<commit_message>
aggiunto schema uml degli use case
</commit_message>
<xml_diff>
--- a/Documentazione/RAD.docx
+++ b/Documentazione/RAD.docx
@@ -4,7 +4,7 @@
   <w:body>
     <w:p>
       <w:pPr>
-        <w:pStyle w:val="Title"/>
+        <w:pStyle w:val="Titolo"/>
         <w:jc w:val="center"/>
         <w:rPr>
           <w:rFonts w:ascii="Georgia" w:hAnsi="Georgia"/>
@@ -23,7 +23,7 @@
     </w:p>
     <w:p>
       <w:pPr>
-        <w:pStyle w:val="Subtitle"/>
+        <w:pStyle w:val="Sottotitolo"/>
         <w:jc w:val="center"/>
         <w:rPr>
           <w:rFonts w:ascii="Georgia" w:hAnsi="Georgia"/>
@@ -48,7 +48,7 @@
     </w:p>
     <w:p>
       <w:pPr>
-        <w:pStyle w:val="Subtitle"/>
+        <w:pStyle w:val="Sottotitolo"/>
       </w:pPr>
       <w:r>
         <w:rPr>
@@ -82,7 +82,7 @@
                     <pic:cNvPicPr/>
                   </pic:nvPicPr>
                   <pic:blipFill>
-                    <a:blip r:embed="rId5">
+                    <a:blip r:embed="rId6">
                       <a:lum bright="80000" contrast="-70000"/>
                     </a:blip>
                     <a:srcRect/>
@@ -113,7 +113,7 @@
     </w:p>
     <w:p>
       <w:pPr>
-        <w:pStyle w:val="Subtitle"/>
+        <w:pStyle w:val="Sottotitolo"/>
         <w:rPr>
           <w:rFonts w:ascii="Georgia" w:hAnsi="Georgia"/>
           <w:b/>
@@ -125,7 +125,7 @@
     </w:p>
     <w:p>
       <w:pPr>
-        <w:pStyle w:val="Subtitle"/>
+        <w:pStyle w:val="Sottotitolo"/>
         <w:rPr>
           <w:rFonts w:ascii="Georgia" w:hAnsi="Georgia"/>
           <w:b/>
@@ -137,7 +137,7 @@
     </w:p>
     <w:p>
       <w:pPr>
-        <w:pStyle w:val="Subtitle"/>
+        <w:pStyle w:val="Sottotitolo"/>
         <w:rPr>
           <w:rFonts w:ascii="Georgia" w:hAnsi="Georgia"/>
           <w:b/>
@@ -150,7 +150,7 @@
     </w:p>
     <w:p>
       <w:pPr>
-        <w:pStyle w:val="Subtitle"/>
+        <w:pStyle w:val="Sottotitolo"/>
         <w:rPr>
           <w:rFonts w:ascii="Georgia" w:hAnsi="Georgia"/>
           <w:b/>
@@ -161,7 +161,6 @@
           <w:szCs w:val="20"/>
         </w:rPr>
       </w:pPr>
-      <w:proofErr w:type="spellStart"/>
       <w:r>
         <w:rPr>
           <w:rFonts w:ascii="Georgia" w:hAnsi="Georgia"/>
@@ -172,63 +171,36 @@
           <w:sz w:val="52"/>
           <w:szCs w:val="20"/>
         </w:rPr>
-        <w:t>Requirement</w:t>
-      </w:r>
-      <w:proofErr w:type="spellEnd"/>
-      <w:r>
+        <w:t>Requirement Analysis Document</w:t>
+      </w:r>
+    </w:p>
+    <w:p>
+      <w:pPr>
+        <w:pStyle w:val="Sottotitolo"/>
         <w:rPr>
           <w:rFonts w:ascii="Georgia" w:hAnsi="Georgia"/>
           <w:b/>
           <w:bCs/>
           <w:i/>
           <w:iCs/>
-          <w:sz w:val="52"/>
-          <w:szCs w:val="20"/>
-        </w:rPr>
-        <w:t xml:space="preserve"> Analysis </w:t>
-      </w:r>
-      <w:proofErr w:type="spellStart"/>
-      <w:r>
+        </w:rPr>
+      </w:pPr>
+    </w:p>
+    <w:p>
+      <w:pPr>
+        <w:pStyle w:val="Sottotitolo"/>
         <w:rPr>
           <w:rFonts w:ascii="Georgia" w:hAnsi="Georgia"/>
           <w:b/>
           <w:bCs/>
           <w:i/>
           <w:iCs/>
-          <w:sz w:val="52"/>
-          <w:szCs w:val="20"/>
-        </w:rPr>
-        <w:t>Document</w:t>
-      </w:r>
-      <w:proofErr w:type="spellEnd"/>
-    </w:p>
-    <w:p>
-      <w:pPr>
-        <w:pStyle w:val="Subtitle"/>
-        <w:rPr>
-          <w:rFonts w:ascii="Georgia" w:hAnsi="Georgia"/>
-          <w:b/>
-          <w:bCs/>
-          <w:i/>
-          <w:iCs/>
-        </w:rPr>
-      </w:pPr>
-    </w:p>
-    <w:p>
-      <w:pPr>
-        <w:pStyle w:val="Subtitle"/>
-        <w:rPr>
-          <w:rFonts w:ascii="Georgia" w:hAnsi="Georgia"/>
-          <w:b/>
-          <w:bCs/>
-          <w:i/>
-          <w:iCs/>
-        </w:rPr>
-      </w:pPr>
-    </w:p>
-    <w:p>
-      <w:pPr>
-        <w:pStyle w:val="Subtitle"/>
+        </w:rPr>
+      </w:pPr>
+    </w:p>
+    <w:p>
+      <w:pPr>
+        <w:pStyle w:val="Sottotitolo"/>
         <w:jc w:val="center"/>
         <w:rPr>
           <w:rFonts w:ascii="Georgia" w:hAnsi="Georgia"/>
@@ -248,31 +220,7 @@
           <w:iCs/>
           <w:sz w:val="72"/>
         </w:rPr>
-        <w:t>“</w:t>
-      </w:r>
-      <w:proofErr w:type="spellStart"/>
-      <w:r>
-        <w:rPr>
-          <w:rFonts w:ascii="Georgia" w:hAnsi="Georgia"/>
-          <w:b/>
-          <w:bCs/>
-          <w:i/>
-          <w:iCs/>
-          <w:sz w:val="72"/>
-        </w:rPr>
-        <w:t>IsiLav</w:t>
-      </w:r>
-      <w:proofErr w:type="spellEnd"/>
-      <w:r>
-        <w:rPr>
-          <w:rFonts w:ascii="Georgia" w:hAnsi="Georgia"/>
-          <w:b/>
-          <w:bCs/>
-          <w:i/>
-          <w:iCs/>
-          <w:sz w:val="72"/>
-        </w:rPr>
-        <w:t>”</w:t>
+        <w:t>“IsiLav”</w:t>
       </w:r>
     </w:p>
     <w:p>
@@ -338,7 +286,7 @@
                         <w:txbxContent>
                           <w:p>
                             <w:pPr>
-                              <w:pStyle w:val="Heading1"/>
+                              <w:pStyle w:val="Titolo1"/>
                               <w:jc w:val="center"/>
                               <w:rPr>
                                 <w:b/>
@@ -360,7 +308,7 @@
                           </w:p>
                           <w:p>
                             <w:pPr>
-                              <w:pStyle w:val="NoSpacing"/>
+                              <w:pStyle w:val="Nessunaspaziatura"/>
                               <w:jc w:val="center"/>
                               <w:rPr>
                                 <w:sz w:val="32"/>
@@ -377,7 +325,7 @@
                           </w:p>
                           <w:p>
                             <w:pPr>
-                              <w:pStyle w:val="NoSpacing"/>
+                              <w:pStyle w:val="Nessunaspaziatura"/>
                               <w:jc w:val="center"/>
                               <w:rPr>
                                 <w:rFonts w:cs="Times New Roman"/>
@@ -396,7 +344,7 @@
                           </w:p>
                           <w:p>
                             <w:pPr>
-                              <w:pStyle w:val="NoSpacing"/>
+                              <w:pStyle w:val="Nessunaspaziatura"/>
                               <w:jc w:val="center"/>
                               <w:rPr>
                                 <w:rFonts w:cs="Times New Roman"/>
@@ -415,7 +363,7 @@
                           </w:p>
                           <w:p>
                             <w:pPr>
-                              <w:pStyle w:val="Heading1"/>
+                              <w:pStyle w:val="Titolo1"/>
                               <w:jc w:val="center"/>
                               <w:rPr>
                                 <w:b/>
@@ -451,7 +399,7 @@
                           </w:p>
                           <w:p>
                             <w:pPr>
-                              <w:pStyle w:val="NoSpacing"/>
+                              <w:pStyle w:val="Nessunaspaziatura"/>
                               <w:jc w:val="center"/>
                               <w:rPr>
                                 <w:sz w:val="32"/>
@@ -468,7 +416,7 @@
                           </w:p>
                           <w:p>
                             <w:pPr>
-                              <w:pStyle w:val="NoSpacing"/>
+                              <w:pStyle w:val="Nessunaspaziatura"/>
                               <w:jc w:val="center"/>
                               <w:rPr>
                                 <w:sz w:val="32"/>
@@ -485,7 +433,7 @@
                           </w:p>
                           <w:p>
                             <w:pPr>
-                              <w:pStyle w:val="NoSpacing"/>
+                              <w:pStyle w:val="Nessunaspaziatura"/>
                               <w:jc w:val="center"/>
                               <w:rPr>
                                 <w:sz w:val="32"/>
@@ -513,7 +461,7 @@
                           <w:p/>
                           <w:p>
                             <w:pPr>
-                              <w:pStyle w:val="Heading1"/>
+                              <w:pStyle w:val="Titolo1"/>
                               <w:jc w:val="center"/>
                               <w:rPr>
                                 <w:b/>
@@ -535,7 +483,7 @@
                           </w:p>
                           <w:p>
                             <w:pPr>
-                              <w:pStyle w:val="NoSpacing"/>
+                              <w:pStyle w:val="Nessunaspaziatura"/>
                               <w:jc w:val="center"/>
                               <w:rPr>
                                 <w:rFonts w:cs="Times New Roman"/>
@@ -554,7 +502,7 @@
                           </w:p>
                           <w:p>
                             <w:pPr>
-                              <w:pStyle w:val="NoSpacing"/>
+                              <w:pStyle w:val="Nessunaspaziatura"/>
                               <w:jc w:val="center"/>
                               <w:rPr>
                                 <w:rFonts w:cs="Times New Roman"/>
@@ -573,7 +521,7 @@
                           </w:p>
                           <w:p>
                             <w:pPr>
-                              <w:pStyle w:val="NoSpacing"/>
+                              <w:pStyle w:val="Nessunaspaziatura"/>
                               <w:jc w:val="center"/>
                               <w:rPr>
                                 <w:sz w:val="32"/>
@@ -590,7 +538,7 @@
                           </w:p>
                           <w:p>
                             <w:pPr>
-                              <w:pStyle w:val="Heading1"/>
+                              <w:pStyle w:val="Titolo1"/>
                               <w:jc w:val="center"/>
                               <w:rPr>
                                 <w:b/>
@@ -630,7 +578,7 @@
                           </w:p>
                           <w:p>
                             <w:pPr>
-                              <w:pStyle w:val="NoSpacing"/>
+                              <w:pStyle w:val="Nessunaspaziatura"/>
                               <w:jc w:val="center"/>
                               <w:rPr>
                                 <w:sz w:val="32"/>
@@ -647,7 +595,7 @@
                           </w:p>
                           <w:p>
                             <w:pPr>
-                              <w:pStyle w:val="NoSpacing"/>
+                              <w:pStyle w:val="Nessunaspaziatura"/>
                               <w:jc w:val="center"/>
                               <w:rPr>
                                 <w:sz w:val="32"/>
@@ -664,7 +612,7 @@
                           </w:p>
                           <w:p>
                             <w:pPr>
-                              <w:pStyle w:val="NoSpacing"/>
+                              <w:pStyle w:val="Nessunaspaziatura"/>
                               <w:jc w:val="center"/>
                               <w:rPr>
                                 <w:sz w:val="32"/>
@@ -1081,7 +1029,7 @@
     </w:p>
     <w:p>
       <w:pPr>
-        <w:pStyle w:val="Subtitle"/>
+        <w:pStyle w:val="Sottotitolo"/>
         <w:rPr>
           <w:rFonts w:ascii="Georgia" w:hAnsi="Georgia"/>
           <w:b/>
@@ -1093,12 +1041,12 @@
     </w:p>
     <w:p>
       <w:pPr>
-        <w:pStyle w:val="Subtitle"/>
-      </w:pPr>
-    </w:p>
-    <w:p>
-      <w:pPr>
-        <w:pStyle w:val="Subtitle"/>
+        <w:pStyle w:val="Sottotitolo"/>
+      </w:pPr>
+    </w:p>
+    <w:p>
+      <w:pPr>
+        <w:pStyle w:val="Sottotitolo"/>
         <w:rPr>
           <w:rFonts w:ascii="Georgia" w:hAnsi="Georgia"/>
           <w:b/>
@@ -1110,7 +1058,7 @@
     </w:p>
     <w:p>
       <w:pPr>
-        <w:pStyle w:val="Subtitle"/>
+        <w:pStyle w:val="Sottotitolo"/>
         <w:rPr>
           <w:rFonts w:ascii="Georgia" w:hAnsi="Georgia"/>
           <w:b/>
@@ -1122,7 +1070,7 @@
     </w:p>
     <w:p>
       <w:pPr>
-        <w:pStyle w:val="Subtitle"/>
+        <w:pStyle w:val="Sottotitolo"/>
         <w:rPr>
           <w:rFonts w:ascii="Georgia" w:hAnsi="Georgia"/>
           <w:b/>
@@ -1134,7 +1082,7 @@
     </w:p>
     <w:p>
       <w:pPr>
-        <w:pStyle w:val="Subtitle"/>
+        <w:pStyle w:val="Sottotitolo"/>
         <w:rPr>
           <w:rFonts w:ascii="Georgia" w:hAnsi="Georgia"/>
           <w:b/>
@@ -1146,7 +1094,7 @@
     </w:p>
     <w:p>
       <w:pPr>
-        <w:pStyle w:val="Subtitle"/>
+        <w:pStyle w:val="Sottotitolo"/>
         <w:rPr>
           <w:rFonts w:ascii="Georgia" w:hAnsi="Georgia"/>
           <w:b/>
@@ -1158,7 +1106,7 @@
     </w:p>
     <w:p>
       <w:pPr>
-        <w:pStyle w:val="Subtitle"/>
+        <w:pStyle w:val="Sottotitolo"/>
         <w:rPr>
           <w:rFonts w:ascii="Georgia" w:hAnsi="Georgia"/>
           <w:b/>
@@ -1170,7 +1118,7 @@
     </w:p>
     <w:p>
       <w:pPr>
-        <w:pStyle w:val="Subtitle"/>
+        <w:pStyle w:val="Sottotitolo"/>
         <w:rPr>
           <w:rFonts w:ascii="Georgia" w:hAnsi="Georgia"/>
           <w:b/>
@@ -1182,7 +1130,7 @@
     </w:p>
     <w:p>
       <w:pPr>
-        <w:pStyle w:val="Subtitle"/>
+        <w:pStyle w:val="Sottotitolo"/>
         <w:rPr>
           <w:rFonts w:ascii="Georgia" w:hAnsi="Georgia"/>
           <w:b/>
@@ -1194,7 +1142,7 @@
     </w:p>
     <w:p>
       <w:pPr>
-        <w:pStyle w:val="Subtitle"/>
+        <w:pStyle w:val="Sottotitolo"/>
         <w:rPr>
           <w:rFonts w:ascii="Georgia" w:hAnsi="Georgia"/>
           <w:b/>
@@ -1206,7 +1154,7 @@
     </w:p>
     <w:p>
       <w:pPr>
-        <w:pStyle w:val="Subtitle"/>
+        <w:pStyle w:val="Sottotitolo"/>
         <w:rPr>
           <w:rFonts w:ascii="Georgia" w:hAnsi="Georgia"/>
           <w:b/>
@@ -1218,7 +1166,7 @@
     </w:p>
     <w:p>
       <w:pPr>
-        <w:pStyle w:val="Subtitle"/>
+        <w:pStyle w:val="Sottotitolo"/>
         <w:rPr>
           <w:rFonts w:ascii="Georgia" w:hAnsi="Georgia"/>
           <w:b/>
@@ -1231,7 +1179,7 @@
     <w:p/>
     <w:p>
       <w:pPr>
-        <w:pStyle w:val="Subtitle"/>
+        <w:pStyle w:val="Sottotitolo"/>
         <w:jc w:val="center"/>
         <w:rPr>
           <w:rFonts w:ascii="Georgia" w:hAnsi="Georgia"/>
@@ -1301,7 +1249,7 @@
       <w:sdtContent>
         <w:p>
           <w:pPr>
-            <w:pStyle w:val="TOCHeading"/>
+            <w:pStyle w:val="Titolosommario"/>
           </w:pPr>
           <w:r>
             <w:t>Sommario</w:t>
@@ -1318,7 +1266,7 @@
         </w:p>
         <w:p>
           <w:pPr>
-            <w:pStyle w:val="TOC1"/>
+            <w:pStyle w:val="Sommario1"/>
             <w:tabs>
               <w:tab w:val="left" w:pos="440"/>
               <w:tab w:val="right" w:leader="dot" w:pos="9628"/>
@@ -1330,7 +1278,7 @@
           <w:hyperlink w:anchor="_Toc55505416" w:history="1">
             <w:r>
               <w:rPr>
-                <w:rStyle w:val="Hyperlink"/>
+                <w:rStyle w:val="Collegamentoipertestuale"/>
                 <w:b/>
                 <w:bCs/>
                 <w:noProof/>
@@ -1345,7 +1293,7 @@
             </w:r>
             <w:r>
               <w:rPr>
-                <w:rStyle w:val="Hyperlink"/>
+                <w:rStyle w:val="Collegamentoipertestuale"/>
                 <w:b/>
                 <w:bCs/>
                 <w:noProof/>
@@ -1404,7 +1352,7 @@
         </w:p>
         <w:p>
           <w:pPr>
-            <w:pStyle w:val="TOC1"/>
+            <w:pStyle w:val="Sommario1"/>
             <w:tabs>
               <w:tab w:val="left" w:pos="440"/>
               <w:tab w:val="right" w:leader="dot" w:pos="9628"/>
@@ -1416,7 +1364,7 @@
           <w:hyperlink w:anchor="_Toc55505417" w:history="1">
             <w:r>
               <w:rPr>
-                <w:rStyle w:val="Hyperlink"/>
+                <w:rStyle w:val="Collegamentoipertestuale"/>
                 <w:b/>
                 <w:bCs/>
                 <w:noProof/>
@@ -1431,7 +1379,7 @@
             </w:r>
             <w:r>
               <w:rPr>
-                <w:rStyle w:val="Hyperlink"/>
+                <w:rStyle w:val="Collegamentoipertestuale"/>
                 <w:b/>
                 <w:bCs/>
                 <w:noProof/>
@@ -1490,7 +1438,7 @@
         </w:p>
         <w:p>
           <w:pPr>
-            <w:pStyle w:val="TOC1"/>
+            <w:pStyle w:val="Sommario1"/>
             <w:tabs>
               <w:tab w:val="left" w:pos="440"/>
               <w:tab w:val="right" w:leader="dot" w:pos="9628"/>
@@ -1502,7 +1450,7 @@
           <w:hyperlink w:anchor="_Toc55505418" w:history="1">
             <w:r>
               <w:rPr>
-                <w:rStyle w:val="Hyperlink"/>
+                <w:rStyle w:val="Collegamentoipertestuale"/>
                 <w:b/>
                 <w:bCs/>
                 <w:noProof/>
@@ -1517,7 +1465,7 @@
             </w:r>
             <w:r>
               <w:rPr>
-                <w:rStyle w:val="Hyperlink"/>
+                <w:rStyle w:val="Collegamentoipertestuale"/>
                 <w:b/>
                 <w:bCs/>
                 <w:noProof/>
@@ -1576,7 +1524,7 @@
         </w:p>
         <w:p>
           <w:pPr>
-            <w:pStyle w:val="TOC2"/>
+            <w:pStyle w:val="Sommario2"/>
             <w:tabs>
               <w:tab w:val="left" w:pos="880"/>
               <w:tab w:val="right" w:leader="dot" w:pos="9628"/>
@@ -1588,7 +1536,7 @@
           <w:hyperlink w:anchor="_Toc55505419" w:history="1">
             <w:r>
               <w:rPr>
-                <w:rStyle w:val="Hyperlink"/>
+                <w:rStyle w:val="Collegamentoipertestuale"/>
                 <w:b/>
                 <w:bCs/>
                 <w:noProof/>
@@ -1603,7 +1551,7 @@
             </w:r>
             <w:r>
               <w:rPr>
-                <w:rStyle w:val="Hyperlink"/>
+                <w:rStyle w:val="Collegamentoipertestuale"/>
                 <w:b/>
                 <w:bCs/>
                 <w:noProof/>
@@ -1662,7 +1610,7 @@
         </w:p>
         <w:p>
           <w:pPr>
-            <w:pStyle w:val="TOC2"/>
+            <w:pStyle w:val="Sommario2"/>
             <w:tabs>
               <w:tab w:val="left" w:pos="880"/>
               <w:tab w:val="right" w:leader="dot" w:pos="9628"/>
@@ -1674,7 +1622,7 @@
           <w:hyperlink w:anchor="_Toc55505420" w:history="1">
             <w:r>
               <w:rPr>
-                <w:rStyle w:val="Hyperlink"/>
+                <w:rStyle w:val="Collegamentoipertestuale"/>
                 <w:b/>
                 <w:bCs/>
                 <w:noProof/>
@@ -1689,7 +1637,7 @@
             </w:r>
             <w:r>
               <w:rPr>
-                <w:rStyle w:val="Hyperlink"/>
+                <w:rStyle w:val="Collegamentoipertestuale"/>
                 <w:b/>
                 <w:bCs/>
                 <w:noProof/>
@@ -1748,7 +1696,7 @@
         </w:p>
         <w:p>
           <w:pPr>
-            <w:pStyle w:val="TOC2"/>
+            <w:pStyle w:val="Sommario2"/>
             <w:tabs>
               <w:tab w:val="left" w:pos="880"/>
               <w:tab w:val="right" w:leader="dot" w:pos="9628"/>
@@ -1760,7 +1708,7 @@
           <w:hyperlink w:anchor="_Toc55505421" w:history="1">
             <w:r>
               <w:rPr>
-                <w:rStyle w:val="Hyperlink"/>
+                <w:rStyle w:val="Collegamentoipertestuale"/>
                 <w:b/>
                 <w:bCs/>
                 <w:noProof/>
@@ -1775,7 +1723,7 @@
             </w:r>
             <w:r>
               <w:rPr>
-                <w:rStyle w:val="Hyperlink"/>
+                <w:rStyle w:val="Collegamentoipertestuale"/>
                 <w:b/>
                 <w:bCs/>
                 <w:noProof/>
@@ -1834,7 +1782,7 @@
         </w:p>
         <w:p>
           <w:pPr>
-            <w:pStyle w:val="TOC3"/>
+            <w:pStyle w:val="Sommario3"/>
             <w:tabs>
               <w:tab w:val="left" w:pos="1320"/>
               <w:tab w:val="right" w:leader="dot" w:pos="9628"/>
@@ -1846,7 +1794,7 @@
           <w:hyperlink w:anchor="_Toc55505422" w:history="1">
             <w:r>
               <w:rPr>
-                <w:rStyle w:val="Hyperlink"/>
+                <w:rStyle w:val="Collegamentoipertestuale"/>
                 <w:b/>
                 <w:bCs/>
                 <w:noProof/>
@@ -1861,7 +1809,7 @@
             </w:r>
             <w:r>
               <w:rPr>
-                <w:rStyle w:val="Hyperlink"/>
+                <w:rStyle w:val="Collegamentoipertestuale"/>
                 <w:b/>
                 <w:bCs/>
                 <w:noProof/>
@@ -1955,7 +1903,7 @@
     <w:p/>
     <w:p>
       <w:pPr>
-        <w:pStyle w:val="Title"/>
+        <w:pStyle w:val="Titolo"/>
         <w:numPr>
           <w:ilvl w:val="0"/>
           <w:numId w:val="2"/>
@@ -1984,31 +1932,15 @@
     </w:p>
     <w:p>
       <w:r>
-        <w:t>Lo scopo del progetto “</w:t>
-      </w:r>
-      <w:proofErr w:type="spellStart"/>
-      <w:r>
-        <w:t>IsiLav</w:t>
-      </w:r>
-      <w:proofErr w:type="spellEnd"/>
-      <w:r>
-        <w:t>” è quello di r</w:t>
-      </w:r>
-      <w:r>
-        <w:t xml:space="preserve">ealizzare un applicativo mobile, che permetta ai clienti dell’azienda in maniera rapida e user </w:t>
-      </w:r>
-      <w:proofErr w:type="spellStart"/>
-      <w:r>
-        <w:t>friendly</w:t>
-      </w:r>
-      <w:proofErr w:type="spellEnd"/>
-      <w:r>
-        <w:t xml:space="preserve"> di noleggiare i loro prodotti. Lato azienda, tramite un applicativo web la gestione e amministrazione dei clienti e delle forniture, tenendo traccia degli ordini fatti e i possibili ritardi sulle consegne da parte delle piccole attività.</w:t>
-      </w:r>
-    </w:p>
-    <w:p>
-      <w:pPr>
-        <w:pStyle w:val="Title"/>
+        <w:t>Lo scopo del progetto “IsiLav” è quello di r</w:t>
+      </w:r>
+      <w:r>
+        <w:t>ealizzare un applicativo mobile, che permetta ai clienti dell’azienda in maniera rapida e user friendly di noleggiare i loro prodotti. Lato azienda, tramite un applicativo web la gestione e amministrazione dei clienti e delle forniture, tenendo traccia degli ordini fatti e i possibili ritardi sulle consegne da parte delle piccole attività.</w:t>
+      </w:r>
+    </w:p>
+    <w:p>
+      <w:pPr>
+        <w:pStyle w:val="Titolo"/>
         <w:numPr>
           <w:ilvl w:val="0"/>
           <w:numId w:val="2"/>
@@ -2023,7 +1955,6 @@
         </w:rPr>
       </w:pPr>
       <w:bookmarkStart w:id="5" w:name="_Toc55505417"/>
-      <w:proofErr w:type="spellStart"/>
       <w:r>
         <w:rPr>
           <w:b/>
@@ -2031,36 +1962,18 @@
           <w:sz w:val="28"/>
           <w:szCs w:val="28"/>
         </w:rPr>
-        <w:t>Current</w:t>
-      </w:r>
-      <w:proofErr w:type="spellEnd"/>
-      <w:r>
-        <w:rPr>
-          <w:b/>
-          <w:bCs/>
-          <w:sz w:val="28"/>
-          <w:szCs w:val="28"/>
-        </w:rPr>
-        <w:t xml:space="preserve"> System</w:t>
+        <w:t>Current System</w:t>
       </w:r>
       <w:bookmarkEnd w:id="5"/>
     </w:p>
     <w:p>
       <w:r>
-        <w:t xml:space="preserve">Attualmente l’azienda Lavanderia industriale SNB </w:t>
-      </w:r>
-      <w:proofErr w:type="spellStart"/>
-      <w:r>
-        <w:t>Srl</w:t>
-      </w:r>
-      <w:proofErr w:type="spellEnd"/>
-      <w:r>
-        <w:t xml:space="preserve"> è sprovvista di un applicativo per noleggiare i propri prodotti a clienti online in maniera facile e veloce, senza dover usare metodi di contatto ormai obsoleti. Non avere un software che fornisce questi servizi comporta una perdita economica, di tempo per consegne e organizzazione con i clienti e una perdita di informazione e contatto con le piccole attività.</w:t>
-      </w:r>
-    </w:p>
-    <w:p>
-      <w:pPr>
-        <w:pStyle w:val="Title"/>
+        <w:t>Attualmente l’azienda Lavanderia industriale SNB Srl è sprovvista di un applicativo per noleggiare i propri prodotti a clienti online in maniera facile e veloce, senza dover usare metodi di contatto ormai obsoleti. Non avere un software che fornisce questi servizi comporta una perdita economica, di tempo per consegne e organizzazione con i clienti e una perdita di informazione e contatto con le piccole attività.</w:t>
+      </w:r>
+    </w:p>
+    <w:p>
+      <w:pPr>
+        <w:pStyle w:val="Titolo"/>
         <w:numPr>
           <w:ilvl w:val="0"/>
           <w:numId w:val="2"/>
@@ -2075,7 +1988,6 @@
         </w:rPr>
       </w:pPr>
       <w:bookmarkStart w:id="6" w:name="_Toc55505418"/>
-      <w:proofErr w:type="spellStart"/>
       <w:r>
         <w:rPr>
           <w:b/>
@@ -2083,23 +1995,13 @@
           <w:sz w:val="28"/>
           <w:szCs w:val="28"/>
         </w:rPr>
-        <w:t>Proposed</w:t>
-      </w:r>
-      <w:proofErr w:type="spellEnd"/>
-      <w:r>
-        <w:rPr>
-          <w:b/>
-          <w:bCs/>
-          <w:sz w:val="28"/>
-          <w:szCs w:val="28"/>
-        </w:rPr>
-        <w:t xml:space="preserve"> System</w:t>
+        <w:t>Proposed System</w:t>
       </w:r>
       <w:bookmarkEnd w:id="6"/>
     </w:p>
     <w:p>
       <w:pPr>
-        <w:pStyle w:val="ListParagraph"/>
+        <w:pStyle w:val="Paragrafoelenco"/>
         <w:numPr>
           <w:ilvl w:val="1"/>
           <w:numId w:val="2"/>
@@ -2128,24 +2030,16 @@
     </w:p>
     <w:p>
       <w:pPr>
-        <w:pStyle w:val="ListParagraph"/>
+        <w:pStyle w:val="Paragrafoelenco"/>
         <w:ind w:left="227"/>
       </w:pPr>
       <w:r>
-        <w:t xml:space="preserve">L’app </w:t>
-      </w:r>
-      <w:proofErr w:type="spellStart"/>
-      <w:r>
-        <w:t>IsiLav</w:t>
-      </w:r>
-      <w:proofErr w:type="spellEnd"/>
-      <w:r>
-        <w:t xml:space="preserve"> dovrebbe fornire le seguenti funzionalità: </w:t>
-      </w:r>
-    </w:p>
-    <w:p>
-      <w:pPr>
-        <w:pStyle w:val="ListParagraph"/>
+        <w:t xml:space="preserve">L’app IsiLav dovrebbe fornire le seguenti funzionalità: </w:t>
+      </w:r>
+    </w:p>
+    <w:p>
+      <w:pPr>
+        <w:pStyle w:val="Paragrafoelenco"/>
         <w:numPr>
           <w:ilvl w:val="0"/>
           <w:numId w:val="3"/>
@@ -2164,7 +2058,7 @@
     </w:p>
     <w:p>
       <w:pPr>
-        <w:pStyle w:val="ListParagraph"/>
+        <w:pStyle w:val="Paragrafoelenco"/>
         <w:numPr>
           <w:ilvl w:val="0"/>
           <w:numId w:val="3"/>
@@ -2177,7 +2071,7 @@
     </w:p>
     <w:p>
       <w:pPr>
-        <w:pStyle w:val="ListParagraph"/>
+        <w:pStyle w:val="Paragrafoelenco"/>
         <w:numPr>
           <w:ilvl w:val="0"/>
           <w:numId w:val="3"/>
@@ -2190,7 +2084,7 @@
     </w:p>
     <w:p>
       <w:pPr>
-        <w:pStyle w:val="ListParagraph"/>
+        <w:pStyle w:val="Paragrafoelenco"/>
         <w:numPr>
           <w:ilvl w:val="0"/>
           <w:numId w:val="3"/>
@@ -2209,7 +2103,7 @@
     </w:p>
     <w:p>
       <w:pPr>
-        <w:pStyle w:val="ListParagraph"/>
+        <w:pStyle w:val="Paragrafoelenco"/>
         <w:numPr>
           <w:ilvl w:val="0"/>
           <w:numId w:val="3"/>
@@ -2217,10 +2111,22 @@
         <w:ind w:left="587"/>
       </w:pPr>
       <w:r>
-        <w:t>Modifica dati utente: u</w:t>
-      </w:r>
-      <w:r>
-        <w:t>n cliente deve avere la possibilità di poter modificare i dati utente</w:t>
+        <w:t xml:space="preserve">Modifica dati </w:t>
+      </w:r>
+      <w:r>
+        <w:t>cliente</w:t>
+      </w:r>
+      <w:r>
+        <w:t>: u</w:t>
+      </w:r>
+      <w:r>
+        <w:t xml:space="preserve">n cliente deve avere la possibilità di poter modificare i </w:t>
+      </w:r>
+      <w:r>
+        <w:t xml:space="preserve">suoi </w:t>
+      </w:r>
+      <w:r>
+        <w:t>dati utente</w:t>
       </w:r>
       <w:r>
         <w:t>;</w:t>
@@ -2228,7 +2134,7 @@
     </w:p>
     <w:p>
       <w:pPr>
-        <w:pStyle w:val="ListParagraph"/>
+        <w:pStyle w:val="Paragrafoelenco"/>
         <w:numPr>
           <w:ilvl w:val="0"/>
           <w:numId w:val="3"/>
@@ -2247,7 +2153,7 @@
     </w:p>
     <w:p>
       <w:pPr>
-        <w:pStyle w:val="ListParagraph"/>
+        <w:pStyle w:val="Paragrafoelenco"/>
         <w:numPr>
           <w:ilvl w:val="0"/>
           <w:numId w:val="3"/>
@@ -2255,7 +2161,13 @@
         <w:ind w:left="587"/>
       </w:pPr>
       <w:r>
-        <w:t>Stock utente: u</w:t>
+        <w:t xml:space="preserve">Stock </w:t>
+      </w:r>
+      <w:r>
+        <w:t>cliente</w:t>
+      </w:r>
+      <w:r>
+        <w:t>: u</w:t>
       </w:r>
       <w:r>
         <w:t>n cliente deve avere la possibilità di controllare lo stock dei prodotti che ha ancora in noleggio</w:t>
@@ -2272,7 +2184,7 @@
     </w:p>
     <w:p>
       <w:pPr>
-        <w:pStyle w:val="ListParagraph"/>
+        <w:pStyle w:val="Paragrafoelenco"/>
         <w:numPr>
           <w:ilvl w:val="0"/>
           <w:numId w:val="3"/>
@@ -2294,7 +2206,7 @@
     </w:p>
     <w:p>
       <w:pPr>
-        <w:pStyle w:val="ListParagraph"/>
+        <w:pStyle w:val="Paragrafoelenco"/>
         <w:numPr>
           <w:ilvl w:val="0"/>
           <w:numId w:val="3"/>
@@ -2325,7 +2237,7 @@
     </w:p>
     <w:p>
       <w:pPr>
-        <w:pStyle w:val="ListParagraph"/>
+        <w:pStyle w:val="Paragrafoelenco"/>
         <w:numPr>
           <w:ilvl w:val="0"/>
           <w:numId w:val="3"/>
@@ -2338,7 +2250,7 @@
     </w:p>
     <w:p>
       <w:pPr>
-        <w:pStyle w:val="ListParagraph"/>
+        <w:pStyle w:val="Paragrafoelenco"/>
         <w:numPr>
           <w:ilvl w:val="0"/>
           <w:numId w:val="3"/>
@@ -2351,7 +2263,7 @@
     </w:p>
     <w:p>
       <w:pPr>
-        <w:pStyle w:val="ListParagraph"/>
+        <w:pStyle w:val="Paragrafoelenco"/>
         <w:numPr>
           <w:ilvl w:val="0"/>
           <w:numId w:val="3"/>
@@ -2364,7 +2276,7 @@
     </w:p>
     <w:p>
       <w:pPr>
-        <w:pStyle w:val="ListParagraph"/>
+        <w:pStyle w:val="Paragrafoelenco"/>
         <w:numPr>
           <w:ilvl w:val="0"/>
           <w:numId w:val="3"/>
@@ -2389,7 +2301,7 @@
     </w:p>
     <w:p>
       <w:pPr>
-        <w:pStyle w:val="ListParagraph"/>
+        <w:pStyle w:val="Paragrafoelenco"/>
         <w:numPr>
           <w:ilvl w:val="0"/>
           <w:numId w:val="3"/>
@@ -2397,7 +2309,13 @@
         <w:ind w:left="587"/>
       </w:pPr>
       <w:r>
-        <w:t xml:space="preserve">Accetta utente: l’admin ha la possibilità di accettare o rifiutare le richieste di registrazione da parte di utenti visualizzando le informazioni inserite </w:t>
+        <w:t xml:space="preserve">Accetta </w:t>
+      </w:r>
+      <w:r>
+        <w:t>cliente</w:t>
+      </w:r>
+      <w:r>
+        <w:t xml:space="preserve">: l’admin ha la possibilità di accettare o rifiutare le richieste di registrazione da parte di utenti visualizzando le informazioni inserite </w:t>
       </w:r>
       <w:r>
         <w:t>al</w:t>
@@ -2408,7 +2326,7 @@
     </w:p>
     <w:p>
       <w:pPr>
-        <w:pStyle w:val="ListParagraph"/>
+        <w:pStyle w:val="Paragrafoelenco"/>
         <w:numPr>
           <w:ilvl w:val="0"/>
           <w:numId w:val="3"/>
@@ -2416,12 +2334,24 @@
         <w:ind w:left="587"/>
       </w:pPr>
       <w:r>
-        <w:t>Impostazioni per l’utente: l’admin ha la possibilità, una volta accettato un utente, di settare una percentuale da applicare a ogni prodotto (in caso di ritardo di riconsegna per quel cliente), di poter rendere il cliente premium (e quindi far scattare il ritardo di riconsegna più tardi), e infine di applicare un prezzo fisso per restituzione merci senza ordini;</w:t>
-      </w:r>
-    </w:p>
-    <w:p>
-      <w:pPr>
-        <w:pStyle w:val="ListParagraph"/>
+        <w:t xml:space="preserve">Impostazioni per </w:t>
+      </w:r>
+      <w:r>
+        <w:t>il cliente</w:t>
+      </w:r>
+      <w:r>
+        <w:t xml:space="preserve">: l’admin ha la possibilità, una volta accettato un </w:t>
+      </w:r>
+      <w:r>
+        <w:t>cliente</w:t>
+      </w:r>
+      <w:r>
+        <w:t>, di settare una percentuale da applicare a ogni prodotto (in caso di ritardo di riconsegna per quel cliente), di poter rendere il cliente premium (e quindi far scattare il ritardo di riconsegna più tardi), e infine di applicare un prezzo fisso per restituzione merci senza ordini;</w:t>
+      </w:r>
+    </w:p>
+    <w:p>
+      <w:pPr>
+        <w:pStyle w:val="Paragrafoelenco"/>
         <w:numPr>
           <w:ilvl w:val="0"/>
           <w:numId w:val="3"/>
@@ -2438,7 +2368,7 @@
     </w:p>
     <w:p>
       <w:pPr>
-        <w:pStyle w:val="ListParagraph"/>
+        <w:pStyle w:val="Paragrafoelenco"/>
         <w:numPr>
           <w:ilvl w:val="0"/>
           <w:numId w:val="3"/>
@@ -2469,7 +2399,7 @@
     </w:p>
     <w:p>
       <w:pPr>
-        <w:pStyle w:val="ListParagraph"/>
+        <w:pStyle w:val="Paragrafoelenco"/>
         <w:numPr>
           <w:ilvl w:val="0"/>
           <w:numId w:val="3"/>
@@ -2482,7 +2412,7 @@
     </w:p>
     <w:p>
       <w:pPr>
-        <w:pStyle w:val="ListParagraph"/>
+        <w:pStyle w:val="Paragrafoelenco"/>
         <w:numPr>
           <w:ilvl w:val="0"/>
           <w:numId w:val="3"/>
@@ -2531,7 +2461,7 @@
     </w:p>
     <w:p>
       <w:pPr>
-        <w:pStyle w:val="ListParagraph"/>
+        <w:pStyle w:val="Paragrafoelenco"/>
         <w:numPr>
           <w:ilvl w:val="0"/>
           <w:numId w:val="3"/>
@@ -2552,7 +2482,7 @@
     </w:p>
     <w:p>
       <w:pPr>
-        <w:pStyle w:val="ListParagraph"/>
+        <w:pStyle w:val="Paragrafoelenco"/>
         <w:numPr>
           <w:ilvl w:val="0"/>
           <w:numId w:val="3"/>
@@ -2568,7 +2498,7 @@
     </w:p>
     <w:p>
       <w:pPr>
-        <w:pStyle w:val="ListParagraph"/>
+        <w:pStyle w:val="Paragrafoelenco"/>
         <w:numPr>
           <w:ilvl w:val="0"/>
           <w:numId w:val="3"/>
@@ -2581,7 +2511,7 @@
     </w:p>
     <w:p>
       <w:pPr>
-        <w:pStyle w:val="ListParagraph"/>
+        <w:pStyle w:val="Paragrafoelenco"/>
         <w:numPr>
           <w:ilvl w:val="0"/>
           <w:numId w:val="3"/>
@@ -2606,7 +2536,7 @@
     </w:p>
     <w:p>
       <w:pPr>
-        <w:pStyle w:val="ListParagraph"/>
+        <w:pStyle w:val="Paragrafoelenco"/>
         <w:numPr>
           <w:ilvl w:val="0"/>
           <w:numId w:val="3"/>
@@ -2614,12 +2544,21 @@
         <w:ind w:left="587"/>
       </w:pPr>
       <w:r>
-        <w:t>Pagamento di ritardi: automaticamente il sistema ogni giorno controlla se qualche cliente non ha consegnato qualche prodotto entro la data di scadenza e automaticamente accredita al cliente una spesa aggiuntiva.</w:t>
-      </w:r>
-    </w:p>
-    <w:p>
-      <w:pPr>
-        <w:pStyle w:val="ListParagraph"/>
+        <w:t xml:space="preserve">Addebito </w:t>
+      </w:r>
+      <w:r>
+        <w:t xml:space="preserve">ritardi: automaticamente il sistema ogni giorno controlla se qualche cliente non ha consegnato qualche prodotto entro la data di scadenza e automaticamente </w:t>
+      </w:r>
+      <w:r>
+        <w:t>addebita</w:t>
+      </w:r>
+      <w:r>
+        <w:t xml:space="preserve"> al cliente una spesa aggiuntiva.</w:t>
+      </w:r>
+    </w:p>
+    <w:p>
+      <w:pPr>
+        <w:pStyle w:val="Paragrafoelenco"/>
         <w:numPr>
           <w:ilvl w:val="1"/>
           <w:numId w:val="2"/>
@@ -2647,7 +2586,7 @@
     </w:p>
     <w:p>
       <w:pPr>
-        <w:pStyle w:val="ListParagraph"/>
+        <w:pStyle w:val="Paragrafoelenco"/>
         <w:numPr>
           <w:ilvl w:val="0"/>
           <w:numId w:val="4"/>
@@ -2661,20 +2600,12 @@
         <w:t xml:space="preserve"> </w:t>
       </w:r>
       <w:r>
-        <w:t xml:space="preserve">autorizzato e consente l'accesso per più utenti [Reliability </w:t>
-      </w:r>
-      <w:proofErr w:type="spellStart"/>
-      <w:r>
-        <w:t>requirement</w:t>
-      </w:r>
-      <w:proofErr w:type="spellEnd"/>
-      <w:r>
-        <w:t>];</w:t>
-      </w:r>
-    </w:p>
-    <w:p>
-      <w:pPr>
-        <w:pStyle w:val="ListParagraph"/>
+        <w:t>autorizzato e consente l'accesso per più utenti [Reliability requirement];</w:t>
+      </w:r>
+    </w:p>
+    <w:p>
+      <w:pPr>
+        <w:pStyle w:val="Paragrafoelenco"/>
         <w:numPr>
           <w:ilvl w:val="0"/>
           <w:numId w:val="4"/>
@@ -2682,28 +2613,12 @@
         <w:jc w:val="both"/>
       </w:pPr>
       <w:r>
-        <w:t>Manutenzione da parte dell’admin [</w:t>
-      </w:r>
-      <w:proofErr w:type="spellStart"/>
-      <w:r>
-        <w:t>Supportability</w:t>
-      </w:r>
-      <w:proofErr w:type="spellEnd"/>
-      <w:r>
-        <w:t xml:space="preserve"> </w:t>
-      </w:r>
-      <w:proofErr w:type="spellStart"/>
-      <w:r>
-        <w:t>requirement</w:t>
-      </w:r>
-      <w:proofErr w:type="spellEnd"/>
-      <w:r>
-        <w:t>];</w:t>
-      </w:r>
-    </w:p>
-    <w:p>
-      <w:pPr>
-        <w:pStyle w:val="ListParagraph"/>
+        <w:t>Manutenzione da parte dell’admin [Supportability requirement];</w:t>
+      </w:r>
+    </w:p>
+    <w:p>
+      <w:pPr>
+        <w:pStyle w:val="Paragrafoelenco"/>
         <w:numPr>
           <w:ilvl w:val="0"/>
           <w:numId w:val="4"/>
@@ -2711,20 +2626,12 @@
         <w:jc w:val="both"/>
       </w:pPr>
       <w:r>
-        <w:t xml:space="preserve">Il sito deve essere disponibile 24 ore al giorno [Performance </w:t>
-      </w:r>
-      <w:proofErr w:type="spellStart"/>
-      <w:r>
-        <w:t>requirement</w:t>
-      </w:r>
-      <w:proofErr w:type="spellEnd"/>
-      <w:r>
-        <w:t>];</w:t>
-      </w:r>
-    </w:p>
-    <w:p>
-      <w:pPr>
-        <w:pStyle w:val="ListParagraph"/>
+        <w:t>Il sito deve essere disponibile 24 ore al giorno [Performance requirement];</w:t>
+      </w:r>
+    </w:p>
+    <w:p>
+      <w:pPr>
+        <w:pStyle w:val="Paragrafoelenco"/>
         <w:numPr>
           <w:ilvl w:val="0"/>
           <w:numId w:val="4"/>
@@ -2732,28 +2639,36 @@
         <w:jc w:val="both"/>
       </w:pPr>
       <w:r>
-        <w:t>In caso di problemi all’utente vengono fornite delle FAQ con le informazioni per contattare l’assistenza [</w:t>
-      </w:r>
-      <w:proofErr w:type="spellStart"/>
-      <w:r>
-        <w:t>Usability</w:t>
-      </w:r>
-      <w:proofErr w:type="spellEnd"/>
-      <w:r>
-        <w:t xml:space="preserve"> </w:t>
-      </w:r>
-      <w:proofErr w:type="spellStart"/>
-      <w:r>
-        <w:t>requirement</w:t>
-      </w:r>
-      <w:proofErr w:type="spellEnd"/>
-      <w:r>
-        <w:t>];</w:t>
-      </w:r>
-    </w:p>
-    <w:p>
-      <w:pPr>
-        <w:pStyle w:val="ListParagraph"/>
+        <w:t>In caso di problemi all’utente vengono fornite delle FAQ con le informazioni per contattare l’assistenza [Usability requirement];</w:t>
+      </w:r>
+    </w:p>
+    <w:p>
+      <w:pPr>
+        <w:pStyle w:val="Paragrafoelenco"/>
+        <w:numPr>
+          <w:ilvl w:val="0"/>
+          <w:numId w:val="4"/>
+        </w:numPr>
+      </w:pPr>
+      <w:r>
+        <w:t>Un sito web-based indipendente dalla piattaforma per la parte amministrativa [Supportability requirement];</w:t>
+      </w:r>
+    </w:p>
+    <w:p>
+      <w:pPr>
+        <w:pStyle w:val="Paragrafoelenco"/>
+        <w:numPr>
+          <w:ilvl w:val="0"/>
+          <w:numId w:val="4"/>
+        </w:numPr>
+      </w:pPr>
+      <w:r>
+        <w:t>Un’applicazione mobile cross-platform indipendente dal sistema operativo [Supportability requirement];</w:t>
+      </w:r>
+    </w:p>
+    <w:p>
+      <w:pPr>
+        <w:pStyle w:val="Paragrafoelenco"/>
         <w:numPr>
           <w:ilvl w:val="0"/>
           <w:numId w:val="4"/>
@@ -2761,36 +2676,15 @@
         <w:jc w:val="both"/>
       </w:pPr>
       <w:r>
-        <w:t>Un sito web-</w:t>
-      </w:r>
-      <w:proofErr w:type="spellStart"/>
-      <w:r>
-        <w:t>based</w:t>
-      </w:r>
-      <w:proofErr w:type="spellEnd"/>
-      <w:r>
-        <w:t xml:space="preserve"> indipendente dalla piattaforma per la parte amministrativa [</w:t>
-      </w:r>
-      <w:proofErr w:type="spellStart"/>
-      <w:r>
-        <w:t>Supportability</w:t>
-      </w:r>
-      <w:proofErr w:type="spellEnd"/>
-      <w:r>
-        <w:t xml:space="preserve"> </w:t>
-      </w:r>
-      <w:proofErr w:type="spellStart"/>
-      <w:r>
-        <w:t>requirement</w:t>
-      </w:r>
-      <w:proofErr w:type="spellEnd"/>
-      <w:r>
-        <w:t>];</w:t>
-      </w:r>
-    </w:p>
-    <w:p>
-      <w:pPr>
-        <w:pStyle w:val="ListParagraph"/>
+        <w:t xml:space="preserve">L’applicazione web sarà </w:t>
+      </w:r>
+      <w:r>
+        <w:t>scritta in Java. [Implementation requirement];</w:t>
+      </w:r>
+    </w:p>
+    <w:p>
+      <w:pPr>
+        <w:pStyle w:val="Paragrafoelenco"/>
         <w:numPr>
           <w:ilvl w:val="0"/>
           <w:numId w:val="4"/>
@@ -2798,36 +2692,21 @@
         <w:jc w:val="both"/>
       </w:pPr>
       <w:r>
-        <w:t>Un’applicazione mobile cross-</w:t>
-      </w:r>
-      <w:proofErr w:type="spellStart"/>
-      <w:r>
-        <w:t>platform</w:t>
-      </w:r>
-      <w:proofErr w:type="spellEnd"/>
-      <w:r>
-        <w:t xml:space="preserve"> indipendente dal sistema operativo [</w:t>
-      </w:r>
-      <w:proofErr w:type="spellStart"/>
-      <w:r>
-        <w:t>Supportability</w:t>
-      </w:r>
-      <w:proofErr w:type="spellEnd"/>
-      <w:r>
-        <w:t xml:space="preserve"> </w:t>
-      </w:r>
-      <w:proofErr w:type="spellStart"/>
-      <w:r>
-        <w:t>requirement</w:t>
-      </w:r>
-      <w:proofErr w:type="spellEnd"/>
-      <w:r>
-        <w:t>];</w:t>
-      </w:r>
-    </w:p>
-    <w:p>
-      <w:pPr>
-        <w:pStyle w:val="ListParagraph"/>
+        <w:t xml:space="preserve">L’applicazione mobile sarà </w:t>
+      </w:r>
+      <w:r>
+        <w:t xml:space="preserve">scritta in </w:t>
+      </w:r>
+      <w:r>
+        <w:t>React Native</w:t>
+      </w:r>
+      <w:r>
+        <w:t>. [Implementation requirement];</w:t>
+      </w:r>
+    </w:p>
+    <w:p>
+      <w:pPr>
+        <w:pStyle w:val="Paragrafoelenco"/>
         <w:numPr>
           <w:ilvl w:val="0"/>
           <w:numId w:val="4"/>
@@ -2835,31 +2714,21 @@
         <w:jc w:val="both"/>
       </w:pPr>
       <w:r>
-        <w:t xml:space="preserve">L’applicazione web sarà </w:t>
-      </w:r>
-      <w:r>
-        <w:t>scritta in Java. [</w:t>
-      </w:r>
-      <w:proofErr w:type="spellStart"/>
-      <w:r>
-        <w:t>Implementation</w:t>
-      </w:r>
-      <w:proofErr w:type="spellEnd"/>
-      <w:r>
-        <w:t xml:space="preserve"> </w:t>
-      </w:r>
-      <w:proofErr w:type="spellStart"/>
-      <w:r>
-        <w:t>requirement</w:t>
-      </w:r>
-      <w:proofErr w:type="spellEnd"/>
-      <w:r>
-        <w:t>];</w:t>
-      </w:r>
-    </w:p>
-    <w:p>
-      <w:pPr>
-        <w:pStyle w:val="ListParagraph"/>
+        <w:t xml:space="preserve">Per l’applicativo web </w:t>
+      </w:r>
+      <w:r>
+        <w:t>non sono necessari installazioni, il sistema è completamente sul web</w:t>
+      </w:r>
+      <w:r>
+        <w:t xml:space="preserve">. </w:t>
+      </w:r>
+      <w:r>
+        <w:t>[Packing requirement];</w:t>
+      </w:r>
+    </w:p>
+    <w:p>
+      <w:pPr>
+        <w:pStyle w:val="Paragrafoelenco"/>
         <w:numPr>
           <w:ilvl w:val="0"/>
           <w:numId w:val="4"/>
@@ -2867,138 +2736,33 @@
         <w:jc w:val="both"/>
       </w:pPr>
       <w:r>
-        <w:t xml:space="preserve">L’applicazione mobile sarà </w:t>
-      </w:r>
-      <w:r>
-        <w:t xml:space="preserve">scritta in </w:t>
-      </w:r>
-      <w:proofErr w:type="spellStart"/>
-      <w:r>
-        <w:t>React</w:t>
-      </w:r>
-      <w:proofErr w:type="spellEnd"/>
-      <w:r>
-        <w:t xml:space="preserve"> Native</w:t>
-      </w:r>
-      <w:r>
-        <w:t>. [</w:t>
-      </w:r>
-      <w:proofErr w:type="spellStart"/>
-      <w:r>
-        <w:t>Implementation</w:t>
-      </w:r>
-      <w:proofErr w:type="spellEnd"/>
-      <w:r>
-        <w:t xml:space="preserve"> </w:t>
-      </w:r>
-      <w:proofErr w:type="spellStart"/>
-      <w:r>
-        <w:t>requirement</w:t>
-      </w:r>
-      <w:proofErr w:type="spellEnd"/>
-      <w:r>
-        <w:t>];</w:t>
-      </w:r>
-    </w:p>
-    <w:p>
-      <w:pPr>
-        <w:pStyle w:val="ListParagraph"/>
+        <w:t xml:space="preserve">Per l’applicativo mobile </w:t>
+      </w:r>
+      <w:r>
+        <w:t>sono necessari installazioni</w:t>
+      </w:r>
+      <w:r>
+        <w:t xml:space="preserve"> dallo store ufficiale. </w:t>
+      </w:r>
+      <w:r>
+        <w:t>[Packing requirement];</w:t>
+      </w:r>
+    </w:p>
+    <w:p>
+      <w:pPr>
+        <w:pStyle w:val="Paragrafoelenco"/>
         <w:numPr>
           <w:ilvl w:val="0"/>
           <w:numId w:val="4"/>
         </w:numPr>
-        <w:jc w:val="both"/>
-      </w:pPr>
-      <w:r>
-        <w:t xml:space="preserve">Per l’applicativo web </w:t>
-      </w:r>
-      <w:r>
-        <w:t>non sono necessari installazioni, il sistema è completamente sul web</w:t>
-      </w:r>
-      <w:r>
-        <w:t xml:space="preserve">. </w:t>
-      </w:r>
-      <w:r>
-        <w:t>[</w:t>
-      </w:r>
-      <w:proofErr w:type="spellStart"/>
-      <w:r>
-        <w:t>Packing</w:t>
-      </w:r>
-      <w:proofErr w:type="spellEnd"/>
-      <w:r>
-        <w:t xml:space="preserve"> </w:t>
-      </w:r>
-      <w:proofErr w:type="spellStart"/>
-      <w:r>
-        <w:t>requirement</w:t>
-      </w:r>
-      <w:proofErr w:type="spellEnd"/>
-      <w:r>
-        <w:t>];</w:t>
-      </w:r>
-    </w:p>
-    <w:p>
-      <w:pPr>
-        <w:pStyle w:val="ListParagraph"/>
-        <w:numPr>
-          <w:ilvl w:val="0"/>
-          <w:numId w:val="4"/>
-        </w:numPr>
-      </w:pPr>
-      <w:r>
-        <w:t xml:space="preserve">Per l’applicativo mobile </w:t>
-      </w:r>
-      <w:r>
-        <w:t>sono necessari installazioni</w:t>
-      </w:r>
-      <w:r>
-        <w:t xml:space="preserve"> dallo store ufficiale. </w:t>
-      </w:r>
-      <w:r>
-        <w:t>[</w:t>
-      </w:r>
-      <w:proofErr w:type="spellStart"/>
-      <w:r>
-        <w:t>Packing</w:t>
-      </w:r>
-      <w:proofErr w:type="spellEnd"/>
-      <w:r>
-        <w:t xml:space="preserve"> </w:t>
-      </w:r>
-      <w:proofErr w:type="spellStart"/>
-      <w:r>
-        <w:t>requirement</w:t>
-      </w:r>
-      <w:proofErr w:type="spellEnd"/>
-      <w:r>
-        <w:t>];</w:t>
-      </w:r>
-    </w:p>
-    <w:p>
-      <w:pPr>
-        <w:pStyle w:val="ListParagraph"/>
-        <w:numPr>
-          <w:ilvl w:val="0"/>
-          <w:numId w:val="4"/>
-        </w:numPr>
-        <w:jc w:val="both"/>
-      </w:pPr>
-      <w:r>
-        <w:t xml:space="preserve">Interfaccia utente semplice da usare [Interface </w:t>
-      </w:r>
-      <w:proofErr w:type="spellStart"/>
-      <w:r>
-        <w:t>requirement</w:t>
-      </w:r>
-      <w:proofErr w:type="spellEnd"/>
-      <w:r>
-        <w:t>];</w:t>
-      </w:r>
-    </w:p>
-    <w:p>
-      <w:pPr>
-        <w:pStyle w:val="ListParagraph"/>
+      </w:pPr>
+      <w:r>
+        <w:t>Interfaccia utente semplice da usare [Interface requirement];</w:t>
+      </w:r>
+    </w:p>
+    <w:p>
+      <w:pPr>
+        <w:pStyle w:val="Paragrafoelenco"/>
         <w:numPr>
           <w:ilvl w:val="1"/>
           <w:numId w:val="2"/>
@@ -3026,7 +2790,7 @@
     </w:p>
     <w:p>
       <w:pPr>
-        <w:pStyle w:val="ListParagraph"/>
+        <w:pStyle w:val="Paragrafoelenco"/>
         <w:numPr>
           <w:ilvl w:val="2"/>
           <w:numId w:val="2"/>
@@ -3053,7 +2817,7 @@
     </w:p>
     <w:p>
       <w:pPr>
-        <w:pStyle w:val="NoSpacing"/>
+        <w:pStyle w:val="Nessunaspaziatura"/>
         <w:ind w:left="360"/>
         <w:rPr>
           <w:b/>
@@ -3070,7 +2834,7 @@
     </w:p>
     <w:p>
       <w:pPr>
-        <w:pStyle w:val="NoSpacing"/>
+        <w:pStyle w:val="Nessunaspaziatura"/>
         <w:ind w:left="360"/>
         <w:rPr>
           <w:b/>
@@ -3084,20 +2848,12 @@
         <w:t>re</w:t>
       </w:r>
       <w:r>
-        <w:t xml:space="preserve"> delle lenzuola e dei copripiumini per il suo B&amp;B “Mare Blu” tramite l’applicazione per smartphone fornita da “Lavanderia Industriale SNB </w:t>
-      </w:r>
-      <w:proofErr w:type="spellStart"/>
-      <w:r>
-        <w:t>Srl</w:t>
-      </w:r>
-      <w:proofErr w:type="spellEnd"/>
-      <w:r>
-        <w:t>”, quindi apre l’applicazione ed effettua il login inserendo i seguenti campi:</w:t>
-      </w:r>
-    </w:p>
-    <w:p>
-      <w:pPr>
-        <w:pStyle w:val="NoSpacing"/>
+        <w:t xml:space="preserve"> delle lenzuola e dei copripiumini per il suo B&amp;B “Mare Blu” tramite l’applicazione per smartphone fornita da “Lavanderia Industriale SNB Srl”, quindi apre l’applicazione ed effettua il login inserendo i seguenti campi:</w:t>
+      </w:r>
+    </w:p>
+    <w:p>
+      <w:pPr>
+        <w:pStyle w:val="Nessunaspaziatura"/>
         <w:numPr>
           <w:ilvl w:val="0"/>
           <w:numId w:val="11"/>
@@ -3115,7 +2871,7 @@
     </w:p>
     <w:p>
       <w:pPr>
-        <w:pStyle w:val="NoSpacing"/>
+        <w:pStyle w:val="Nessunaspaziatura"/>
         <w:numPr>
           <w:ilvl w:val="0"/>
           <w:numId w:val="11"/>
@@ -3127,7 +2883,7 @@
     </w:p>
     <w:p>
       <w:pPr>
-        <w:pStyle w:val="NoSpacing"/>
+        <w:pStyle w:val="Nessunaspaziatura"/>
         <w:ind w:left="360"/>
       </w:pPr>
       <w:r>
@@ -3160,7 +2916,7 @@
     </w:p>
     <w:p>
       <w:pPr>
-        <w:pStyle w:val="NoSpacing"/>
+        <w:pStyle w:val="Nessunaspaziatura"/>
         <w:numPr>
           <w:ilvl w:val="0"/>
           <w:numId w:val="12"/>
@@ -3172,7 +2928,7 @@
     </w:p>
     <w:p>
       <w:pPr>
-        <w:pStyle w:val="NoSpacing"/>
+        <w:pStyle w:val="Nessunaspaziatura"/>
         <w:ind w:left="360"/>
       </w:pPr>
       <w:r>
@@ -3182,7 +2938,7 @@
     </w:p>
     <w:p>
       <w:pPr>
-        <w:pStyle w:val="NoSpacing"/>
+        <w:pStyle w:val="Nessunaspaziatura"/>
         <w:numPr>
           <w:ilvl w:val="0"/>
           <w:numId w:val="13"/>
@@ -3194,7 +2950,7 @@
     </w:p>
     <w:p>
       <w:pPr>
-        <w:pStyle w:val="NoSpacing"/>
+        <w:pStyle w:val="Nessunaspaziatura"/>
         <w:ind w:left="360"/>
       </w:pPr>
       <w:r>
@@ -3227,7 +2983,7 @@
     </w:p>
     <w:p>
       <w:pPr>
-        <w:pStyle w:val="NoSpacing"/>
+        <w:pStyle w:val="Nessunaspaziatura"/>
         <w:numPr>
           <w:ilvl w:val="0"/>
           <w:numId w:val="14"/>
@@ -3239,7 +2995,7 @@
     </w:p>
     <w:p>
       <w:pPr>
-        <w:pStyle w:val="NoSpacing"/>
+        <w:pStyle w:val="Nessunaspaziatura"/>
         <w:numPr>
           <w:ilvl w:val="0"/>
           <w:numId w:val="14"/>
@@ -3251,7 +3007,7 @@
     </w:p>
     <w:p>
       <w:pPr>
-        <w:pStyle w:val="NoSpacing"/>
+        <w:pStyle w:val="Nessunaspaziatura"/>
         <w:ind w:left="360"/>
       </w:pPr>
       <w:r>
@@ -3260,13 +3016,13 @@
     </w:p>
     <w:p>
       <w:pPr>
-        <w:pStyle w:val="NoSpacing"/>
+        <w:pStyle w:val="Nessunaspaziatura"/>
         <w:ind w:left="360"/>
       </w:pPr>
     </w:p>
     <w:p>
       <w:pPr>
-        <w:pStyle w:val="NoSpacing"/>
+        <w:pStyle w:val="Nessunaspaziatura"/>
         <w:ind w:left="360"/>
         <w:rPr>
           <w:b/>
@@ -3283,24 +3039,16 @@
     </w:p>
     <w:p>
       <w:pPr>
-        <w:pStyle w:val="NoSpacing"/>
+        <w:pStyle w:val="Nessunaspaziatura"/>
         <w:ind w:left="360"/>
       </w:pPr>
       <w:r>
-        <w:t xml:space="preserve">Mario, l’amministratore del sito gestionale di “Lavanderia Industriale SNB </w:t>
-      </w:r>
-      <w:proofErr w:type="spellStart"/>
-      <w:r>
-        <w:t>Srl</w:t>
-      </w:r>
-      <w:proofErr w:type="spellEnd"/>
-      <w:r>
-        <w:t>” deve aggiungere un nuovo prodotto al catalogo per poterlo poi renderlo disponibile per gli utenti, quindi si reca sul sito web per poter effettuare il login che avverrà tramite l’inserimento dei seguenti campi:</w:t>
-      </w:r>
-    </w:p>
-    <w:p>
-      <w:pPr>
-        <w:pStyle w:val="NoSpacing"/>
+        <w:t>Mario, l’amministratore del sito gestionale di “Lavanderia Industriale SNB Srl” deve aggiungere un nuovo prodotto al catalogo per poterlo poi renderlo disponibile per gli utenti, quindi si reca sul sito web per poter effettuare il login che avverrà tramite l’inserimento dei seguenti campi:</w:t>
+      </w:r>
+    </w:p>
+    <w:p>
+      <w:pPr>
+        <w:pStyle w:val="Nessunaspaziatura"/>
         <w:numPr>
           <w:ilvl w:val="0"/>
           <w:numId w:val="15"/>
@@ -3312,7 +3060,7 @@
     </w:p>
     <w:p>
       <w:pPr>
-        <w:pStyle w:val="NoSpacing"/>
+        <w:pStyle w:val="Nessunaspaziatura"/>
         <w:numPr>
           <w:ilvl w:val="0"/>
           <w:numId w:val="15"/>
@@ -3324,7 +3072,7 @@
     </w:p>
     <w:p>
       <w:pPr>
-        <w:pStyle w:val="NoSpacing"/>
+        <w:pStyle w:val="Nessunaspaziatura"/>
         <w:ind w:left="360"/>
       </w:pPr>
       <w:r>
@@ -3339,7 +3087,7 @@
     </w:p>
     <w:p>
       <w:pPr>
-        <w:pStyle w:val="NoSpacing"/>
+        <w:pStyle w:val="Nessunaspaziatura"/>
         <w:numPr>
           <w:ilvl w:val="0"/>
           <w:numId w:val="16"/>
@@ -3351,7 +3099,7 @@
     </w:p>
     <w:p>
       <w:pPr>
-        <w:pStyle w:val="NoSpacing"/>
+        <w:pStyle w:val="Nessunaspaziatura"/>
         <w:numPr>
           <w:ilvl w:val="0"/>
           <w:numId w:val="16"/>
@@ -3363,7 +3111,7 @@
     </w:p>
     <w:p>
       <w:pPr>
-        <w:pStyle w:val="NoSpacing"/>
+        <w:pStyle w:val="Nessunaspaziatura"/>
         <w:numPr>
           <w:ilvl w:val="0"/>
           <w:numId w:val="16"/>
@@ -3375,7 +3123,7 @@
     </w:p>
     <w:p>
       <w:pPr>
-        <w:pStyle w:val="NoSpacing"/>
+        <w:pStyle w:val="Nessunaspaziatura"/>
         <w:ind w:left="360"/>
       </w:pPr>
       <w:r>
@@ -3384,12 +3132,121 @@
     </w:p>
     <w:p>
       <w:pPr>
-        <w:pStyle w:val="NoSpacing"/>
-      </w:pPr>
-    </w:p>
-    <w:p>
-      <w:pPr>
-        <w:ind w:left="720"/>
+        <w:pStyle w:val="Nessunaspaziatura"/>
+      </w:pPr>
+    </w:p>
+    <w:p>
+      <w:pPr>
+        <w:pStyle w:val="Nessunaspaziatura"/>
+      </w:pPr>
+    </w:p>
+    <w:p>
+      <w:pPr>
+        <w:pStyle w:val="Nessunaspaziatura"/>
+      </w:pPr>
+    </w:p>
+    <w:p>
+      <w:pPr>
+        <w:pStyle w:val="Nessunaspaziatura"/>
+      </w:pPr>
+    </w:p>
+    <w:p>
+      <w:pPr>
+        <w:pStyle w:val="Nessunaspaziatura"/>
+      </w:pPr>
+    </w:p>
+    <w:p>
+      <w:pPr>
+        <w:pStyle w:val="Nessunaspaziatura"/>
+      </w:pPr>
+    </w:p>
+    <w:p>
+      <w:pPr>
+        <w:pStyle w:val="Nessunaspaziatura"/>
+      </w:pPr>
+    </w:p>
+    <w:p>
+      <w:pPr>
+        <w:pStyle w:val="Nessunaspaziatura"/>
+      </w:pPr>
+    </w:p>
+    <w:p>
+      <w:pPr>
+        <w:pStyle w:val="Nessunaspaziatura"/>
+      </w:pPr>
+    </w:p>
+    <w:p>
+      <w:pPr>
+        <w:pStyle w:val="Nessunaspaziatura"/>
+      </w:pPr>
+    </w:p>
+    <w:p>
+      <w:pPr>
+        <w:pStyle w:val="Nessunaspaziatura"/>
+      </w:pPr>
+    </w:p>
+    <w:p>
+      <w:pPr>
+        <w:pStyle w:val="Nessunaspaziatura"/>
+      </w:pPr>
+    </w:p>
+    <w:p>
+      <w:pPr>
+        <w:pStyle w:val="Nessunaspaziatura"/>
+      </w:pPr>
+    </w:p>
+    <w:p>
+      <w:pPr>
+        <w:pStyle w:val="Nessunaspaziatura"/>
+      </w:pPr>
+    </w:p>
+    <w:p>
+      <w:pPr>
+        <w:pStyle w:val="Nessunaspaziatura"/>
+      </w:pPr>
+    </w:p>
+    <w:p>
+      <w:pPr>
+        <w:pStyle w:val="Nessunaspaziatura"/>
+      </w:pPr>
+    </w:p>
+    <w:p>
+      <w:pPr>
+        <w:pStyle w:val="Nessunaspaziatura"/>
+      </w:pPr>
+    </w:p>
+    <w:p>
+      <w:pPr>
+        <w:pStyle w:val="Nessunaspaziatura"/>
+      </w:pPr>
+    </w:p>
+    <w:p>
+      <w:pPr>
+        <w:pStyle w:val="Nessunaspaziatura"/>
+        <w:numPr>
+          <w:ilvl w:val="2"/>
+          <w:numId w:val="2"/>
+        </w:numPr>
+        <w:outlineLvl w:val="2"/>
+        <w:rPr>
+          <w:b/>
+          <w:bCs/>
+        </w:rPr>
+      </w:pPr>
+      <w:r>
+        <w:rPr>
+          <w:b/>
+          <w:bCs/>
+        </w:rPr>
+        <w:lastRenderedPageBreak/>
+        <w:t>Use Case</w:t>
+      </w:r>
+    </w:p>
+    <w:p>
+      <w:pPr>
+        <w:spacing w:after="0"/>
+        <w:ind w:left="227" w:right="-170"/>
+        <w:jc w:val="center"/>
         <w:rPr>
           <w:b/>
           <w:bCs/>
@@ -3397,6 +3254,63 @@
           <w:szCs w:val="24"/>
         </w:rPr>
       </w:pPr>
+      <w:r>
+        <w:rPr>
+          <w:b/>
+          <w:bCs/>
+          <w:noProof/>
+          <w:sz w:val="24"/>
+          <w:szCs w:val="24"/>
+        </w:rPr>
+        <w:drawing>
+          <wp:inline distT="0" distB="0" distL="0" distR="0" wp14:anchorId="4791095E" wp14:editId="1ADB8561">
+            <wp:extent cx="4905375" cy="7243452"/>
+            <wp:effectExtent l="0" t="0" r="0" b="0"/>
+            <wp:docPr id="4" name="Immagine 4"/>
+            <wp:cNvGraphicFramePr>
+              <a:graphicFrameLocks xmlns:a="http://schemas.openxmlformats.org/drawingml/2006/main" noChangeAspect="1"/>
+            </wp:cNvGraphicFramePr>
+            <a:graphic xmlns:a="http://schemas.openxmlformats.org/drawingml/2006/main">
+              <a:graphicData uri="http://schemas.openxmlformats.org/drawingml/2006/picture">
+                <pic:pic xmlns:pic="http://schemas.openxmlformats.org/drawingml/2006/picture">
+                  <pic:nvPicPr>
+                    <pic:cNvPr id="0" name="Picture 1"/>
+                    <pic:cNvPicPr>
+                      <a:picLocks noChangeAspect="1" noChangeArrowheads="1"/>
+                    </pic:cNvPicPr>
+                  </pic:nvPicPr>
+                  <pic:blipFill>
+                    <a:blip r:embed="rId7">
+                      <a:extLst>
+                        <a:ext uri="{28A0092B-C50C-407E-A947-70E740481C1C}">
+                          <a14:useLocalDpi xmlns:a14="http://schemas.microsoft.com/office/drawing/2010/main" val="0"/>
+                        </a:ext>
+                      </a:extLst>
+                    </a:blip>
+                    <a:srcRect/>
+                    <a:stretch>
+                      <a:fillRect/>
+                    </a:stretch>
+                  </pic:blipFill>
+                  <pic:spPr bwMode="auto">
+                    <a:xfrm>
+                      <a:off x="0" y="0"/>
+                      <a:ext cx="4913523" cy="7255484"/>
+                    </a:xfrm>
+                    <a:prstGeom prst="rect">
+                      <a:avLst/>
+                    </a:prstGeom>
+                    <a:noFill/>
+                    <a:ln>
+                      <a:noFill/>
+                    </a:ln>
+                  </pic:spPr>
+                </pic:pic>
+              </a:graphicData>
+            </a:graphic>
+          </wp:inline>
+        </w:drawing>
+      </w:r>
     </w:p>
     <w:p>
       <w:pPr>
@@ -4302,9 +4216,9 @@
   </w:abstractNum>
   <w:abstractNum w:abstractNumId="10" w15:restartNumberingAfterBreak="0">
     <w:nsid w:val="594C770E"/>
-    <w:multiLevelType w:val="hybridMultilevel"/>
-    <w:tmpl w:val="EB3E4C8E"/>
-    <w:lvl w:ilvl="0" w:tplc="0410000F">
+    <w:multiLevelType w:val="multilevel"/>
+    <w:tmpl w:val="E33C3734"/>
+    <w:lvl w:ilvl="0">
       <w:start w:val="1"/>
       <w:numFmt w:val="decimal"/>
       <w:lvlText w:val="%1."/>
@@ -4316,77 +4230,109 @@
         <w:rFonts w:hint="default"/>
       </w:rPr>
     </w:lvl>
-    <w:lvl w:ilvl="1" w:tplc="04100019" w:tentative="1">
-      <w:start w:val="1"/>
-      <w:numFmt w:val="lowerLetter"/>
-      <w:lvlText w:val="%2."/>
-      <w:lvlJc w:val="left"/>
-      <w:pPr>
-        <w:ind w:left="1440" w:hanging="360"/>
-      </w:pPr>
-    </w:lvl>
-    <w:lvl w:ilvl="2" w:tplc="0410001B" w:tentative="1">
-      <w:start w:val="1"/>
-      <w:numFmt w:val="lowerRoman"/>
-      <w:lvlText w:val="%3."/>
-      <w:lvlJc w:val="right"/>
-      <w:pPr>
-        <w:ind w:left="2160" w:hanging="180"/>
-      </w:pPr>
-    </w:lvl>
-    <w:lvl w:ilvl="3" w:tplc="0410000F" w:tentative="1">
-      <w:start w:val="1"/>
+    <w:lvl w:ilvl="1">
+      <w:start w:val="3"/>
       <w:numFmt w:val="decimal"/>
-      <w:lvlText w:val="%4."/>
-      <w:lvlJc w:val="left"/>
-      <w:pPr>
-        <w:ind w:left="2880" w:hanging="360"/>
-      </w:pPr>
-    </w:lvl>
-    <w:lvl w:ilvl="4" w:tplc="04100019" w:tentative="1">
-      <w:start w:val="1"/>
-      <w:numFmt w:val="lowerLetter"/>
-      <w:lvlText w:val="%5."/>
-      <w:lvlJc w:val="left"/>
-      <w:pPr>
-        <w:ind w:left="3600" w:hanging="360"/>
-      </w:pPr>
-    </w:lvl>
-    <w:lvl w:ilvl="5" w:tplc="0410001B" w:tentative="1">
-      <w:start w:val="1"/>
-      <w:numFmt w:val="lowerRoman"/>
-      <w:lvlText w:val="%6."/>
-      <w:lvlJc w:val="right"/>
-      <w:pPr>
-        <w:ind w:left="4320" w:hanging="180"/>
-      </w:pPr>
-    </w:lvl>
-    <w:lvl w:ilvl="6" w:tplc="0410000F" w:tentative="1">
+      <w:isLgl/>
+      <w:lvlText w:val="%1.%2."/>
+      <w:lvlJc w:val="left"/>
+      <w:pPr>
+        <w:ind w:left="720" w:hanging="360"/>
+      </w:pPr>
+      <w:rPr>
+        <w:rFonts w:hint="default"/>
+      </w:rPr>
+    </w:lvl>
+    <w:lvl w:ilvl="2">
       <w:start w:val="1"/>
       <w:numFmt w:val="decimal"/>
-      <w:lvlText w:val="%7."/>
-      <w:lvlJc w:val="left"/>
-      <w:pPr>
-        <w:ind w:left="5040" w:hanging="360"/>
-      </w:pPr>
-    </w:lvl>
-    <w:lvl w:ilvl="7" w:tplc="04100019" w:tentative="1">
-      <w:start w:val="1"/>
-      <w:numFmt w:val="lowerLetter"/>
-      <w:lvlText w:val="%8."/>
-      <w:lvlJc w:val="left"/>
-      <w:pPr>
-        <w:ind w:left="5760" w:hanging="360"/>
-      </w:pPr>
-    </w:lvl>
-    <w:lvl w:ilvl="8" w:tplc="0410001B" w:tentative="1">
-      <w:start w:val="1"/>
-      <w:numFmt w:val="lowerRoman"/>
-      <w:lvlText w:val="%9."/>
-      <w:lvlJc w:val="right"/>
-      <w:pPr>
-        <w:ind w:left="6480" w:hanging="180"/>
-      </w:pPr>
+      <w:isLgl/>
+      <w:lvlText w:val="%1.%2.%3."/>
+      <w:lvlJc w:val="left"/>
+      <w:pPr>
+        <w:ind w:left="1080" w:hanging="720"/>
+      </w:pPr>
+      <w:rPr>
+        <w:rFonts w:hint="default"/>
+      </w:rPr>
+    </w:lvl>
+    <w:lvl w:ilvl="3">
+      <w:start w:val="1"/>
+      <w:numFmt w:val="decimal"/>
+      <w:isLgl/>
+      <w:lvlText w:val="%1.%2.%3.%4."/>
+      <w:lvlJc w:val="left"/>
+      <w:pPr>
+        <w:ind w:left="1080" w:hanging="720"/>
+      </w:pPr>
+      <w:rPr>
+        <w:rFonts w:hint="default"/>
+      </w:rPr>
+    </w:lvl>
+    <w:lvl w:ilvl="4">
+      <w:start w:val="1"/>
+      <w:numFmt w:val="decimal"/>
+      <w:isLgl/>
+      <w:lvlText w:val="%1.%2.%3.%4.%5."/>
+      <w:lvlJc w:val="left"/>
+      <w:pPr>
+        <w:ind w:left="1440" w:hanging="1080"/>
+      </w:pPr>
+      <w:rPr>
+        <w:rFonts w:hint="default"/>
+      </w:rPr>
+    </w:lvl>
+    <w:lvl w:ilvl="5">
+      <w:start w:val="1"/>
+      <w:numFmt w:val="decimal"/>
+      <w:isLgl/>
+      <w:lvlText w:val="%1.%2.%3.%4.%5.%6."/>
+      <w:lvlJc w:val="left"/>
+      <w:pPr>
+        <w:ind w:left="1440" w:hanging="1080"/>
+      </w:pPr>
+      <w:rPr>
+        <w:rFonts w:hint="default"/>
+      </w:rPr>
+    </w:lvl>
+    <w:lvl w:ilvl="6">
+      <w:start w:val="1"/>
+      <w:numFmt w:val="decimal"/>
+      <w:isLgl/>
+      <w:lvlText w:val="%1.%2.%3.%4.%5.%6.%7."/>
+      <w:lvlJc w:val="left"/>
+      <w:pPr>
+        <w:ind w:left="1800" w:hanging="1440"/>
+      </w:pPr>
+      <w:rPr>
+        <w:rFonts w:hint="default"/>
+      </w:rPr>
+    </w:lvl>
+    <w:lvl w:ilvl="7">
+      <w:start w:val="1"/>
+      <w:numFmt w:val="decimal"/>
+      <w:isLgl/>
+      <w:lvlText w:val="%1.%2.%3.%4.%5.%6.%7.%8."/>
+      <w:lvlJc w:val="left"/>
+      <w:pPr>
+        <w:ind w:left="1800" w:hanging="1440"/>
+      </w:pPr>
+      <w:rPr>
+        <w:rFonts w:hint="default"/>
+      </w:rPr>
+    </w:lvl>
+    <w:lvl w:ilvl="8">
+      <w:start w:val="1"/>
+      <w:numFmt w:val="decimal"/>
+      <w:isLgl/>
+      <w:lvlText w:val="%1.%2.%3.%4.%5.%6.%7.%8.%9."/>
+      <w:lvlJc w:val="left"/>
+      <w:pPr>
+        <w:ind w:left="2160" w:hanging="1800"/>
+      </w:pPr>
+      <w:rPr>
+        <w:rFonts w:hint="default"/>
+      </w:rPr>
     </w:lvl>
   </w:abstractNum>
   <w:abstractNum w:abstractNumId="11" w15:restartNumberingAfterBreak="0">
@@ -5470,16 +5416,16 @@
     <w:lsdException w:name="Unresolved Mention" w:semiHidden="1" w:unhideWhenUsed="1"/>
     <w:lsdException w:name="Smart Link" w:semiHidden="1" w:unhideWhenUsed="1"/>
   </w:latentStyles>
-  <w:style w:type="paragraph" w:default="1" w:styleId="Normal">
+  <w:style w:type="paragraph" w:default="1" w:styleId="Normale">
     <w:name w:val="Normal"/>
     <w:qFormat/>
     <w:rsid w:val="00446BA4"/>
   </w:style>
-  <w:style w:type="paragraph" w:styleId="Heading1">
+  <w:style w:type="paragraph" w:styleId="Titolo1">
     <w:name w:val="heading 1"/>
-    <w:basedOn w:val="Normal"/>
-    <w:next w:val="Normal"/>
-    <w:link w:val="Heading1Char"/>
+    <w:basedOn w:val="Normale"/>
+    <w:next w:val="Normale"/>
+    <w:link w:val="Titolo1Carattere"/>
     <w:qFormat/>
     <w:rsid w:val="00446BA4"/>
     <w:pPr>
@@ -5495,11 +5441,11 @@
       <w:szCs w:val="32"/>
     </w:rPr>
   </w:style>
-  <w:style w:type="paragraph" w:styleId="Heading8">
+  <w:style w:type="paragraph" w:styleId="Titolo8">
     <w:name w:val="heading 8"/>
-    <w:basedOn w:val="Normal"/>
-    <w:next w:val="Normal"/>
-    <w:link w:val="Heading8Char"/>
+    <w:basedOn w:val="Normale"/>
+    <w:next w:val="Normale"/>
+    <w:link w:val="Titolo8Carattere"/>
     <w:rsid w:val="00446BA4"/>
     <w:pPr>
       <w:keepNext/>
@@ -5517,13 +5463,13 @@
       <w:lang w:eastAsia="it-IT"/>
     </w:rPr>
   </w:style>
-  <w:style w:type="character" w:default="1" w:styleId="DefaultParagraphFont">
+  <w:style w:type="character" w:default="1" w:styleId="Carpredefinitoparagrafo">
     <w:name w:val="Default Paragraph Font"/>
     <w:uiPriority w:val="1"/>
     <w:semiHidden/>
     <w:unhideWhenUsed/>
   </w:style>
-  <w:style w:type="table" w:default="1" w:styleId="TableNormal">
+  <w:style w:type="table" w:default="1" w:styleId="Tabellanormale">
     <w:name w:val="Normal Table"/>
     <w:uiPriority w:val="99"/>
     <w:semiHidden/>
@@ -5538,16 +5484,16 @@
       </w:tblCellMar>
     </w:tblPr>
   </w:style>
-  <w:style w:type="numbering" w:default="1" w:styleId="NoList">
+  <w:style w:type="numbering" w:default="1" w:styleId="Nessunelenco">
     <w:name w:val="No List"/>
     <w:uiPriority w:val="99"/>
     <w:semiHidden/>
     <w:unhideWhenUsed/>
   </w:style>
-  <w:style w:type="character" w:customStyle="1" w:styleId="Heading1Char">
-    <w:name w:val="Heading 1 Char"/>
-    <w:basedOn w:val="DefaultParagraphFont"/>
-    <w:link w:val="Heading1"/>
+  <w:style w:type="character" w:customStyle="1" w:styleId="Titolo1Carattere">
+    <w:name w:val="Titolo 1 Carattere"/>
+    <w:basedOn w:val="Carpredefinitoparagrafo"/>
+    <w:link w:val="Titolo1"/>
     <w:rsid w:val="00446BA4"/>
     <w:rPr>
       <w:rFonts w:asciiTheme="majorHAnsi" w:eastAsiaTheme="majorEastAsia" w:hAnsiTheme="majorHAnsi" w:cstheme="majorBidi"/>
@@ -5556,10 +5502,10 @@
       <w:szCs w:val="32"/>
     </w:rPr>
   </w:style>
-  <w:style w:type="character" w:customStyle="1" w:styleId="Heading8Char">
-    <w:name w:val="Heading 8 Char"/>
-    <w:basedOn w:val="DefaultParagraphFont"/>
-    <w:link w:val="Heading8"/>
+  <w:style w:type="character" w:customStyle="1" w:styleId="Titolo8Carattere">
+    <w:name w:val="Titolo 8 Carattere"/>
+    <w:basedOn w:val="Carpredefinitoparagrafo"/>
+    <w:link w:val="Titolo8"/>
     <w:rsid w:val="00446BA4"/>
     <w:rPr>
       <w:rFonts w:ascii="Times New Roman" w:eastAsia="Times New Roman" w:hAnsi="Times New Roman" w:cs="Times New Roman"/>
@@ -5570,11 +5516,11 @@
       <w:lang w:eastAsia="it-IT"/>
     </w:rPr>
   </w:style>
-  <w:style w:type="paragraph" w:styleId="Title">
+  <w:style w:type="paragraph" w:styleId="Titolo">
     <w:name w:val="Title"/>
-    <w:basedOn w:val="Normal"/>
-    <w:next w:val="Normal"/>
-    <w:link w:val="TitleChar"/>
+    <w:basedOn w:val="Normale"/>
+    <w:next w:val="Normale"/>
+    <w:link w:val="TitoloCarattere"/>
     <w:qFormat/>
     <w:rsid w:val="00446BA4"/>
     <w:pPr>
@@ -5589,10 +5535,10 @@
       <w:szCs w:val="56"/>
     </w:rPr>
   </w:style>
-  <w:style w:type="character" w:customStyle="1" w:styleId="TitleChar">
-    <w:name w:val="Title Char"/>
-    <w:basedOn w:val="DefaultParagraphFont"/>
-    <w:link w:val="Title"/>
+  <w:style w:type="character" w:customStyle="1" w:styleId="TitoloCarattere">
+    <w:name w:val="Titolo Carattere"/>
+    <w:basedOn w:val="Carpredefinitoparagrafo"/>
+    <w:link w:val="Titolo"/>
     <w:rsid w:val="00446BA4"/>
     <w:rPr>
       <w:rFonts w:asciiTheme="majorHAnsi" w:eastAsiaTheme="majorEastAsia" w:hAnsiTheme="majorHAnsi" w:cstheme="majorBidi"/>
@@ -5602,11 +5548,11 @@
       <w:szCs w:val="56"/>
     </w:rPr>
   </w:style>
-  <w:style w:type="paragraph" w:styleId="Subtitle">
+  <w:style w:type="paragraph" w:styleId="Sottotitolo">
     <w:name w:val="Subtitle"/>
-    <w:basedOn w:val="Normal"/>
-    <w:next w:val="Normal"/>
-    <w:link w:val="SubtitleChar"/>
+    <w:basedOn w:val="Normale"/>
+    <w:next w:val="Normale"/>
+    <w:link w:val="SottotitoloCarattere"/>
     <w:qFormat/>
     <w:rsid w:val="00446BA4"/>
     <w:pPr>
@@ -5620,10 +5566,10 @@
       <w:spacing w:val="15"/>
     </w:rPr>
   </w:style>
-  <w:style w:type="character" w:customStyle="1" w:styleId="SubtitleChar">
-    <w:name w:val="Subtitle Char"/>
-    <w:basedOn w:val="DefaultParagraphFont"/>
-    <w:link w:val="Subtitle"/>
+  <w:style w:type="character" w:customStyle="1" w:styleId="SottotitoloCarattere">
+    <w:name w:val="Sottotitolo Carattere"/>
+    <w:basedOn w:val="Carpredefinitoparagrafo"/>
+    <w:link w:val="Sottotitolo"/>
     <w:rsid w:val="00446BA4"/>
     <w:rPr>
       <w:rFonts w:eastAsiaTheme="minorEastAsia"/>
@@ -5631,7 +5577,7 @@
       <w:spacing w:val="15"/>
     </w:rPr>
   </w:style>
-  <w:style w:type="paragraph" w:styleId="NoSpacing">
+  <w:style w:type="paragraph" w:styleId="Nessunaspaziatura">
     <w:name w:val="No Spacing"/>
     <w:uiPriority w:val="1"/>
     <w:qFormat/>
@@ -5640,9 +5586,9 @@
       <w:spacing w:after="0" w:line="240" w:lineRule="auto"/>
     </w:pPr>
   </w:style>
-  <w:style w:type="paragraph" w:styleId="ListParagraph">
+  <w:style w:type="paragraph" w:styleId="Paragrafoelenco">
     <w:name w:val="List Paragraph"/>
-    <w:basedOn w:val="Normal"/>
+    <w:basedOn w:val="Normale"/>
     <w:uiPriority w:val="34"/>
     <w:qFormat/>
     <w:rsid w:val="00446BA4"/>
@@ -5651,10 +5597,10 @@
       <w:contextualSpacing/>
     </w:pPr>
   </w:style>
-  <w:style w:type="paragraph" w:styleId="TOCHeading">
+  <w:style w:type="paragraph" w:styleId="Titolosommario">
     <w:name w:val="TOC Heading"/>
-    <w:basedOn w:val="Heading1"/>
-    <w:next w:val="Normal"/>
+    <w:basedOn w:val="Titolo1"/>
+    <w:next w:val="Normale"/>
     <w:uiPriority w:val="39"/>
     <w:unhideWhenUsed/>
     <w:qFormat/>
@@ -5666,10 +5612,10 @@
       <w:lang w:eastAsia="it-IT"/>
     </w:rPr>
   </w:style>
-  <w:style w:type="paragraph" w:styleId="TOC1">
+  <w:style w:type="paragraph" w:styleId="Sommario1">
     <w:name w:val="toc 1"/>
-    <w:basedOn w:val="Normal"/>
-    <w:next w:val="Normal"/>
+    <w:basedOn w:val="Normale"/>
+    <w:next w:val="Normale"/>
     <w:autoRedefine/>
     <w:uiPriority w:val="39"/>
     <w:unhideWhenUsed/>
@@ -5678,10 +5624,10 @@
       <w:spacing w:after="100"/>
     </w:pPr>
   </w:style>
-  <w:style w:type="paragraph" w:styleId="TOC2">
+  <w:style w:type="paragraph" w:styleId="Sommario2">
     <w:name w:val="toc 2"/>
-    <w:basedOn w:val="Normal"/>
-    <w:next w:val="Normal"/>
+    <w:basedOn w:val="Normale"/>
+    <w:next w:val="Normale"/>
     <w:autoRedefine/>
     <w:uiPriority w:val="39"/>
     <w:unhideWhenUsed/>
@@ -5691,10 +5637,10 @@
       <w:ind w:left="220"/>
     </w:pPr>
   </w:style>
-  <w:style w:type="paragraph" w:styleId="TOC3">
+  <w:style w:type="paragraph" w:styleId="Sommario3">
     <w:name w:val="toc 3"/>
-    <w:basedOn w:val="Normal"/>
-    <w:next w:val="Normal"/>
+    <w:basedOn w:val="Normale"/>
+    <w:next w:val="Normale"/>
     <w:autoRedefine/>
     <w:uiPriority w:val="39"/>
     <w:unhideWhenUsed/>
@@ -5704,9 +5650,9 @@
       <w:ind w:left="440"/>
     </w:pPr>
   </w:style>
-  <w:style w:type="character" w:styleId="Hyperlink">
+  <w:style w:type="character" w:styleId="Collegamentoipertestuale">
     <w:name w:val="Hyperlink"/>
-    <w:basedOn w:val="DefaultParagraphFont"/>
+    <w:basedOn w:val="Carpredefinitoparagrafo"/>
     <w:uiPriority w:val="99"/>
     <w:unhideWhenUsed/>
     <w:rsid w:val="00FE5E9D"/>
@@ -6011,4 +5957,16 @@
     </a:ext>
   </a:extLst>
 </a:theme>
+</file>
+
+<file path=customXml/item1.xml><?xml version="1.0" encoding="utf-8"?>
+<b:Sources xmlns:b="http://schemas.openxmlformats.org/officeDocument/2006/bibliography" xmlns="http://schemas.openxmlformats.org/officeDocument/2006/bibliography" SelectedStyle="\APASixthEditionOfficeOnline.xsl" StyleName="APA" Version="6"/>
+</file>
+
+<file path=customXml/itemProps1.xml><?xml version="1.0" encoding="utf-8"?>
+<ds:datastoreItem xmlns:ds="http://schemas.openxmlformats.org/officeDocument/2006/customXml" ds:itemID="{5D5D8854-80E8-4050-B63F-279BCCAF9490}">
+  <ds:schemaRefs>
+    <ds:schemaRef ds:uri="http://schemas.openxmlformats.org/officeDocument/2006/bibliography"/>
+  </ds:schemaRefs>
+</ds:datastoreItem>
 </file>
</xml_diff>

<commit_message>
aggiunti use case admin e corriere
</commit_message>
<xml_diff>
--- a/Documentazione/RAD.docx
+++ b/Documentazione/RAD.docx
@@ -1917,7 +1917,7 @@
           <w:szCs w:val="28"/>
         </w:rPr>
       </w:pPr>
-      <w:bookmarkStart w:id="4" w:name="_Toc55505416"/>
+      <w:bookmarkStart w:id="8" w:name="_Toc55505416"/>
       <w:r>
         <w:rPr>
           <w:b/>
@@ -1928,7 +1928,7 @@
         <w:lastRenderedPageBreak/>
         <w:t>Introduzione</w:t>
       </w:r>
-      <w:bookmarkEnd w:id="4"/>
+      <w:bookmarkEnd w:id="8"/>
     </w:p>
     <w:p>
       <w:r>
@@ -1954,7 +1954,7 @@
           <w:szCs w:val="28"/>
         </w:rPr>
       </w:pPr>
-      <w:bookmarkStart w:id="5" w:name="_Toc55505417"/>
+      <w:bookmarkStart w:id="9" w:name="_Toc55505417"/>
       <w:r>
         <w:rPr>
           <w:b/>
@@ -1964,7 +1964,7 @@
         </w:rPr>
         <w:t>Current System</w:t>
       </w:r>
-      <w:bookmarkEnd w:id="5"/>
+      <w:bookmarkEnd w:id="9"/>
     </w:p>
     <w:p>
       <w:r>
@@ -1987,7 +1987,7 @@
           <w:szCs w:val="28"/>
         </w:rPr>
       </w:pPr>
-      <w:bookmarkStart w:id="6" w:name="_Toc55505418"/>
+      <w:bookmarkStart w:id="10" w:name="_Toc55505418"/>
       <w:r>
         <w:rPr>
           <w:b/>
@@ -1997,7 +1997,7 @@
         </w:rPr>
         <w:t>Proposed System</w:t>
       </w:r>
-      <w:bookmarkEnd w:id="6"/>
+      <w:bookmarkEnd w:id="10"/>
     </w:p>
     <w:p>
       <w:pPr>
@@ -2016,7 +2016,7 @@
           <w:szCs w:val="24"/>
         </w:rPr>
       </w:pPr>
-      <w:bookmarkStart w:id="7" w:name="_Toc55505419"/>
+      <w:bookmarkStart w:id="11" w:name="_Toc55505419"/>
       <w:r>
         <w:rPr>
           <w:b/>
@@ -2026,7 +2026,7 @@
         </w:rPr>
         <w:t>Requisiti Funzionali</w:t>
       </w:r>
-      <w:bookmarkEnd w:id="7"/>
+      <w:bookmarkEnd w:id="11"/>
     </w:p>
     <w:p>
       <w:pPr>
@@ -2572,7 +2572,7 @@
           <w:szCs w:val="24"/>
         </w:rPr>
       </w:pPr>
-      <w:bookmarkStart w:id="8" w:name="_Toc55505420"/>
+      <w:bookmarkStart w:id="12" w:name="_Toc55505420"/>
       <w:r>
         <w:rPr>
           <w:b/>
@@ -2582,7 +2582,7 @@
         </w:rPr>
         <w:t>Requisiti non funzionali</w:t>
       </w:r>
-      <w:bookmarkEnd w:id="8"/>
+      <w:bookmarkEnd w:id="12"/>
     </w:p>
     <w:p>
       <w:pPr>
@@ -2776,7 +2776,7 @@
           <w:szCs w:val="24"/>
         </w:rPr>
       </w:pPr>
-      <w:bookmarkStart w:id="9" w:name="_Toc55505421"/>
+      <w:bookmarkStart w:id="13" w:name="_Toc55505421"/>
       <w:r>
         <w:rPr>
           <w:b/>
@@ -2786,7 +2786,7 @@
         </w:rPr>
         <w:t>System Models</w:t>
       </w:r>
-      <w:bookmarkEnd w:id="9"/>
+      <w:bookmarkEnd w:id="13"/>
     </w:p>
     <w:p>
       <w:pPr>
@@ -2803,7 +2803,7 @@
           <w:szCs w:val="24"/>
         </w:rPr>
       </w:pPr>
-      <w:bookmarkStart w:id="10" w:name="_Toc55505422"/>
+      <w:bookmarkStart w:id="14" w:name="_Toc55505422"/>
       <w:r>
         <w:rPr>
           <w:b/>
@@ -2813,7 +2813,7 @@
         </w:rPr>
         <w:t>Scenari</w:t>
       </w:r>
-      <w:bookmarkEnd w:id="10"/>
+      <w:bookmarkEnd w:id="14"/>
     </w:p>
     <w:p>
       <w:pPr>
@@ -3314,6 +3314,797 @@
     </w:p>
     <w:p>
       <w:pPr>
+        <w:pStyle w:val="Nessunaspaziatura"/>
+        <w:jc w:val="both"/>
+        <w:rPr>
+          <w:b/>
+          <w:bCs/>
+        </w:rPr>
+      </w:pPr>
+      <w:r>
+        <w:rPr>
+          <w:b/>
+          <w:bCs/>
+        </w:rPr>
+        <w:t>Actors</w:t>
+      </w:r>
+    </w:p>
+    <w:p>
+      <w:pPr>
+        <w:pStyle w:val="Nessunaspaziatura"/>
+        <w:jc w:val="both"/>
+      </w:pPr>
+      <w:r>
+        <w:t>Abbiamo identificato i seguenti attori:</w:t>
+      </w:r>
+    </w:p>
+    <w:p>
+      <w:pPr>
+        <w:pStyle w:val="Nessunaspaziatura"/>
+        <w:numPr>
+          <w:ilvl w:val="0"/>
+          <w:numId w:val="19"/>
+        </w:numPr>
+        <w:jc w:val="both"/>
+      </w:pPr>
+      <w:r>
+        <w:t>Utente: esegue le funzioni principali dell’applicativo procedendo alla registrazione, login, logout, acquisto, reso e controllo del proprio profilo.</w:t>
+      </w:r>
+    </w:p>
+    <w:p>
+      <w:pPr>
+        <w:pStyle w:val="Nessunaspaziatura"/>
+        <w:numPr>
+          <w:ilvl w:val="0"/>
+          <w:numId w:val="19"/>
+        </w:numPr>
+        <w:jc w:val="both"/>
+      </w:pPr>
+      <w:r>
+        <w:t>Admin: esegue le funzioni principali dell’applicativo procedendo al login e logout, e alle funzioni secondarie gestendo la registrazione degli utenti, i resi, i noleggi e il catalogo dei prodotti, con relativo inserimento modifica e cancellazione degli stessi.</w:t>
+      </w:r>
+    </w:p>
+    <w:p>
+      <w:pPr>
+        <w:pStyle w:val="Nessunaspaziatura"/>
+        <w:numPr>
+          <w:ilvl w:val="0"/>
+          <w:numId w:val="19"/>
+        </w:numPr>
+        <w:jc w:val="both"/>
+      </w:pPr>
+      <w:r>
+        <w:t xml:space="preserve">Corriere: esegue le funzioni principali dell’applicativo procedendo al login, logout, gestione dei percorsi e delle consegne. </w:t>
+      </w:r>
+    </w:p>
+    <w:p>
+      <w:pPr>
+        <w:pStyle w:val="Nessunaspaziatura"/>
+        <w:numPr>
+          <w:ilvl w:val="0"/>
+          <w:numId w:val="19"/>
+        </w:numPr>
+        <w:jc w:val="both"/>
+      </w:pPr>
+      <w:r>
+        <w:lastRenderedPageBreak/>
+        <w:t>Sistema: addebitai ritardi avviando una funzione automaticamente una volta al giorno, per controllare gli utenti che hanno superato una scadenza di reso, applicando una percentuale di ritardo sui prodotti, e automaticamente addebita il costo al cliente.</w:t>
+      </w:r>
+    </w:p>
+    <w:p>
+      <w:pPr>
+        <w:pStyle w:val="Nessunaspaziatura"/>
+        <w:jc w:val="both"/>
+      </w:pPr>
+    </w:p>
+    <w:p>
+      <w:pPr>
+        <w:pStyle w:val="Nessunaspaziatura"/>
+        <w:jc w:val="both"/>
+        <w:rPr>
+          <w:b/>
+          <w:bCs/>
+        </w:rPr>
+      </w:pPr>
+      <w:r>
+        <w:rPr>
+          <w:b/>
+          <w:bCs/>
+        </w:rPr>
+        <w:t>Gestisci consegne</w:t>
+      </w:r>
+      <w:r>
+        <w:rPr>
+          <w:b/>
+          <w:bCs/>
+        </w:rPr>
+        <w:t xml:space="preserve"> </w:t>
+      </w:r>
+    </w:p>
+    <w:p>
+      <w:pPr>
+        <w:pStyle w:val="Nessunaspaziatura"/>
+        <w:jc w:val="both"/>
+      </w:pPr>
+      <w:r>
+        <w:rPr>
+          <w:u w:val="single"/>
+        </w:rPr>
+        <w:t>Use case name</w:t>
+      </w:r>
+      <w:r>
+        <w:tab/>
+        <w:t>Gestisci</w:t>
+      </w:r>
+      <w:r>
+        <w:t xml:space="preserve"> c</w:t>
+      </w:r>
+      <w:r>
+        <w:t>onsegne</w:t>
+      </w:r>
+    </w:p>
+    <w:p>
+      <w:pPr>
+        <w:pStyle w:val="Nessunaspaziatura"/>
+        <w:jc w:val="both"/>
+        <w:rPr>
+          <w:lang w:val="en-GB"/>
+        </w:rPr>
+      </w:pPr>
+      <w:r>
+        <w:rPr>
+          <w:u w:val="single"/>
+          <w:lang w:val="en-GB"/>
+        </w:rPr>
+        <w:t>Participating actors</w:t>
+      </w:r>
+      <w:r>
+        <w:rPr>
+          <w:lang w:val="en-GB"/>
+        </w:rPr>
+        <w:t xml:space="preserve"> Initiated by Corriere</w:t>
+      </w:r>
+    </w:p>
+    <w:p>
+      <w:pPr>
+        <w:pStyle w:val="Nessunaspaziatura"/>
+        <w:jc w:val="both"/>
+        <w:rPr>
+          <w:u w:val="single"/>
+          <w:lang w:val="en-GB"/>
+        </w:rPr>
+      </w:pPr>
+      <w:r>
+        <w:rPr>
+          <w:u w:val="single"/>
+          <w:lang w:val="en-GB"/>
+        </w:rPr>
+        <w:t>Flow of events</w:t>
+      </w:r>
+    </w:p>
+    <w:p>
+      <w:pPr>
+        <w:pStyle w:val="Nessunaspaziatura"/>
+        <w:numPr>
+          <w:ilvl w:val="0"/>
+          <w:numId w:val="20"/>
+        </w:numPr>
+        <w:jc w:val="both"/>
+      </w:pPr>
+      <w:r>
+        <w:t>Il corriere seleziona la data del giorno nella schermata home;</w:t>
+      </w:r>
+    </w:p>
+    <w:p>
+      <w:pPr>
+        <w:pStyle w:val="Nessunaspaziatura"/>
+        <w:numPr>
+          <w:ilvl w:val="0"/>
+          <w:numId w:val="20"/>
+        </w:numPr>
+        <w:jc w:val="both"/>
+      </w:pPr>
+      <w:r>
+        <w:t>Una volta inserita la data visualizzerà in ordine cronologico tutte le fermate da fare nella giornata;</w:t>
+      </w:r>
+    </w:p>
+    <w:p>
+      <w:pPr>
+        <w:pStyle w:val="Nessunaspaziatura"/>
+        <w:numPr>
+          <w:ilvl w:val="0"/>
+          <w:numId w:val="20"/>
+        </w:numPr>
+        <w:jc w:val="both"/>
+      </w:pPr>
+      <w:r>
+        <w:t>Cliccando su una fermata, può vedere tutti gli utenti che hanno prenotato su quella fermata;</w:t>
+      </w:r>
+    </w:p>
+    <w:p>
+      <w:pPr>
+        <w:pStyle w:val="Nessunaspaziatura"/>
+        <w:numPr>
+          <w:ilvl w:val="0"/>
+          <w:numId w:val="20"/>
+        </w:numPr>
+        <w:jc w:val="both"/>
+      </w:pPr>
+      <w:r>
+        <w:t>Cliccando sul dettaglio utente può vedere gli articoli che deve consegnare al relativo utente.</w:t>
+      </w:r>
+    </w:p>
+    <w:p>
+      <w:pPr>
+        <w:pStyle w:val="Nessunaspaziatura"/>
+        <w:jc w:val="both"/>
+        <w:rPr>
+          <w:u w:val="single"/>
+        </w:rPr>
+      </w:pPr>
+      <w:r>
+        <w:rPr>
+          <w:u w:val="single"/>
+        </w:rPr>
+        <w:t>Entry condition</w:t>
+      </w:r>
+    </w:p>
+    <w:p>
+      <w:pPr>
+        <w:pStyle w:val="Nessunaspaziatura"/>
+        <w:jc w:val="both"/>
+      </w:pPr>
+      <w:r>
+        <w:t>L’utente loggato è un corriere.</w:t>
+      </w:r>
+    </w:p>
+    <w:p>
+      <w:pPr>
+        <w:pStyle w:val="Nessunaspaziatura"/>
+        <w:jc w:val="both"/>
+        <w:rPr>
+          <w:u w:val="single"/>
+        </w:rPr>
+      </w:pPr>
+      <w:r>
+        <w:rPr>
+          <w:u w:val="single"/>
+        </w:rPr>
+        <w:t>Exit conditions</w:t>
+      </w:r>
+    </w:p>
+    <w:p>
+      <w:pPr>
+        <w:pStyle w:val="Nessunaspaziatura"/>
+        <w:jc w:val="both"/>
+      </w:pPr>
+      <w:r>
+        <w:t>Il corriere una volta verificato l’utente può scannerizzare il codice QR</w:t>
+      </w:r>
+      <w:r>
+        <w:t>, caso d’uso “scanner QR code”</w:t>
+      </w:r>
+      <w:r>
+        <w:t>.</w:t>
+      </w:r>
+    </w:p>
+    <w:p>
+      <w:pPr>
+        <w:pStyle w:val="Nessunaspaziatura"/>
+        <w:jc w:val="both"/>
+        <w:rPr>
+          <w:u w:val="single"/>
+        </w:rPr>
+      </w:pPr>
+      <w:r>
+        <w:rPr>
+          <w:u w:val="single"/>
+        </w:rPr>
+        <w:t>Quality requirements</w:t>
+      </w:r>
+    </w:p>
+    <w:p>
+      <w:pPr>
+        <w:pStyle w:val="Nessunaspaziatura"/>
+        <w:jc w:val="both"/>
+      </w:pPr>
+      <w:r>
+        <w:t>Il completamento della procedura di consegna deve essere effettuata in un massimo di 30 secondi</w:t>
+      </w:r>
+    </w:p>
+    <w:p>
+      <w:pPr>
+        <w:spacing w:after="0"/>
+        <w:ind w:left="227" w:right="-170"/>
+        <w:jc w:val="center"/>
+        <w:rPr>
+          <w:b/>
+          <w:bCs/>
+          <w:sz w:val="24"/>
+          <w:szCs w:val="24"/>
+        </w:rPr>
+      </w:pPr>
+    </w:p>
+    <w:p>
+      <w:pPr>
+        <w:spacing w:after="0"/>
+        <w:ind w:right="-170"/>
+        <w:rPr>
+          <w:b/>
+          <w:bCs/>
+          <w:sz w:val="24"/>
+          <w:szCs w:val="24"/>
+        </w:rPr>
+      </w:pPr>
+      <w:r>
+        <w:rPr>
+          <w:b/>
+          <w:bCs/>
+          <w:sz w:val="24"/>
+          <w:szCs w:val="24"/>
+        </w:rPr>
+        <w:t xml:space="preserve">Creazione percorso </w:t>
+      </w:r>
+    </w:p>
+    <w:p>
+      <w:pPr>
+        <w:spacing w:after="0"/>
+        <w:ind w:right="-170"/>
+        <w:rPr>
+          <w:sz w:val="24"/>
+          <w:szCs w:val="24"/>
+        </w:rPr>
+      </w:pPr>
+      <w:r>
+        <w:rPr>
+          <w:i/>
+          <w:sz w:val="24"/>
+          <w:szCs w:val="24"/>
+          <w:u w:val="single"/>
+        </w:rPr>
+        <w:t>Use case name</w:t>
+      </w:r>
+      <w:r>
+        <w:rPr>
+          <w:sz w:val="24"/>
+          <w:szCs w:val="24"/>
+        </w:rPr>
+        <w:tab/>
+        <w:t>Creazione</w:t>
+      </w:r>
+      <w:r>
+        <w:rPr>
+          <w:sz w:val="24"/>
+          <w:szCs w:val="24"/>
+        </w:rPr>
+        <w:t xml:space="preserve"> p</w:t>
+      </w:r>
+      <w:r>
+        <w:rPr>
+          <w:sz w:val="24"/>
+          <w:szCs w:val="24"/>
+        </w:rPr>
+        <w:t>ercorso</w:t>
+      </w:r>
+    </w:p>
+    <w:p>
+      <w:pPr>
+        <w:spacing w:after="0"/>
+        <w:ind w:right="-170"/>
+        <w:rPr>
+          <w:sz w:val="24"/>
+          <w:szCs w:val="24"/>
+          <w:lang w:val="en-US"/>
+        </w:rPr>
+      </w:pPr>
+      <w:r>
+        <w:rPr>
+          <w:i/>
+          <w:sz w:val="24"/>
+          <w:szCs w:val="24"/>
+          <w:u w:val="single"/>
+          <w:lang w:val="en-US"/>
+        </w:rPr>
+        <w:t>Participating actors</w:t>
+      </w:r>
+      <w:r>
+        <w:rPr>
+          <w:sz w:val="24"/>
+          <w:szCs w:val="24"/>
+          <w:lang w:val="en-US"/>
+        </w:rPr>
+        <w:t xml:space="preserve">    Initiated by </w:t>
+      </w:r>
+      <w:r>
+        <w:rPr>
+          <w:sz w:val="24"/>
+          <w:szCs w:val="24"/>
+          <w:lang w:val="en-US"/>
+        </w:rPr>
+        <w:t>Admin</w:t>
+      </w:r>
+    </w:p>
+    <w:p>
+      <w:pPr>
+        <w:spacing w:after="0"/>
+        <w:ind w:right="-170"/>
+        <w:rPr>
+          <w:i/>
+          <w:sz w:val="24"/>
+          <w:szCs w:val="24"/>
+          <w:u w:val="single"/>
+          <w:lang w:val="en-US"/>
+        </w:rPr>
+      </w:pPr>
+      <w:r>
+        <w:rPr>
+          <w:i/>
+          <w:sz w:val="24"/>
+          <w:szCs w:val="24"/>
+          <w:u w:val="single"/>
+          <w:lang w:val="en-US"/>
+        </w:rPr>
+        <w:t xml:space="preserve">Flow of events </w:t>
+      </w:r>
+    </w:p>
+    <w:p>
+      <w:pPr>
+        <w:pStyle w:val="Paragrafoelenco"/>
+        <w:numPr>
+          <w:ilvl w:val="0"/>
+          <w:numId w:val="17"/>
+        </w:numPr>
+        <w:spacing w:after="0"/>
+        <w:ind w:left="510"/>
+        <w:rPr>
+          <w:sz w:val="24"/>
+          <w:szCs w:val="24"/>
+        </w:rPr>
+      </w:pPr>
+      <w:r>
+        <w:rPr>
+          <w:sz w:val="24"/>
+          <w:szCs w:val="24"/>
+          <w:lang w:val="en-US"/>
+        </w:rPr>
+        <w:t xml:space="preserve"> </w:t>
+      </w:r>
+      <w:r>
+        <w:rPr>
+          <w:sz w:val="24"/>
+          <w:szCs w:val="24"/>
+        </w:rPr>
+        <w:t xml:space="preserve">L’admin </w:t>
+      </w:r>
+      <w:r>
+        <w:rPr>
+          <w:sz w:val="24"/>
+          <w:szCs w:val="24"/>
+        </w:rPr>
+        <w:t>vuole creare un nuov</w:t>
+      </w:r>
+      <w:r>
+        <w:rPr>
+          <w:sz w:val="24"/>
+          <w:szCs w:val="24"/>
+        </w:rPr>
+        <w:t>o percorso, quindi preme il link “</w:t>
+      </w:r>
+      <w:r>
+        <w:rPr>
+          <w:sz w:val="24"/>
+          <w:szCs w:val="24"/>
+        </w:rPr>
+        <w:t>Visualizza percorsi</w:t>
+      </w:r>
+      <w:r>
+        <w:rPr>
+          <w:sz w:val="24"/>
+          <w:szCs w:val="24"/>
+        </w:rPr>
+        <w:t>” nel menù laterale.</w:t>
+      </w:r>
+    </w:p>
+    <w:p>
+      <w:pPr>
+        <w:pStyle w:val="Paragrafoelenco"/>
+        <w:numPr>
+          <w:ilvl w:val="0"/>
+          <w:numId w:val="17"/>
+        </w:numPr>
+        <w:spacing w:after="0"/>
+        <w:ind w:left="510"/>
+        <w:rPr>
+          <w:sz w:val="24"/>
+          <w:szCs w:val="24"/>
+        </w:rPr>
+      </w:pPr>
+      <w:r>
+        <w:rPr>
+          <w:sz w:val="24"/>
+          <w:szCs w:val="24"/>
+        </w:rPr>
+        <w:t xml:space="preserve"> A questo punto l’utente si trova in una schermata dove può vedere la lista de</w:t>
+      </w:r>
+      <w:r>
+        <w:rPr>
+          <w:sz w:val="24"/>
+          <w:szCs w:val="24"/>
+        </w:rPr>
+        <w:t xml:space="preserve">i percorsi </w:t>
+      </w:r>
+      <w:r>
+        <w:rPr>
+          <w:sz w:val="24"/>
+          <w:szCs w:val="24"/>
+        </w:rPr>
+        <w:t>già esistenti, sceglie di crearne uno nuovo cliccando sul bottone “</w:t>
+      </w:r>
+      <w:r>
+        <w:rPr>
+          <w:sz w:val="24"/>
+          <w:szCs w:val="24"/>
+        </w:rPr>
+        <w:t>Crea Percorso</w:t>
+      </w:r>
+      <w:r>
+        <w:rPr>
+          <w:sz w:val="24"/>
+          <w:szCs w:val="24"/>
+        </w:rPr>
+        <w:t>”.</w:t>
+      </w:r>
+    </w:p>
+    <w:p>
+      <w:pPr>
+        <w:pStyle w:val="Paragrafoelenco"/>
+        <w:numPr>
+          <w:ilvl w:val="0"/>
+          <w:numId w:val="17"/>
+        </w:numPr>
+        <w:spacing w:after="0"/>
+        <w:ind w:left="510"/>
+        <w:rPr>
+          <w:sz w:val="24"/>
+          <w:szCs w:val="24"/>
+        </w:rPr>
+      </w:pPr>
+      <w:r>
+        <w:rPr>
+          <w:sz w:val="24"/>
+          <w:szCs w:val="24"/>
+        </w:rPr>
+        <w:t xml:space="preserve"> L’utente viene rediretto in una pagina dove deve selezionare la data del percorso, poi visualizzerà la lista di tutti gli hub creati, e selezionandoli spuntando la casella di check-box potrà selezionare l’orario in cui effettuare quella fermata.</w:t>
+      </w:r>
+    </w:p>
+    <w:p>
+      <w:pPr>
+        <w:pStyle w:val="Paragrafoelenco"/>
+        <w:numPr>
+          <w:ilvl w:val="0"/>
+          <w:numId w:val="17"/>
+        </w:numPr>
+        <w:spacing w:after="0"/>
+        <w:ind w:left="510"/>
+        <w:rPr>
+          <w:sz w:val="24"/>
+          <w:szCs w:val="24"/>
+        </w:rPr>
+      </w:pPr>
+      <w:r>
+        <w:rPr>
+          <w:sz w:val="24"/>
+          <w:szCs w:val="24"/>
+        </w:rPr>
+        <w:t xml:space="preserve"> Inserite le informazioni l’admin clicca sul pulsante conferma.</w:t>
+      </w:r>
+    </w:p>
+    <w:p>
+      <w:pPr>
+        <w:pStyle w:val="Paragrafoelenco"/>
+        <w:numPr>
+          <w:ilvl w:val="0"/>
+          <w:numId w:val="17"/>
+        </w:numPr>
+        <w:spacing w:after="0"/>
+        <w:ind w:left="510"/>
+        <w:rPr>
+          <w:sz w:val="24"/>
+          <w:szCs w:val="24"/>
+        </w:rPr>
+      </w:pPr>
+      <w:r>
+        <w:rPr>
+          <w:sz w:val="24"/>
+          <w:szCs w:val="24"/>
+        </w:rPr>
+        <w:t xml:space="preserve"> Il sistema controlla che le fermate scelte abbiano orari in ordine crescente, in caso negativo viene mostrato un messaggio di errore e l’admin dovrà modificare le sue scelte, altrimenti se non ha commesso errori i dati verranno salvati nel sistema.</w:t>
+      </w:r>
+    </w:p>
+    <w:p>
+      <w:pPr>
+        <w:spacing w:after="0"/>
+        <w:ind w:right="-170"/>
+        <w:rPr>
+          <w:i/>
+          <w:sz w:val="24"/>
+          <w:szCs w:val="24"/>
+          <w:u w:val="single"/>
+        </w:rPr>
+      </w:pPr>
+      <w:r>
+        <w:rPr>
+          <w:i/>
+          <w:sz w:val="24"/>
+          <w:szCs w:val="24"/>
+          <w:u w:val="single"/>
+        </w:rPr>
+        <w:t>Entry condition</w:t>
+      </w:r>
+    </w:p>
+    <w:p>
+      <w:pPr>
+        <w:pStyle w:val="Paragrafoelenco"/>
+        <w:numPr>
+          <w:ilvl w:val="0"/>
+          <w:numId w:val="19"/>
+        </w:numPr>
+        <w:spacing w:after="0"/>
+        <w:ind w:right="-170"/>
+        <w:rPr>
+          <w:sz w:val="24"/>
+          <w:szCs w:val="24"/>
+        </w:rPr>
+      </w:pPr>
+      <w:r>
+        <w:rPr>
+          <w:sz w:val="24"/>
+          <w:szCs w:val="24"/>
+        </w:rPr>
+        <w:t>L’utente</w:t>
+      </w:r>
+      <w:r>
+        <w:rPr>
+          <w:sz w:val="24"/>
+          <w:szCs w:val="24"/>
+        </w:rPr>
+        <w:t xml:space="preserve"> ha effettuato il login dal portale web ed </w:t>
+      </w:r>
+      <w:r>
+        <w:rPr>
+          <w:sz w:val="24"/>
+          <w:szCs w:val="24"/>
+        </w:rPr>
+        <w:t xml:space="preserve">è un </w:t>
+      </w:r>
+      <w:r>
+        <w:rPr>
+          <w:sz w:val="24"/>
+          <w:szCs w:val="24"/>
+        </w:rPr>
+        <w:t>admin</w:t>
+      </w:r>
+      <w:r>
+        <w:rPr>
+          <w:sz w:val="24"/>
+          <w:szCs w:val="24"/>
+        </w:rPr>
+        <w:t>.</w:t>
+      </w:r>
+    </w:p>
+    <w:p>
+      <w:pPr>
+        <w:pStyle w:val="Paragrafoelenco"/>
+        <w:numPr>
+          <w:ilvl w:val="0"/>
+          <w:numId w:val="19"/>
+        </w:numPr>
+        <w:spacing w:after="0"/>
+        <w:ind w:right="-170"/>
+        <w:rPr>
+          <w:sz w:val="24"/>
+          <w:szCs w:val="24"/>
+        </w:rPr>
+      </w:pPr>
+      <w:r>
+        <w:rPr>
+          <w:sz w:val="24"/>
+          <w:szCs w:val="24"/>
+        </w:rPr>
+        <w:t>L’admin ha degli hub creati</w:t>
+      </w:r>
+    </w:p>
+    <w:p>
+      <w:pPr>
+        <w:spacing w:after="0"/>
+        <w:ind w:right="-170"/>
+        <w:rPr>
+          <w:sz w:val="24"/>
+          <w:szCs w:val="24"/>
+        </w:rPr>
+      </w:pPr>
+      <w:r>
+        <w:rPr>
+          <w:i/>
+          <w:sz w:val="24"/>
+          <w:szCs w:val="24"/>
+          <w:u w:val="single"/>
+        </w:rPr>
+        <w:t>Exit conditions</w:t>
+      </w:r>
+    </w:p>
+    <w:p>
+      <w:pPr>
+        <w:spacing w:after="0"/>
+        <w:ind w:right="-170"/>
+        <w:rPr>
+          <w:sz w:val="24"/>
+          <w:szCs w:val="24"/>
+        </w:rPr>
+      </w:pPr>
+      <w:r>
+        <w:rPr>
+          <w:sz w:val="24"/>
+          <w:szCs w:val="24"/>
+        </w:rPr>
+        <w:t>L’admin verrà rediretto di nuovo in “Visualizza percorsi” dove vedrà il nuovo percorso aggiunto.</w:t>
+      </w:r>
+      <w:r>
+        <w:rPr>
+          <w:i/>
+          <w:sz w:val="24"/>
+          <w:szCs w:val="24"/>
+          <w:u w:val="single"/>
+        </w:rPr>
+        <w:t xml:space="preserve"> </w:t>
+      </w:r>
+      <w:r>
+        <w:rPr>
+          <w:i/>
+          <w:sz w:val="24"/>
+          <w:szCs w:val="24"/>
+          <w:u w:val="single"/>
+        </w:rPr>
+        <w:t>Quality</w:t>
+      </w:r>
+      <w:r>
+        <w:rPr>
+          <w:i/>
+          <w:sz w:val="24"/>
+          <w:szCs w:val="24"/>
+          <w:u w:val="single"/>
+        </w:rPr>
+        <w:t xml:space="preserve"> </w:t>
+      </w:r>
+      <w:r>
+        <w:rPr>
+          <w:i/>
+          <w:sz w:val="24"/>
+          <w:szCs w:val="24"/>
+          <w:u w:val="single"/>
+        </w:rPr>
+        <w:t>requirements</w:t>
+      </w:r>
+    </w:p>
+    <w:p>
+      <w:pPr>
+        <w:spacing w:after="0"/>
+        <w:ind w:right="-170"/>
+        <w:rPr>
+          <w:sz w:val="24"/>
+          <w:szCs w:val="24"/>
+        </w:rPr>
+      </w:pPr>
+      <w:r>
+        <w:rPr>
+          <w:sz w:val="24"/>
+          <w:szCs w:val="24"/>
+        </w:rPr>
+        <w:t>Il completamento della procedura di inserimento deve essere effettuato in massimo 30 secondi.</w:t>
+      </w:r>
+    </w:p>
+    <w:p>
+      <w:pPr>
         <w:spacing w:after="0"/>
         <w:ind w:left="227" w:right="-170"/>
         <w:rPr>
@@ -3337,6 +4128,180 @@
 <file path=word/numbering.xml><?xml version="1.0" encoding="utf-8"?>
 <w:numbering xmlns:wpc="http://schemas.microsoft.com/office/word/2010/wordprocessingCanvas" xmlns:cx="http://schemas.microsoft.com/office/drawing/2014/chartex" xmlns:cx1="http://schemas.microsoft.com/office/drawing/2015/9/8/chartex" xmlns:cx2="http://schemas.microsoft.com/office/drawing/2015/10/21/chartex" xmlns:cx3="http://schemas.microsoft.com/office/drawing/2016/5/9/chartex" xmlns:cx4="http://schemas.microsoft.com/office/drawing/2016/5/10/chartex" xmlns:cx5="http://schemas.microsoft.com/office/drawing/2016/5/11/chartex" xmlns:cx6="http://schemas.microsoft.com/office/drawing/2016/5/12/chartex" xmlns:cx7="http://schemas.microsoft.com/office/drawing/2016/5/13/chartex" xmlns:cx8="http://schemas.microsoft.com/office/drawing/2016/5/14/chartex" xmlns:mc="http://schemas.openxmlformats.org/markup-compatibility/2006" xmlns:aink="http://schemas.microsoft.com/office/drawing/2016/ink" xmlns:am3d="http://schemas.microsoft.com/office/drawing/2017/model3d" xmlns:o="urn:schemas-microsoft-com:office:office" xmlns:r="http://schemas.openxmlformats.org/officeDocument/2006/relationships" xmlns:m="http://schemas.openxmlformats.org/officeDocument/2006/math" xmlns:v="urn:schemas-microsoft-com:vml" xmlns:wp14="http://schemas.microsoft.com/office/word/2010/wordprocessingDrawing" xmlns:wp="http://schemas.openxmlformats.org/drawingml/2006/wordprocessingDrawing" xmlns:w10="urn:schemas-microsoft-com:office:word" xmlns:w="http://schemas.openxmlformats.org/wordprocessingml/2006/main" xmlns:w14="http://schemas.microsoft.com/office/word/2010/wordml" xmlns:w15="http://schemas.microsoft.com/office/word/2012/wordml" xmlns:w16cex="http://schemas.microsoft.com/office/word/2018/wordml/cex" xmlns:w16cid="http://schemas.microsoft.com/office/word/2016/wordml/cid" xmlns:w16="http://schemas.microsoft.com/office/word/2018/wordml" xmlns:w16se="http://schemas.microsoft.com/office/word/2015/wordml/symex" xmlns:wpg="http://schemas.microsoft.com/office/word/2010/wordprocessingGroup" xmlns:wpi="http://schemas.microsoft.com/office/word/2010/wordprocessingInk" xmlns:wne="http://schemas.microsoft.com/office/word/2006/wordml" xmlns:wps="http://schemas.microsoft.com/office/word/2010/wordprocessingShape" mc:Ignorable="w14 w15 w16se w16cid w16 w16cex wp14">
   <w:abstractNum w:abstractNumId="0" w15:restartNumberingAfterBreak="0">
+    <w:nsid w:val="06B16B64"/>
+    <w:multiLevelType w:val="multilevel"/>
+    <w:tmpl w:val="33E8998A"/>
+    <w:lvl w:ilvl="0">
+      <w:start w:val="1"/>
+      <w:numFmt w:val="decimal"/>
+      <w:lvlText w:val="%1."/>
+      <w:lvlJc w:val="left"/>
+    </w:lvl>
+    <w:lvl w:ilvl="1">
+      <w:start w:val="1"/>
+      <w:numFmt w:val="decimal"/>
+      <w:lvlText w:val="%2."/>
+      <w:lvlJc w:val="left"/>
+      <w:rPr>
+        <w:lang w:val="en-US"/>
+      </w:rPr>
+    </w:lvl>
+    <w:lvl w:ilvl="2">
+      <w:start w:val="1"/>
+      <w:numFmt w:val="decimal"/>
+      <w:lvlText w:val="%3."/>
+      <w:lvlJc w:val="left"/>
+    </w:lvl>
+    <w:lvl w:ilvl="3">
+      <w:start w:val="1"/>
+      <w:numFmt w:val="decimal"/>
+      <w:lvlText w:val="%4."/>
+      <w:lvlJc w:val="left"/>
+    </w:lvl>
+    <w:lvl w:ilvl="4">
+      <w:start w:val="1"/>
+      <w:numFmt w:val="decimal"/>
+      <w:lvlText w:val="%5."/>
+      <w:lvlJc w:val="left"/>
+    </w:lvl>
+    <w:lvl w:ilvl="5">
+      <w:start w:val="1"/>
+      <w:numFmt w:val="decimal"/>
+      <w:lvlText w:val="%6."/>
+      <w:lvlJc w:val="left"/>
+    </w:lvl>
+    <w:lvl w:ilvl="6">
+      <w:start w:val="1"/>
+      <w:numFmt w:val="decimal"/>
+      <w:lvlText w:val="%7."/>
+      <w:lvlJc w:val="left"/>
+    </w:lvl>
+    <w:lvl w:ilvl="7">
+      <w:start w:val="1"/>
+      <w:numFmt w:val="decimal"/>
+      <w:lvlText w:val="%8."/>
+      <w:lvlJc w:val="left"/>
+    </w:lvl>
+    <w:lvl w:ilvl="8">
+      <w:start w:val="1"/>
+      <w:numFmt w:val="decimal"/>
+      <w:lvlText w:val="%9."/>
+      <w:lvlJc w:val="left"/>
+    </w:lvl>
+  </w:abstractNum>
+  <w:abstractNum w:abstractNumId="1" w15:restartNumberingAfterBreak="0">
+    <w:nsid w:val="122F394D"/>
+    <w:multiLevelType w:val="hybridMultilevel"/>
+    <w:tmpl w:val="A20E7988"/>
+    <w:lvl w:ilvl="0" w:tplc="1982FDAE">
+      <w:numFmt w:val="bullet"/>
+      <w:lvlText w:val="-"/>
+      <w:lvlJc w:val="left"/>
+      <w:pPr>
+        <w:ind w:left="720" w:hanging="360"/>
+      </w:pPr>
+      <w:rPr>
+        <w:rFonts w:ascii="Calibri" w:eastAsiaTheme="minorHAnsi" w:hAnsi="Calibri" w:cs="Calibri" w:hint="default"/>
+      </w:rPr>
+    </w:lvl>
+    <w:lvl w:ilvl="1" w:tplc="04100003">
+      <w:start w:val="1"/>
+      <w:numFmt w:val="bullet"/>
+      <w:lvlText w:val="o"/>
+      <w:lvlJc w:val="left"/>
+      <w:pPr>
+        <w:ind w:left="1440" w:hanging="360"/>
+      </w:pPr>
+      <w:rPr>
+        <w:rFonts w:ascii="Courier New" w:hAnsi="Courier New" w:cs="Courier New" w:hint="default"/>
+      </w:rPr>
+    </w:lvl>
+    <w:lvl w:ilvl="2" w:tplc="04100005">
+      <w:start w:val="1"/>
+      <w:numFmt w:val="bullet"/>
+      <w:lvlText w:val=""/>
+      <w:lvlJc w:val="left"/>
+      <w:pPr>
+        <w:ind w:left="2160" w:hanging="360"/>
+      </w:pPr>
+      <w:rPr>
+        <w:rFonts w:ascii="Wingdings" w:hAnsi="Wingdings" w:hint="default"/>
+      </w:rPr>
+    </w:lvl>
+    <w:lvl w:ilvl="3" w:tplc="04100001">
+      <w:start w:val="1"/>
+      <w:numFmt w:val="bullet"/>
+      <w:lvlText w:val=""/>
+      <w:lvlJc w:val="left"/>
+      <w:pPr>
+        <w:ind w:left="2880" w:hanging="360"/>
+      </w:pPr>
+      <w:rPr>
+        <w:rFonts w:ascii="Symbol" w:hAnsi="Symbol" w:hint="default"/>
+      </w:rPr>
+    </w:lvl>
+    <w:lvl w:ilvl="4" w:tplc="04100003">
+      <w:start w:val="1"/>
+      <w:numFmt w:val="bullet"/>
+      <w:lvlText w:val="o"/>
+      <w:lvlJc w:val="left"/>
+      <w:pPr>
+        <w:ind w:left="3600" w:hanging="360"/>
+      </w:pPr>
+      <w:rPr>
+        <w:rFonts w:ascii="Courier New" w:hAnsi="Courier New" w:cs="Courier New" w:hint="default"/>
+      </w:rPr>
+    </w:lvl>
+    <w:lvl w:ilvl="5" w:tplc="04100005">
+      <w:start w:val="1"/>
+      <w:numFmt w:val="bullet"/>
+      <w:lvlText w:val=""/>
+      <w:lvlJc w:val="left"/>
+      <w:pPr>
+        <w:ind w:left="4320" w:hanging="360"/>
+      </w:pPr>
+      <w:rPr>
+        <w:rFonts w:ascii="Wingdings" w:hAnsi="Wingdings" w:hint="default"/>
+      </w:rPr>
+    </w:lvl>
+    <w:lvl w:ilvl="6" w:tplc="04100001">
+      <w:start w:val="1"/>
+      <w:numFmt w:val="bullet"/>
+      <w:lvlText w:val=""/>
+      <w:lvlJc w:val="left"/>
+      <w:pPr>
+        <w:ind w:left="5040" w:hanging="360"/>
+      </w:pPr>
+      <w:rPr>
+        <w:rFonts w:ascii="Symbol" w:hAnsi="Symbol" w:hint="default"/>
+      </w:rPr>
+    </w:lvl>
+    <w:lvl w:ilvl="7" w:tplc="04100003">
+      <w:start w:val="1"/>
+      <w:numFmt w:val="bullet"/>
+      <w:lvlText w:val="o"/>
+      <w:lvlJc w:val="left"/>
+      <w:pPr>
+        <w:ind w:left="5760" w:hanging="360"/>
+      </w:pPr>
+      <w:rPr>
+        <w:rFonts w:ascii="Courier New" w:hAnsi="Courier New" w:cs="Courier New" w:hint="default"/>
+      </w:rPr>
+    </w:lvl>
+    <w:lvl w:ilvl="8" w:tplc="04100005">
+      <w:start w:val="1"/>
+      <w:numFmt w:val="bullet"/>
+      <w:lvlText w:val=""/>
+      <w:lvlJc w:val="left"/>
+      <w:pPr>
+        <w:ind w:left="6480" w:hanging="360"/>
+      </w:pPr>
+      <w:rPr>
+        <w:rFonts w:ascii="Wingdings" w:hAnsi="Wingdings" w:hint="default"/>
+      </w:rPr>
+    </w:lvl>
+  </w:abstractNum>
+  <w:abstractNum w:abstractNumId="2" w15:restartNumberingAfterBreak="0">
     <w:nsid w:val="1DC25EE2"/>
     <w:multiLevelType w:val="hybridMultilevel"/>
     <w:tmpl w:val="8102A2AE"/>
@@ -3425,7 +4390,7 @@
       </w:pPr>
     </w:lvl>
   </w:abstractNum>
-  <w:abstractNum w:abstractNumId="1" w15:restartNumberingAfterBreak="0">
+  <w:abstractNum w:abstractNumId="3" w15:restartNumberingAfterBreak="0">
     <w:nsid w:val="1E7221BF"/>
     <w:multiLevelType w:val="hybridMultilevel"/>
     <w:tmpl w:val="8870D286"/>
@@ -3511,7 +4476,7 @@
       </w:pPr>
     </w:lvl>
   </w:abstractNum>
-  <w:abstractNum w:abstractNumId="2" w15:restartNumberingAfterBreak="0">
+  <w:abstractNum w:abstractNumId="4" w15:restartNumberingAfterBreak="0">
     <w:nsid w:val="24BC7653"/>
     <w:multiLevelType w:val="hybridMultilevel"/>
     <w:tmpl w:val="1B38AECE"/>
@@ -3600,7 +4565,7 @@
       </w:pPr>
     </w:lvl>
   </w:abstractNum>
-  <w:abstractNum w:abstractNumId="3" w15:restartNumberingAfterBreak="0">
+  <w:abstractNum w:abstractNumId="5" w15:restartNumberingAfterBreak="0">
     <w:nsid w:val="2641442B"/>
     <w:multiLevelType w:val="hybridMultilevel"/>
     <w:tmpl w:val="247876D6"/>
@@ -3689,7 +4654,7 @@
       </w:pPr>
     </w:lvl>
   </w:abstractNum>
-  <w:abstractNum w:abstractNumId="4" w15:restartNumberingAfterBreak="0">
+  <w:abstractNum w:abstractNumId="6" w15:restartNumberingAfterBreak="0">
     <w:nsid w:val="27ED74BF"/>
     <w:multiLevelType w:val="hybridMultilevel"/>
     <w:tmpl w:val="8D0C7510"/>
@@ -3775,7 +4740,7 @@
       </w:pPr>
     </w:lvl>
   </w:abstractNum>
-  <w:abstractNum w:abstractNumId="5" w15:restartNumberingAfterBreak="0">
+  <w:abstractNum w:abstractNumId="7" w15:restartNumberingAfterBreak="0">
     <w:nsid w:val="30B71472"/>
     <w:multiLevelType w:val="hybridMultilevel"/>
     <w:tmpl w:val="4858AE74"/>
@@ -3864,7 +4829,7 @@
       </w:pPr>
     </w:lvl>
   </w:abstractNum>
-  <w:abstractNum w:abstractNumId="6" w15:restartNumberingAfterBreak="0">
+  <w:abstractNum w:abstractNumId="8" w15:restartNumberingAfterBreak="0">
     <w:nsid w:val="31B34A69"/>
     <w:multiLevelType w:val="hybridMultilevel"/>
     <w:tmpl w:val="394ED06C"/>
@@ -3950,7 +4915,7 @@
       </w:pPr>
     </w:lvl>
   </w:abstractNum>
-  <w:abstractNum w:abstractNumId="7" w15:restartNumberingAfterBreak="0">
+  <w:abstractNum w:abstractNumId="9" w15:restartNumberingAfterBreak="0">
     <w:nsid w:val="36562D79"/>
     <w:multiLevelType w:val="hybridMultilevel"/>
     <w:tmpl w:val="5F8626E4"/>
@@ -4039,7 +5004,93 @@
       </w:pPr>
     </w:lvl>
   </w:abstractNum>
-  <w:abstractNum w:abstractNumId="8" w15:restartNumberingAfterBreak="0">
+  <w:abstractNum w:abstractNumId="10" w15:restartNumberingAfterBreak="0">
+    <w:nsid w:val="37DE7D86"/>
+    <w:multiLevelType w:val="hybridMultilevel"/>
+    <w:tmpl w:val="FFA2A638"/>
+    <w:lvl w:ilvl="0" w:tplc="0410000F">
+      <w:start w:val="1"/>
+      <w:numFmt w:val="decimal"/>
+      <w:lvlText w:val="%1."/>
+      <w:lvlJc w:val="left"/>
+      <w:pPr>
+        <w:ind w:left="720" w:hanging="360"/>
+      </w:pPr>
+    </w:lvl>
+    <w:lvl w:ilvl="1" w:tplc="04100019">
+      <w:start w:val="1"/>
+      <w:numFmt w:val="lowerLetter"/>
+      <w:lvlText w:val="%2."/>
+      <w:lvlJc w:val="left"/>
+      <w:pPr>
+        <w:ind w:left="1440" w:hanging="360"/>
+      </w:pPr>
+    </w:lvl>
+    <w:lvl w:ilvl="2" w:tplc="0410001B">
+      <w:start w:val="1"/>
+      <w:numFmt w:val="lowerRoman"/>
+      <w:lvlText w:val="%3."/>
+      <w:lvlJc w:val="right"/>
+      <w:pPr>
+        <w:ind w:left="2160" w:hanging="180"/>
+      </w:pPr>
+    </w:lvl>
+    <w:lvl w:ilvl="3" w:tplc="0410000F">
+      <w:start w:val="1"/>
+      <w:numFmt w:val="decimal"/>
+      <w:lvlText w:val="%4."/>
+      <w:lvlJc w:val="left"/>
+      <w:pPr>
+        <w:ind w:left="2880" w:hanging="360"/>
+      </w:pPr>
+    </w:lvl>
+    <w:lvl w:ilvl="4" w:tplc="04100019">
+      <w:start w:val="1"/>
+      <w:numFmt w:val="lowerLetter"/>
+      <w:lvlText w:val="%5."/>
+      <w:lvlJc w:val="left"/>
+      <w:pPr>
+        <w:ind w:left="3600" w:hanging="360"/>
+      </w:pPr>
+    </w:lvl>
+    <w:lvl w:ilvl="5" w:tplc="0410001B">
+      <w:start w:val="1"/>
+      <w:numFmt w:val="lowerRoman"/>
+      <w:lvlText w:val="%6."/>
+      <w:lvlJc w:val="right"/>
+      <w:pPr>
+        <w:ind w:left="4320" w:hanging="180"/>
+      </w:pPr>
+    </w:lvl>
+    <w:lvl w:ilvl="6" w:tplc="0410000F">
+      <w:start w:val="1"/>
+      <w:numFmt w:val="decimal"/>
+      <w:lvlText w:val="%7."/>
+      <w:lvlJc w:val="left"/>
+      <w:pPr>
+        <w:ind w:left="5040" w:hanging="360"/>
+      </w:pPr>
+    </w:lvl>
+    <w:lvl w:ilvl="7" w:tplc="04100019">
+      <w:start w:val="1"/>
+      <w:numFmt w:val="lowerLetter"/>
+      <w:lvlText w:val="%8."/>
+      <w:lvlJc w:val="left"/>
+      <w:pPr>
+        <w:ind w:left="5760" w:hanging="360"/>
+      </w:pPr>
+    </w:lvl>
+    <w:lvl w:ilvl="8" w:tplc="0410001B">
+      <w:start w:val="1"/>
+      <w:numFmt w:val="lowerRoman"/>
+      <w:lvlText w:val="%9."/>
+      <w:lvlJc w:val="right"/>
+      <w:pPr>
+        <w:ind w:left="6480" w:hanging="180"/>
+      </w:pPr>
+    </w:lvl>
+  </w:abstractNum>
+  <w:abstractNum w:abstractNumId="11" w15:restartNumberingAfterBreak="0">
     <w:nsid w:val="51DE68F0"/>
     <w:multiLevelType w:val="hybridMultilevel"/>
     <w:tmpl w:val="D68E90DE"/>
@@ -4128,7 +5179,7 @@
       </w:pPr>
     </w:lvl>
   </w:abstractNum>
-  <w:abstractNum w:abstractNumId="9" w15:restartNumberingAfterBreak="0">
+  <w:abstractNum w:abstractNumId="12" w15:restartNumberingAfterBreak="0">
     <w:nsid w:val="52AC6386"/>
     <w:multiLevelType w:val="hybridMultilevel"/>
     <w:tmpl w:val="03EA71E6"/>
@@ -4214,7 +5265,120 @@
       </w:pPr>
     </w:lvl>
   </w:abstractNum>
-  <w:abstractNum w:abstractNumId="10" w15:restartNumberingAfterBreak="0">
+  <w:abstractNum w:abstractNumId="13" w15:restartNumberingAfterBreak="0">
+    <w:nsid w:val="56BD535E"/>
+    <w:multiLevelType w:val="hybridMultilevel"/>
+    <w:tmpl w:val="6B7ABD3C"/>
+    <w:lvl w:ilvl="0" w:tplc="3118D986">
+      <w:start w:val="3"/>
+      <w:numFmt w:val="bullet"/>
+      <w:lvlText w:val="-"/>
+      <w:lvlJc w:val="left"/>
+      <w:pPr>
+        <w:ind w:left="1069" w:hanging="360"/>
+      </w:pPr>
+      <w:rPr>
+        <w:rFonts w:ascii="Georgia" w:eastAsia="Andale Sans UI" w:hAnsi="Georgia" w:cs="Tahoma" w:hint="default"/>
+      </w:rPr>
+    </w:lvl>
+    <w:lvl w:ilvl="1" w:tplc="04100003" w:tentative="1">
+      <w:start w:val="1"/>
+      <w:numFmt w:val="bullet"/>
+      <w:lvlText w:val="o"/>
+      <w:lvlJc w:val="left"/>
+      <w:pPr>
+        <w:ind w:left="1789" w:hanging="360"/>
+      </w:pPr>
+      <w:rPr>
+        <w:rFonts w:ascii="Courier New" w:hAnsi="Courier New" w:cs="Courier New" w:hint="default"/>
+      </w:rPr>
+    </w:lvl>
+    <w:lvl w:ilvl="2" w:tplc="04100005" w:tentative="1">
+      <w:start w:val="1"/>
+      <w:numFmt w:val="bullet"/>
+      <w:lvlText w:val=""/>
+      <w:lvlJc w:val="left"/>
+      <w:pPr>
+        <w:ind w:left="2509" w:hanging="360"/>
+      </w:pPr>
+      <w:rPr>
+        <w:rFonts w:ascii="Wingdings" w:hAnsi="Wingdings" w:hint="default"/>
+      </w:rPr>
+    </w:lvl>
+    <w:lvl w:ilvl="3" w:tplc="04100001" w:tentative="1">
+      <w:start w:val="1"/>
+      <w:numFmt w:val="bullet"/>
+      <w:lvlText w:val=""/>
+      <w:lvlJc w:val="left"/>
+      <w:pPr>
+        <w:ind w:left="3229" w:hanging="360"/>
+      </w:pPr>
+      <w:rPr>
+        <w:rFonts w:ascii="Symbol" w:hAnsi="Symbol" w:hint="default"/>
+      </w:rPr>
+    </w:lvl>
+    <w:lvl w:ilvl="4" w:tplc="04100003" w:tentative="1">
+      <w:start w:val="1"/>
+      <w:numFmt w:val="bullet"/>
+      <w:lvlText w:val="o"/>
+      <w:lvlJc w:val="left"/>
+      <w:pPr>
+        <w:ind w:left="3949" w:hanging="360"/>
+      </w:pPr>
+      <w:rPr>
+        <w:rFonts w:ascii="Courier New" w:hAnsi="Courier New" w:cs="Courier New" w:hint="default"/>
+      </w:rPr>
+    </w:lvl>
+    <w:lvl w:ilvl="5" w:tplc="04100005" w:tentative="1">
+      <w:start w:val="1"/>
+      <w:numFmt w:val="bullet"/>
+      <w:lvlText w:val=""/>
+      <w:lvlJc w:val="left"/>
+      <w:pPr>
+        <w:ind w:left="4669" w:hanging="360"/>
+      </w:pPr>
+      <w:rPr>
+        <w:rFonts w:ascii="Wingdings" w:hAnsi="Wingdings" w:hint="default"/>
+      </w:rPr>
+    </w:lvl>
+    <w:lvl w:ilvl="6" w:tplc="04100001" w:tentative="1">
+      <w:start w:val="1"/>
+      <w:numFmt w:val="bullet"/>
+      <w:lvlText w:val=""/>
+      <w:lvlJc w:val="left"/>
+      <w:pPr>
+        <w:ind w:left="5389" w:hanging="360"/>
+      </w:pPr>
+      <w:rPr>
+        <w:rFonts w:ascii="Symbol" w:hAnsi="Symbol" w:hint="default"/>
+      </w:rPr>
+    </w:lvl>
+    <w:lvl w:ilvl="7" w:tplc="04100003" w:tentative="1">
+      <w:start w:val="1"/>
+      <w:numFmt w:val="bullet"/>
+      <w:lvlText w:val="o"/>
+      <w:lvlJc w:val="left"/>
+      <w:pPr>
+        <w:ind w:left="6109" w:hanging="360"/>
+      </w:pPr>
+      <w:rPr>
+        <w:rFonts w:ascii="Courier New" w:hAnsi="Courier New" w:cs="Courier New" w:hint="default"/>
+      </w:rPr>
+    </w:lvl>
+    <w:lvl w:ilvl="8" w:tplc="04100005" w:tentative="1">
+      <w:start w:val="1"/>
+      <w:numFmt w:val="bullet"/>
+      <w:lvlText w:val=""/>
+      <w:lvlJc w:val="left"/>
+      <w:pPr>
+        <w:ind w:left="6829" w:hanging="360"/>
+      </w:pPr>
+      <w:rPr>
+        <w:rFonts w:ascii="Wingdings" w:hAnsi="Wingdings" w:hint="default"/>
+      </w:rPr>
+    </w:lvl>
+  </w:abstractNum>
+  <w:abstractNum w:abstractNumId="14" w15:restartNumberingAfterBreak="0">
     <w:nsid w:val="594C770E"/>
     <w:multiLevelType w:val="multilevel"/>
     <w:tmpl w:val="E33C3734"/>
@@ -4335,7 +5499,7 @@
       </w:rPr>
     </w:lvl>
   </w:abstractNum>
-  <w:abstractNum w:abstractNumId="11" w15:restartNumberingAfterBreak="0">
+  <w:abstractNum w:abstractNumId="15" w15:restartNumberingAfterBreak="0">
     <w:nsid w:val="60975889"/>
     <w:multiLevelType w:val="hybridMultilevel"/>
     <w:tmpl w:val="A1E67BF0"/>
@@ -4424,7 +5588,7 @@
       </w:pPr>
     </w:lvl>
   </w:abstractNum>
-  <w:abstractNum w:abstractNumId="12" w15:restartNumberingAfterBreak="0">
+  <w:abstractNum w:abstractNumId="16" w15:restartNumberingAfterBreak="0">
     <w:nsid w:val="6BEE6979"/>
     <w:multiLevelType w:val="hybridMultilevel"/>
     <w:tmpl w:val="9A3A302C"/>
@@ -4513,7 +5677,7 @@
       </w:pPr>
     </w:lvl>
   </w:abstractNum>
-  <w:abstractNum w:abstractNumId="13" w15:restartNumberingAfterBreak="0">
+  <w:abstractNum w:abstractNumId="17" w15:restartNumberingAfterBreak="0">
     <w:nsid w:val="709C738E"/>
     <w:multiLevelType w:val="multilevel"/>
     <w:tmpl w:val="F272AB9C"/>
@@ -4636,7 +5800,7 @@
       </w:rPr>
     </w:lvl>
   </w:abstractNum>
-  <w:abstractNum w:abstractNumId="14" w15:restartNumberingAfterBreak="0">
+  <w:abstractNum w:abstractNumId="18" w15:restartNumberingAfterBreak="0">
     <w:nsid w:val="75452231"/>
     <w:multiLevelType w:val="hybridMultilevel"/>
     <w:tmpl w:val="0CA46B9C"/>
@@ -4722,7 +5886,7 @@
       </w:pPr>
     </w:lvl>
   </w:abstractNum>
-  <w:abstractNum w:abstractNumId="15" w15:restartNumberingAfterBreak="0">
+  <w:abstractNum w:abstractNumId="19" w15:restartNumberingAfterBreak="0">
     <w:nsid w:val="7C452A97"/>
     <w:multiLevelType w:val="hybridMultilevel"/>
     <w:tmpl w:val="5F2EC1DA"/>
@@ -4809,18 +5973,138 @@
     </w:lvl>
   </w:abstractNum>
   <w:num w:numId="1">
-    <w:abstractNumId w:val="11"/>
+    <w:abstractNumId w:val="15"/>
   </w:num>
   <w:num w:numId="2">
-    <w:abstractNumId w:val="13"/>
+    <w:abstractNumId w:val="17"/>
   </w:num>
   <w:num w:numId="3">
+    <w:abstractNumId w:val="7"/>
+  </w:num>
+  <w:num w:numId="4">
     <w:abstractNumId w:val="5"/>
   </w:num>
-  <w:num w:numId="4">
+  <w:num w:numId="5">
+    <w:abstractNumId w:val="8"/>
+    <w:lvlOverride w:ilvl="0">
+      <w:startOverride w:val="1"/>
+    </w:lvlOverride>
+    <w:lvlOverride w:ilvl="1">
+      <w:startOverride w:val="1"/>
+    </w:lvlOverride>
+    <w:lvlOverride w:ilvl="2">
+      <w:startOverride w:val="1"/>
+    </w:lvlOverride>
+    <w:lvlOverride w:ilvl="3">
+      <w:startOverride w:val="1"/>
+    </w:lvlOverride>
+    <w:lvlOverride w:ilvl="4">
+      <w:startOverride w:val="1"/>
+    </w:lvlOverride>
+    <w:lvlOverride w:ilvl="5">
+      <w:startOverride w:val="1"/>
+    </w:lvlOverride>
+    <w:lvlOverride w:ilvl="6">
+      <w:startOverride w:val="1"/>
+    </w:lvlOverride>
+    <w:lvlOverride w:ilvl="7">
+      <w:startOverride w:val="1"/>
+    </w:lvlOverride>
+    <w:lvlOverride w:ilvl="8">
+      <w:startOverride w:val="1"/>
+    </w:lvlOverride>
+  </w:num>
+  <w:num w:numId="6">
     <w:abstractNumId w:val="3"/>
+    <w:lvlOverride w:ilvl="0">
+      <w:startOverride w:val="1"/>
+    </w:lvlOverride>
+    <w:lvlOverride w:ilvl="1">
+      <w:startOverride w:val="1"/>
+    </w:lvlOverride>
+    <w:lvlOverride w:ilvl="2">
+      <w:startOverride w:val="1"/>
+    </w:lvlOverride>
+    <w:lvlOverride w:ilvl="3">
+      <w:startOverride w:val="1"/>
+    </w:lvlOverride>
+    <w:lvlOverride w:ilvl="4">
+      <w:startOverride w:val="1"/>
+    </w:lvlOverride>
+    <w:lvlOverride w:ilvl="5">
+      <w:startOverride w:val="1"/>
+    </w:lvlOverride>
+    <w:lvlOverride w:ilvl="6">
+      <w:startOverride w:val="1"/>
+    </w:lvlOverride>
+    <w:lvlOverride w:ilvl="7">
+      <w:startOverride w:val="1"/>
+    </w:lvlOverride>
+    <w:lvlOverride w:ilvl="8">
+      <w:startOverride w:val="1"/>
+    </w:lvlOverride>
   </w:num>
-  <w:num w:numId="5">
+  <w:num w:numId="7">
+    <w:abstractNumId w:val="18"/>
+    <w:lvlOverride w:ilvl="0">
+      <w:startOverride w:val="1"/>
+    </w:lvlOverride>
+    <w:lvlOverride w:ilvl="1">
+      <w:startOverride w:val="1"/>
+    </w:lvlOverride>
+    <w:lvlOverride w:ilvl="2">
+      <w:startOverride w:val="1"/>
+    </w:lvlOverride>
+    <w:lvlOverride w:ilvl="3">
+      <w:startOverride w:val="1"/>
+    </w:lvlOverride>
+    <w:lvlOverride w:ilvl="4">
+      <w:startOverride w:val="1"/>
+    </w:lvlOverride>
+    <w:lvlOverride w:ilvl="5">
+      <w:startOverride w:val="1"/>
+    </w:lvlOverride>
+    <w:lvlOverride w:ilvl="6">
+      <w:startOverride w:val="1"/>
+    </w:lvlOverride>
+    <w:lvlOverride w:ilvl="7">
+      <w:startOverride w:val="1"/>
+    </w:lvlOverride>
+    <w:lvlOverride w:ilvl="8">
+      <w:startOverride w:val="1"/>
+    </w:lvlOverride>
+  </w:num>
+  <w:num w:numId="8">
+    <w:abstractNumId w:val="12"/>
+    <w:lvlOverride w:ilvl="0">
+      <w:startOverride w:val="1"/>
+    </w:lvlOverride>
+    <w:lvlOverride w:ilvl="1">
+      <w:startOverride w:val="1"/>
+    </w:lvlOverride>
+    <w:lvlOverride w:ilvl="2">
+      <w:startOverride w:val="1"/>
+    </w:lvlOverride>
+    <w:lvlOverride w:ilvl="3">
+      <w:startOverride w:val="1"/>
+    </w:lvlOverride>
+    <w:lvlOverride w:ilvl="4">
+      <w:startOverride w:val="1"/>
+    </w:lvlOverride>
+    <w:lvlOverride w:ilvl="5">
+      <w:startOverride w:val="1"/>
+    </w:lvlOverride>
+    <w:lvlOverride w:ilvl="6">
+      <w:startOverride w:val="1"/>
+    </w:lvlOverride>
+    <w:lvlOverride w:ilvl="7">
+      <w:startOverride w:val="1"/>
+    </w:lvlOverride>
+    <w:lvlOverride w:ilvl="8">
+      <w:startOverride w:val="1"/>
+    </w:lvlOverride>
+  </w:num>
+  <w:num w:numId="9">
     <w:abstractNumId w:val="6"/>
     <w:lvlOverride w:ilvl="0">
       <w:startOverride w:val="1"/>
@@ -4850,128 +6134,8 @@
       <w:startOverride w:val="1"/>
     </w:lvlOverride>
   </w:num>
-  <w:num w:numId="6">
-    <w:abstractNumId w:val="1"/>
-    <w:lvlOverride w:ilvl="0">
-      <w:startOverride w:val="1"/>
-    </w:lvlOverride>
-    <w:lvlOverride w:ilvl="1">
-      <w:startOverride w:val="1"/>
-    </w:lvlOverride>
-    <w:lvlOverride w:ilvl="2">
-      <w:startOverride w:val="1"/>
-    </w:lvlOverride>
-    <w:lvlOverride w:ilvl="3">
-      <w:startOverride w:val="1"/>
-    </w:lvlOverride>
-    <w:lvlOverride w:ilvl="4">
-      <w:startOverride w:val="1"/>
-    </w:lvlOverride>
-    <w:lvlOverride w:ilvl="5">
-      <w:startOverride w:val="1"/>
-    </w:lvlOverride>
-    <w:lvlOverride w:ilvl="6">
-      <w:startOverride w:val="1"/>
-    </w:lvlOverride>
-    <w:lvlOverride w:ilvl="7">
-      <w:startOverride w:val="1"/>
-    </w:lvlOverride>
-    <w:lvlOverride w:ilvl="8">
-      <w:startOverride w:val="1"/>
-    </w:lvlOverride>
-  </w:num>
-  <w:num w:numId="7">
-    <w:abstractNumId w:val="14"/>
-    <w:lvlOverride w:ilvl="0">
-      <w:startOverride w:val="1"/>
-    </w:lvlOverride>
-    <w:lvlOverride w:ilvl="1">
-      <w:startOverride w:val="1"/>
-    </w:lvlOverride>
-    <w:lvlOverride w:ilvl="2">
-      <w:startOverride w:val="1"/>
-    </w:lvlOverride>
-    <w:lvlOverride w:ilvl="3">
-      <w:startOverride w:val="1"/>
-    </w:lvlOverride>
-    <w:lvlOverride w:ilvl="4">
-      <w:startOverride w:val="1"/>
-    </w:lvlOverride>
-    <w:lvlOverride w:ilvl="5">
-      <w:startOverride w:val="1"/>
-    </w:lvlOverride>
-    <w:lvlOverride w:ilvl="6">
-      <w:startOverride w:val="1"/>
-    </w:lvlOverride>
-    <w:lvlOverride w:ilvl="7">
-      <w:startOverride w:val="1"/>
-    </w:lvlOverride>
-    <w:lvlOverride w:ilvl="8">
-      <w:startOverride w:val="1"/>
-    </w:lvlOverride>
-  </w:num>
-  <w:num w:numId="8">
-    <w:abstractNumId w:val="9"/>
-    <w:lvlOverride w:ilvl="0">
-      <w:startOverride w:val="1"/>
-    </w:lvlOverride>
-    <w:lvlOverride w:ilvl="1">
-      <w:startOverride w:val="1"/>
-    </w:lvlOverride>
-    <w:lvlOverride w:ilvl="2">
-      <w:startOverride w:val="1"/>
-    </w:lvlOverride>
-    <w:lvlOverride w:ilvl="3">
-      <w:startOverride w:val="1"/>
-    </w:lvlOverride>
-    <w:lvlOverride w:ilvl="4">
-      <w:startOverride w:val="1"/>
-    </w:lvlOverride>
-    <w:lvlOverride w:ilvl="5">
-      <w:startOverride w:val="1"/>
-    </w:lvlOverride>
-    <w:lvlOverride w:ilvl="6">
-      <w:startOverride w:val="1"/>
-    </w:lvlOverride>
-    <w:lvlOverride w:ilvl="7">
-      <w:startOverride w:val="1"/>
-    </w:lvlOverride>
-    <w:lvlOverride w:ilvl="8">
-      <w:startOverride w:val="1"/>
-    </w:lvlOverride>
-  </w:num>
-  <w:num w:numId="9">
-    <w:abstractNumId w:val="4"/>
-    <w:lvlOverride w:ilvl="0">
-      <w:startOverride w:val="1"/>
-    </w:lvlOverride>
-    <w:lvlOverride w:ilvl="1">
-      <w:startOverride w:val="1"/>
-    </w:lvlOverride>
-    <w:lvlOverride w:ilvl="2">
-      <w:startOverride w:val="1"/>
-    </w:lvlOverride>
-    <w:lvlOverride w:ilvl="3">
-      <w:startOverride w:val="1"/>
-    </w:lvlOverride>
-    <w:lvlOverride w:ilvl="4">
-      <w:startOverride w:val="1"/>
-    </w:lvlOverride>
-    <w:lvlOverride w:ilvl="5">
-      <w:startOverride w:val="1"/>
-    </w:lvlOverride>
-    <w:lvlOverride w:ilvl="6">
-      <w:startOverride w:val="1"/>
-    </w:lvlOverride>
-    <w:lvlOverride w:ilvl="7">
-      <w:startOverride w:val="1"/>
-    </w:lvlOverride>
-    <w:lvlOverride w:ilvl="8">
-      <w:startOverride w:val="1"/>
-    </w:lvlOverride>
-  </w:num>
   <w:num w:numId="10">
-    <w:abstractNumId w:val="15"/>
+    <w:abstractNumId w:val="19"/>
     <w:lvlOverride w:ilvl="0">
       <w:startOverride w:val="1"/>
     </w:lvlOverride>
@@ -5001,22 +6165,97 @@
     </w:lvlOverride>
   </w:num>
   <w:num w:numId="11">
-    <w:abstractNumId w:val="0"/>
+    <w:abstractNumId w:val="2"/>
   </w:num>
   <w:num w:numId="12">
-    <w:abstractNumId w:val="8"/>
+    <w:abstractNumId w:val="11"/>
   </w:num>
   <w:num w:numId="13">
-    <w:abstractNumId w:val="7"/>
+    <w:abstractNumId w:val="9"/>
   </w:num>
   <w:num w:numId="14">
-    <w:abstractNumId w:val="2"/>
+    <w:abstractNumId w:val="4"/>
   </w:num>
   <w:num w:numId="15">
-    <w:abstractNumId w:val="12"/>
+    <w:abstractNumId w:val="16"/>
   </w:num>
   <w:num w:numId="16">
+    <w:abstractNumId w:val="14"/>
+  </w:num>
+  <w:num w:numId="17">
+    <w:abstractNumId w:val="0"/>
+    <w:lvlOverride w:ilvl="0">
+      <w:startOverride w:val="1"/>
+    </w:lvlOverride>
+    <w:lvlOverride w:ilvl="1">
+      <w:startOverride w:val="1"/>
+    </w:lvlOverride>
+    <w:lvlOverride w:ilvl="2">
+      <w:startOverride w:val="1"/>
+    </w:lvlOverride>
+    <w:lvlOverride w:ilvl="3">
+      <w:startOverride w:val="1"/>
+    </w:lvlOverride>
+    <w:lvlOverride w:ilvl="4">
+      <w:startOverride w:val="1"/>
+    </w:lvlOverride>
+    <w:lvlOverride w:ilvl="5">
+      <w:startOverride w:val="1"/>
+    </w:lvlOverride>
+    <w:lvlOverride w:ilvl="6">
+      <w:startOverride w:val="1"/>
+    </w:lvlOverride>
+    <w:lvlOverride w:ilvl="7">
+      <w:startOverride w:val="1"/>
+    </w:lvlOverride>
+    <w:lvlOverride w:ilvl="8">
+      <w:startOverride w:val="1"/>
+    </w:lvlOverride>
+  </w:num>
+  <w:num w:numId="18">
+    <w:abstractNumId w:val="13"/>
+  </w:num>
+  <w:num w:numId="19">
+    <w:abstractNumId w:val="1"/>
+    <w:lvlOverride w:ilvl="0"/>
+    <w:lvlOverride w:ilvl="1"/>
+    <w:lvlOverride w:ilvl="2"/>
+    <w:lvlOverride w:ilvl="3"/>
+    <w:lvlOverride w:ilvl="4"/>
+    <w:lvlOverride w:ilvl="5"/>
+    <w:lvlOverride w:ilvl="6"/>
+    <w:lvlOverride w:ilvl="7"/>
+    <w:lvlOverride w:ilvl="8"/>
+  </w:num>
+  <w:num w:numId="20">
     <w:abstractNumId w:val="10"/>
+    <w:lvlOverride w:ilvl="0">
+      <w:startOverride w:val="1"/>
+    </w:lvlOverride>
+    <w:lvlOverride w:ilvl="1">
+      <w:startOverride w:val="1"/>
+    </w:lvlOverride>
+    <w:lvlOverride w:ilvl="2">
+      <w:startOverride w:val="1"/>
+    </w:lvlOverride>
+    <w:lvlOverride w:ilvl="3">
+      <w:startOverride w:val="1"/>
+    </w:lvlOverride>
+    <w:lvlOverride w:ilvl="4">
+      <w:startOverride w:val="1"/>
+    </w:lvlOverride>
+    <w:lvlOverride w:ilvl="5">
+      <w:startOverride w:val="1"/>
+    </w:lvlOverride>
+    <w:lvlOverride w:ilvl="6">
+      <w:startOverride w:val="1"/>
+    </w:lvlOverride>
+    <w:lvlOverride w:ilvl="7">
+      <w:startOverride w:val="1"/>
+    </w:lvlOverride>
+    <w:lvlOverride w:ilvl="8">
+      <w:startOverride w:val="1"/>
+    </w:lvlOverride>
   </w:num>
 </w:numbering>
 </file>

</xml_diff>

<commit_message>
Aggiunto use case "Effettuare ordine"
</commit_message>
<xml_diff>
--- a/Documentazione/RAD.docx
+++ b/Documentazione/RAD.docx
@@ -1195,34 +1195,7 @@
           <w:iCs/>
           <w:sz w:val="44"/>
         </w:rPr>
-        <w:t>Anno Accademico: 20</w:t>
-      </w:r>
-      <w:r>
-        <w:rPr>
-          <w:rFonts w:ascii="Georgia" w:hAnsi="Georgia"/>
-          <w:i/>
-          <w:iCs/>
-          <w:sz w:val="44"/>
-        </w:rPr>
-        <w:t>20</w:t>
-      </w:r>
-      <w:r>
-        <w:rPr>
-          <w:rFonts w:ascii="Georgia" w:hAnsi="Georgia"/>
-          <w:i/>
-          <w:iCs/>
-          <w:sz w:val="44"/>
-        </w:rPr>
-        <w:t>/</w:t>
-      </w:r>
-      <w:r>
-        <w:rPr>
-          <w:rFonts w:ascii="Georgia" w:hAnsi="Georgia"/>
-          <w:i/>
-          <w:iCs/>
-          <w:sz w:val="44"/>
-        </w:rPr>
-        <w:t>21</w:t>
+        <w:t>Anno Accademico: 2020/21</w:t>
       </w:r>
     </w:p>
     <w:sdt>
@@ -1932,10 +1905,7 @@
     </w:p>
     <w:p>
       <w:r>
-        <w:t>Lo scopo del progetto “IsiLav” è quello di r</w:t>
-      </w:r>
-      <w:r>
-        <w:t>ealizzare un applicativo mobile, che permetta ai clienti dell’azienda in maniera rapida e user friendly di noleggiare i loro prodotti. Lato azienda, tramite un applicativo web la gestione e amministrazione dei clienti e delle forniture, tenendo traccia degli ordini fatti e i possibili ritardi sulle consegne da parte delle piccole attività.</w:t>
+        <w:t>Lo scopo del progetto “IsiLav” è quello di realizzare un applicativo mobile, che permetta ai clienti dell’azienda in maniera rapida e user friendly di noleggiare i loro prodotti. Lato azienda, tramite un applicativo web la gestione e amministrazione dei clienti e delle forniture, tenendo traccia degli ordini fatti e i possibili ritardi sulle consegne da parte delle piccole attività.</w:t>
       </w:r>
     </w:p>
     <w:p>
@@ -2079,7 +2049,13 @@
         <w:ind w:left="587"/>
       </w:pPr>
       <w:r>
-        <w:t>Logout: Un utente ha la possibilità di fare il Logout qualora fosse loggato e vorrebbe disconnettersi dal proprio account;</w:t>
+        <w:t xml:space="preserve">Logout: Un utente ha la possibilità di fare il Logout qualora fosse loggato e </w:t>
+      </w:r>
+      <w:r>
+        <w:t>volesse</w:t>
+      </w:r>
+      <w:r>
+        <w:t xml:space="preserve"> disconnettersi dal proprio account;</w:t>
       </w:r>
     </w:p>
     <w:p>
@@ -2594,13 +2570,7 @@
         <w:jc w:val="both"/>
       </w:pPr>
       <w:r>
-        <w:t>Uno schema di controllo degli accessi che impedisce l'accesso non</w:t>
-      </w:r>
-      <w:r>
-        <w:t xml:space="preserve"> </w:t>
-      </w:r>
-      <w:r>
-        <w:t>autorizzato e consente l'accesso per più utenti [Reliability requirement];</w:t>
+        <w:t>Uno schema di controllo degli accessi che impedisce l'accesso non autorizzato e consente l'accesso per più utenti [Reliability requirement];</w:t>
       </w:r>
     </w:p>
     <w:p>
@@ -2676,10 +2646,7 @@
         <w:jc w:val="both"/>
       </w:pPr>
       <w:r>
-        <w:t xml:space="preserve">L’applicazione web sarà </w:t>
-      </w:r>
-      <w:r>
-        <w:t>scritta in Java. [Implementation requirement];</w:t>
+        <w:t>L’applicazione web sarà scritta in Java. [Implementation requirement];</w:t>
       </w:r>
     </w:p>
     <w:p>
@@ -2692,16 +2659,7 @@
         <w:jc w:val="both"/>
       </w:pPr>
       <w:r>
-        <w:t xml:space="preserve">L’applicazione mobile sarà </w:t>
-      </w:r>
-      <w:r>
-        <w:t xml:space="preserve">scritta in </w:t>
-      </w:r>
-      <w:r>
-        <w:t>React Native</w:t>
-      </w:r>
-      <w:r>
-        <w:t>. [Implementation requirement];</w:t>
+        <w:t>L’applicazione mobile sarà scritta in React Native. [Implementation requirement];</w:t>
       </w:r>
     </w:p>
     <w:p>
@@ -2714,16 +2672,7 @@
         <w:jc w:val="both"/>
       </w:pPr>
       <w:r>
-        <w:t xml:space="preserve">Per l’applicativo web </w:t>
-      </w:r>
-      <w:r>
-        <w:t>non sono necessari installazioni, il sistema è completamente sul web</w:t>
-      </w:r>
-      <w:r>
-        <w:t xml:space="preserve">. </w:t>
-      </w:r>
-      <w:r>
-        <w:t>[Packing requirement];</w:t>
+        <w:t>Per l’applicativo web non sono necessari installazioni, il sistema è completamente sul web. [Packing requirement];</w:t>
       </w:r>
     </w:p>
     <w:p>
@@ -2736,16 +2685,7 @@
         <w:jc w:val="both"/>
       </w:pPr>
       <w:r>
-        <w:t xml:space="preserve">Per l’applicativo mobile </w:t>
-      </w:r>
-      <w:r>
-        <w:t>sono necessari installazioni</w:t>
-      </w:r>
-      <w:r>
-        <w:t xml:space="preserve"> dallo store ufficiale. </w:t>
-      </w:r>
-      <w:r>
-        <w:t>[Packing requirement];</w:t>
+        <w:t>Per l’applicativo mobile sono necessari installazioni dallo store ufficiale. [Packing requirement];</w:t>
       </w:r>
     </w:p>
     <w:p>
@@ -3127,7 +3067,13 @@
         <w:ind w:left="360"/>
       </w:pPr>
       <w:r>
-        <w:t>Una volta inseriti i dati potrà confermare il suo inserimento cliccando sull’apposito bottone. Fatto ciò potrà vedere l’effettiva aggiunta tramite la pagina di “Gestione catalogo” ora aggiornata con il nuovo prodotto appena inserito.</w:t>
+        <w:t xml:space="preserve">Una volta inseriti i dati potrà confermare il suo inserimento cliccando sull’apposito bottone. </w:t>
+      </w:r>
+      <w:r>
+        <w:t>Fatto ciò,</w:t>
+      </w:r>
+      <w:r>
+        <w:t xml:space="preserve"> potrà vedere l’effettiva aggiunta tramite la pagina di “Gestione catalogo” ora aggiornata con il nuovo prodotto appena inserito.</w:t>
       </w:r>
     </w:p>
     <w:p>
@@ -3411,7 +3357,7 @@
           <w:b/>
           <w:bCs/>
         </w:rPr>
-        <w:t>Gestisci consegne</w:t>
+        <w:t>Effettuare ordine</w:t>
       </w:r>
       <w:r>
         <w:rPr>
@@ -3434,35 +3380,27 @@
       </w:r>
       <w:r>
         <w:tab/>
-        <w:t>Gestisci</w:t>
-      </w:r>
-      <w:r>
-        <w:t xml:space="preserve"> c</w:t>
-      </w:r>
-      <w:r>
-        <w:t>onsegne</w:t>
+      </w:r>
+      <w:r>
+        <w:t>Effettuare ordine</w:t>
       </w:r>
     </w:p>
     <w:p>
       <w:pPr>
         <w:pStyle w:val="Nessunaspaziatura"/>
         <w:jc w:val="both"/>
-        <w:rPr>
-          <w:lang w:val="en-GB"/>
-        </w:rPr>
       </w:pPr>
       <w:r>
         <w:rPr>
           <w:u w:val="single"/>
-          <w:lang w:val="en-GB"/>
         </w:rPr>
         <w:t>Participating actors</w:t>
       </w:r>
       <w:r>
-        <w:rPr>
-          <w:lang w:val="en-GB"/>
-        </w:rPr>
-        <w:t xml:space="preserve"> Initiated by Corriere</w:t>
+        <w:t xml:space="preserve"> Initiated by </w:t>
+      </w:r>
+      <w:r>
+        <w:t>Utente</w:t>
       </w:r>
     </w:p>
     <w:p>
@@ -3471,13 +3409,11 @@
         <w:jc w:val="both"/>
         <w:rPr>
           <w:u w:val="single"/>
-          <w:lang w:val="en-GB"/>
         </w:rPr>
       </w:pPr>
       <w:r>
         <w:rPr>
           <w:u w:val="single"/>
-          <w:lang w:val="en-GB"/>
         </w:rPr>
         <w:t>Flow of events</w:t>
       </w:r>
@@ -3492,7 +3428,13 @@
         <w:jc w:val="both"/>
       </w:pPr>
       <w:r>
-        <w:t>Il corriere seleziona la data del giorno nella schermata home;</w:t>
+        <w:t xml:space="preserve">L’utente </w:t>
+      </w:r>
+      <w:r>
+        <w:t>consulta</w:t>
+      </w:r>
+      <w:r>
+        <w:t xml:space="preserve"> il catalogo degli articoli forniti da IsiLav;</w:t>
       </w:r>
     </w:p>
     <w:p>
@@ -3505,7 +3447,7 @@
         <w:jc w:val="both"/>
       </w:pPr>
       <w:r>
-        <w:t>Una volta inserita la data visualizzerà in ordine cronologico tutte le fermate da fare nella giornata;</w:t>
+        <w:t>L’utente preme il pulsante “AGGIUNGI AL CARRELLO” dell’articolo scelto;</w:t>
       </w:r>
     </w:p>
     <w:p>
@@ -3518,7 +3460,7 @@
         <w:jc w:val="both"/>
       </w:pPr>
       <w:r>
-        <w:t>Cliccando su una fermata, può vedere tutti gli utenti che hanno prenotato su quella fermata;</w:t>
+        <w:t>L’utente preme sul pulsante con l’icona del carrello e viene reindirizzato all’elenco degli articoli presenti nel proprio carrello;</w:t>
       </w:r>
     </w:p>
     <w:p>
@@ -3531,6 +3473,274 @@
         <w:jc w:val="both"/>
       </w:pPr>
       <w:r>
+        <w:t>L’utente preme sul pulsante “PROCEDI ALL’ORDINE” e viene reindirizzato alla schermata di selezione della data e del punto di ritiro relativi alla consegna tra quelli disponibili</w:t>
+      </w:r>
+      <w:r>
+        <w:t>;</w:t>
+      </w:r>
+    </w:p>
+    <w:p>
+      <w:pPr>
+        <w:pStyle w:val="Nessunaspaziatura"/>
+        <w:numPr>
+          <w:ilvl w:val="0"/>
+          <w:numId w:val="20"/>
+        </w:numPr>
+        <w:jc w:val="both"/>
+      </w:pPr>
+      <w:r>
+        <w:t>L’utente sceglie se abbinare al momento della consegna anche la restituzione di articoli precedentemente noleggiati</w:t>
+      </w:r>
+      <w:r>
+        <w:t>;</w:t>
+      </w:r>
+    </w:p>
+    <w:p>
+      <w:pPr>
+        <w:pStyle w:val="Nessunaspaziatura"/>
+        <w:numPr>
+          <w:ilvl w:val="0"/>
+          <w:numId w:val="20"/>
+        </w:numPr>
+        <w:jc w:val="both"/>
+      </w:pPr>
+      <w:r>
+        <w:t>L’utente preme sul pulsante “CONFERMA” per piazzare l’ordine</w:t>
+      </w:r>
+      <w:r>
+        <w:t>.</w:t>
+      </w:r>
+    </w:p>
+    <w:p>
+      <w:pPr>
+        <w:pStyle w:val="Nessunaspaziatura"/>
+        <w:jc w:val="both"/>
+        <w:rPr>
+          <w:u w:val="single"/>
+        </w:rPr>
+      </w:pPr>
+      <w:r>
+        <w:rPr>
+          <w:u w:val="single"/>
+        </w:rPr>
+        <w:t>Entry condition</w:t>
+      </w:r>
+    </w:p>
+    <w:p>
+      <w:pPr>
+        <w:pStyle w:val="Nessunaspaziatura"/>
+        <w:jc w:val="both"/>
+      </w:pPr>
+      <w:r>
+        <w:t xml:space="preserve">L’utente loggato è un </w:t>
+      </w:r>
+      <w:r>
+        <w:t>utente approvato;</w:t>
+      </w:r>
+    </w:p>
+    <w:p>
+      <w:pPr>
+        <w:pStyle w:val="Nessunaspaziatura"/>
+        <w:jc w:val="both"/>
+      </w:pPr>
+      <w:r>
+        <w:t>L’utente ha un metodo di pagamento associato al proprio account.</w:t>
+      </w:r>
+    </w:p>
+    <w:p>
+      <w:pPr>
+        <w:pStyle w:val="Nessunaspaziatura"/>
+        <w:jc w:val="both"/>
+        <w:rPr>
+          <w:u w:val="single"/>
+        </w:rPr>
+      </w:pPr>
+      <w:r>
+        <w:rPr>
+          <w:u w:val="single"/>
+        </w:rPr>
+        <w:t>Exit conditions</w:t>
+      </w:r>
+    </w:p>
+    <w:p>
+      <w:pPr>
+        <w:pStyle w:val="Nessunaspaziatura"/>
+        <w:jc w:val="both"/>
+      </w:pPr>
+      <w:r>
+        <w:t>L’ordine viene piazzato con successo;</w:t>
+      </w:r>
+    </w:p>
+    <w:p>
+      <w:pPr>
+        <w:pStyle w:val="Nessunaspaziatura"/>
+        <w:jc w:val="both"/>
+      </w:pPr>
+      <w:r>
+        <w:t>Viene generato il codice QR relativo all’ordine da presentare al momento della consegna.</w:t>
+      </w:r>
+    </w:p>
+    <w:p>
+      <w:pPr>
+        <w:pStyle w:val="Nessunaspaziatura"/>
+        <w:jc w:val="both"/>
+        <w:rPr>
+          <w:u w:val="single"/>
+        </w:rPr>
+      </w:pPr>
+      <w:r>
+        <w:rPr>
+          <w:u w:val="single"/>
+        </w:rPr>
+        <w:t>Quality requirements</w:t>
+      </w:r>
+    </w:p>
+    <w:p>
+      <w:pPr>
+        <w:pStyle w:val="Nessunaspaziatura"/>
+        <w:jc w:val="both"/>
+      </w:pPr>
+      <w:r>
+        <w:t>Il completamento della procedura d</w:t>
+      </w:r>
+      <w:r>
+        <w:t xml:space="preserve">el piazzamento dell’ordine </w:t>
+      </w:r>
+      <w:r>
+        <w:t>deve essere effettuato in un massimo di 30 secondi</w:t>
+      </w:r>
+    </w:p>
+    <w:p>
+      <w:pPr>
+        <w:pStyle w:val="Nessunaspaziatura"/>
+        <w:jc w:val="both"/>
+      </w:pPr>
+    </w:p>
+    <w:p>
+      <w:pPr>
+        <w:pStyle w:val="Nessunaspaziatura"/>
+        <w:jc w:val="both"/>
+        <w:rPr>
+          <w:b/>
+          <w:bCs/>
+        </w:rPr>
+      </w:pPr>
+      <w:r>
+        <w:rPr>
+          <w:b/>
+          <w:bCs/>
+        </w:rPr>
+        <w:t>Gestisci consegne</w:t>
+      </w:r>
+      <w:r>
+        <w:rPr>
+          <w:b/>
+          <w:bCs/>
+        </w:rPr>
+        <w:t xml:space="preserve"> </w:t>
+      </w:r>
+    </w:p>
+    <w:p>
+      <w:pPr>
+        <w:pStyle w:val="Nessunaspaziatura"/>
+        <w:jc w:val="both"/>
+      </w:pPr>
+      <w:r>
+        <w:rPr>
+          <w:u w:val="single"/>
+        </w:rPr>
+        <w:t>Use case name</w:t>
+      </w:r>
+      <w:r>
+        <w:tab/>
+        <w:t>Gestisci</w:t>
+      </w:r>
+      <w:r>
+        <w:t xml:space="preserve"> c</w:t>
+      </w:r>
+      <w:r>
+        <w:t>onsegne</w:t>
+      </w:r>
+    </w:p>
+    <w:p>
+      <w:pPr>
+        <w:pStyle w:val="Nessunaspaziatura"/>
+        <w:jc w:val="both"/>
+      </w:pPr>
+      <w:r>
+        <w:rPr>
+          <w:u w:val="single"/>
+        </w:rPr>
+        <w:t>Participating actors</w:t>
+      </w:r>
+      <w:r>
+        <w:t xml:space="preserve"> Initiated by Corriere</w:t>
+      </w:r>
+    </w:p>
+    <w:p>
+      <w:pPr>
+        <w:pStyle w:val="Nessunaspaziatura"/>
+        <w:jc w:val="both"/>
+        <w:rPr>
+          <w:u w:val="single"/>
+        </w:rPr>
+      </w:pPr>
+      <w:r>
+        <w:rPr>
+          <w:u w:val="single"/>
+        </w:rPr>
+        <w:t>Flow of events</w:t>
+      </w:r>
+    </w:p>
+    <w:p>
+      <w:pPr>
+        <w:pStyle w:val="Nessunaspaziatura"/>
+        <w:numPr>
+          <w:ilvl w:val="0"/>
+          <w:numId w:val="20"/>
+        </w:numPr>
+        <w:jc w:val="both"/>
+      </w:pPr>
+      <w:r>
+        <w:t>Il corriere seleziona la data del giorno nella schermata home;</w:t>
+      </w:r>
+    </w:p>
+    <w:p>
+      <w:pPr>
+        <w:pStyle w:val="Nessunaspaziatura"/>
+        <w:numPr>
+          <w:ilvl w:val="0"/>
+          <w:numId w:val="20"/>
+        </w:numPr>
+        <w:jc w:val="both"/>
+      </w:pPr>
+      <w:r>
+        <w:t>Una volta inserita la data visualizzerà in ordine cronologico tutte le fermate da fare nella giornata;</w:t>
+      </w:r>
+    </w:p>
+    <w:p>
+      <w:pPr>
+        <w:pStyle w:val="Nessunaspaziatura"/>
+        <w:numPr>
+          <w:ilvl w:val="0"/>
+          <w:numId w:val="20"/>
+        </w:numPr>
+        <w:jc w:val="both"/>
+      </w:pPr>
+      <w:r>
+        <w:t>Cliccando su una fermata, può vedere tutti gli utenti che hanno prenotato su quella fermata;</w:t>
+      </w:r>
+    </w:p>
+    <w:p>
+      <w:pPr>
+        <w:pStyle w:val="Nessunaspaziatura"/>
+        <w:numPr>
+          <w:ilvl w:val="0"/>
+          <w:numId w:val="20"/>
+        </w:numPr>
+        <w:jc w:val="both"/>
+      </w:pPr>
+      <w:r>
         <w:t>Cliccando sul dettaglio utente può vedere gli articoli che deve consegnare al relativo utente.</w:t>
       </w:r>
     </w:p>
@@ -3609,19 +3819,23 @@
         <w:jc w:val="both"/>
       </w:pPr>
       <w:r>
-        <w:t>Il completamento della procedura di consegna deve essere effettuata in un massimo di 30 secondi</w:t>
+        <w:t xml:space="preserve">Il completamento della procedura di consegna </w:t>
+      </w:r>
+      <w:r>
+        <w:t>deve essere effettuato</w:t>
+      </w:r>
+      <w:r>
+        <w:t xml:space="preserve"> in un massimo di 30 secondi</w:t>
       </w:r>
     </w:p>
     <w:p>
       <w:pPr>
         <w:spacing w:after="0"/>
         <w:ind w:left="227" w:right="-170"/>
-        <w:jc w:val="center"/>
+        <w:jc w:val="both"/>
         <w:rPr>
           <w:b/>
           <w:bCs/>
-          <w:sz w:val="24"/>
-          <w:szCs w:val="24"/>
         </w:rPr>
       </w:pPr>
     </w:p>
@@ -3632,16 +3846,12 @@
         <w:rPr>
           <w:b/>
           <w:bCs/>
-          <w:sz w:val="24"/>
-          <w:szCs w:val="24"/>
         </w:rPr>
       </w:pPr>
       <w:r>
         <w:rPr>
           <w:b/>
           <w:bCs/>
-          <w:sz w:val="24"/>
-          <w:szCs w:val="24"/>
         </w:rPr>
         <w:t xml:space="preserve">Creazione percorso </w:t>
       </w:r>
@@ -3650,40 +3860,22 @@
       <w:pPr>
         <w:spacing w:after="0"/>
         <w:ind w:right="-170"/>
-        <w:rPr>
-          <w:sz w:val="24"/>
-          <w:szCs w:val="24"/>
-        </w:rPr>
-      </w:pPr>
-      <w:r>
-        <w:rPr>
-          <w:i/>
-          <w:sz w:val="24"/>
-          <w:szCs w:val="24"/>
+      </w:pPr>
+      <w:r>
+        <w:rPr>
+          <w:iCs/>
           <w:u w:val="single"/>
         </w:rPr>
         <w:t>Use case name</w:t>
       </w:r>
       <w:r>
-        <w:rPr>
-          <w:sz w:val="24"/>
-          <w:szCs w:val="24"/>
-        </w:rPr>
         <w:tab/>
         <w:t>Creazione</w:t>
       </w:r>
       <w:r>
-        <w:rPr>
-          <w:sz w:val="24"/>
-          <w:szCs w:val="24"/>
-        </w:rPr>
         <w:t xml:space="preserve"> p</w:t>
       </w:r>
       <w:r>
-        <w:rPr>
-          <w:sz w:val="24"/>
-          <w:szCs w:val="24"/>
-        </w:rPr>
         <w:t>ercorso</w:t>
       </w:r>
     </w:p>
@@ -3691,37 +3883,19 @@
       <w:pPr>
         <w:spacing w:after="0"/>
         <w:ind w:right="-170"/>
-        <w:rPr>
-          <w:sz w:val="24"/>
-          <w:szCs w:val="24"/>
-          <w:lang w:val="en-US"/>
-        </w:rPr>
-      </w:pPr>
-      <w:r>
-        <w:rPr>
-          <w:i/>
-          <w:sz w:val="24"/>
-          <w:szCs w:val="24"/>
+      </w:pPr>
+      <w:r>
+        <w:rPr>
+          <w:iCs/>
           <w:u w:val="single"/>
-          <w:lang w:val="en-US"/>
         </w:rPr>
         <w:t>Participating actors</w:t>
       </w:r>
       <w:r>
-        <w:rPr>
-          <w:sz w:val="24"/>
-          <w:szCs w:val="24"/>
-          <w:lang w:val="en-US"/>
-        </w:rPr>
-        <w:t xml:space="preserve">    Initiated by </w:t>
-      </w:r>
-      <w:r>
-        <w:rPr>
-          <w:sz w:val="24"/>
-          <w:szCs w:val="24"/>
-          <w:lang w:val="en-US"/>
-        </w:rPr>
-        <w:t>Admin</w:t>
+        <w:t xml:space="preserve"> </w:t>
+      </w:r>
+      <w:r>
+        <w:t>Initiated by Admin</w:t>
       </w:r>
     </w:p>
     <w:p>
@@ -3729,20 +3903,14 @@
         <w:spacing w:after="0"/>
         <w:ind w:right="-170"/>
         <w:rPr>
-          <w:i/>
-          <w:sz w:val="24"/>
-          <w:szCs w:val="24"/>
+          <w:iCs/>
           <w:u w:val="single"/>
-          <w:lang w:val="en-US"/>
-        </w:rPr>
-      </w:pPr>
-      <w:r>
-        <w:rPr>
-          <w:i/>
-          <w:sz w:val="24"/>
-          <w:szCs w:val="24"/>
+        </w:rPr>
+      </w:pPr>
+      <w:r>
+        <w:rPr>
+          <w:iCs/>
           <w:u w:val="single"/>
-          <w:lang w:val="en-US"/>
         </w:rPr>
         <w:t xml:space="preserve">Flow of events </w:t>
       </w:r>
@@ -3756,52 +3924,20 @@
         </w:numPr>
         <w:spacing w:after="0"/>
         <w:ind w:left="510"/>
-        <w:rPr>
-          <w:sz w:val="24"/>
-          <w:szCs w:val="24"/>
-        </w:rPr>
-      </w:pPr>
-      <w:r>
-        <w:rPr>
-          <w:sz w:val="24"/>
-          <w:szCs w:val="24"/>
-          <w:lang w:val="en-US"/>
-        </w:rPr>
-        <w:t xml:space="preserve"> </w:t>
-      </w:r>
-      <w:r>
-        <w:rPr>
-          <w:sz w:val="24"/>
-          <w:szCs w:val="24"/>
-        </w:rPr>
-        <w:t xml:space="preserve">L’admin </w:t>
-      </w:r>
-      <w:r>
-        <w:rPr>
-          <w:sz w:val="24"/>
-          <w:szCs w:val="24"/>
-        </w:rPr>
+      </w:pPr>
+      <w:r>
+        <w:t xml:space="preserve"> L’admin </w:t>
+      </w:r>
+      <w:r>
         <w:t>vuole creare un nuov</w:t>
       </w:r>
       <w:r>
-        <w:rPr>
-          <w:sz w:val="24"/>
-          <w:szCs w:val="24"/>
-        </w:rPr>
         <w:t>o percorso, quindi preme il link “</w:t>
       </w:r>
       <w:r>
-        <w:rPr>
-          <w:sz w:val="24"/>
-          <w:szCs w:val="24"/>
-        </w:rPr>
         <w:t>Visualizza percorsi</w:t>
       </w:r>
       <w:r>
-        <w:rPr>
-          <w:sz w:val="24"/>
-          <w:szCs w:val="24"/>
-        </w:rPr>
         <w:t>” nel menù laterale.</w:t>
       </w:r>
     </w:p>
@@ -3814,44 +3950,20 @@
         </w:numPr>
         <w:spacing w:after="0"/>
         <w:ind w:left="510"/>
-        <w:rPr>
-          <w:sz w:val="24"/>
-          <w:szCs w:val="24"/>
-        </w:rPr>
-      </w:pPr>
-      <w:r>
-        <w:rPr>
-          <w:sz w:val="24"/>
-          <w:szCs w:val="24"/>
-        </w:rPr>
+      </w:pPr>
+      <w:r>
         <w:t xml:space="preserve"> A questo punto l’utente si trova in una schermata dove può vedere la lista de</w:t>
       </w:r>
       <w:r>
-        <w:rPr>
-          <w:sz w:val="24"/>
-          <w:szCs w:val="24"/>
-        </w:rPr>
         <w:t xml:space="preserve">i percorsi </w:t>
       </w:r>
       <w:r>
-        <w:rPr>
-          <w:sz w:val="24"/>
-          <w:szCs w:val="24"/>
-        </w:rPr>
         <w:t>già esistenti, sceglie di crearne uno nuovo cliccando sul bottone “</w:t>
       </w:r>
       <w:r>
-        <w:rPr>
-          <w:sz w:val="24"/>
-          <w:szCs w:val="24"/>
-        </w:rPr>
         <w:t>Crea Percorso</w:t>
       </w:r>
       <w:r>
-        <w:rPr>
-          <w:sz w:val="24"/>
-          <w:szCs w:val="24"/>
-        </w:rPr>
         <w:t>”.</w:t>
       </w:r>
     </w:p>
@@ -3864,16 +3976,9 @@
         </w:numPr>
         <w:spacing w:after="0"/>
         <w:ind w:left="510"/>
-        <w:rPr>
-          <w:sz w:val="24"/>
-          <w:szCs w:val="24"/>
-        </w:rPr>
-      </w:pPr>
-      <w:r>
-        <w:rPr>
-          <w:sz w:val="24"/>
-          <w:szCs w:val="24"/>
-        </w:rPr>
+      </w:pPr>
+      <w:r>
+        <w:lastRenderedPageBreak/>
         <w:t xml:space="preserve"> L’utente viene rediretto in una pagina dove deve selezionare la data del percorso, poi visualizzerà la lista di tutti gli hub creati, e selezionandoli spuntando la casella di check-box potrà selezionare l’orario in cui effettuare quella fermata.</w:t>
       </w:r>
     </w:p>
@@ -3886,16 +3991,8 @@
         </w:numPr>
         <w:spacing w:after="0"/>
         <w:ind w:left="510"/>
-        <w:rPr>
-          <w:sz w:val="24"/>
-          <w:szCs w:val="24"/>
-        </w:rPr>
-      </w:pPr>
-      <w:r>
-        <w:rPr>
-          <w:sz w:val="24"/>
-          <w:szCs w:val="24"/>
-        </w:rPr>
+      </w:pPr>
+      <w:r>
         <w:t xml:space="preserve"> Inserite le informazioni l’admin clicca sul pulsante conferma.</w:t>
       </w:r>
     </w:p>
@@ -3908,16 +4005,8 @@
         </w:numPr>
         <w:spacing w:after="0"/>
         <w:ind w:left="510"/>
-        <w:rPr>
-          <w:sz w:val="24"/>
-          <w:szCs w:val="24"/>
-        </w:rPr>
-      </w:pPr>
-      <w:r>
-        <w:rPr>
-          <w:sz w:val="24"/>
-          <w:szCs w:val="24"/>
-        </w:rPr>
+      </w:pPr>
+      <w:r>
         <w:t xml:space="preserve"> Il sistema controlla che le fermate scelte abbiano orari in ordine crescente, in caso negativo viene mostrato un messaggio di errore e l’admin dovrà modificare le sue scelte, altrimenti se non ha commesso errori i dati verranno salvati nel sistema.</w:t>
       </w:r>
     </w:p>
@@ -3926,17 +4015,13 @@
         <w:spacing w:after="0"/>
         <w:ind w:right="-170"/>
         <w:rPr>
-          <w:i/>
-          <w:sz w:val="24"/>
-          <w:szCs w:val="24"/>
+          <w:iCs/>
           <w:u w:val="single"/>
         </w:rPr>
       </w:pPr>
       <w:r>
         <w:rPr>
-          <w:i/>
-          <w:sz w:val="24"/>
-          <w:szCs w:val="24"/>
+          <w:iCs/>
           <w:u w:val="single"/>
         </w:rPr>
         <w:t>Entry condition</w:t>
@@ -3951,44 +4036,20 @@
         </w:numPr>
         <w:spacing w:after="0"/>
         <w:ind w:right="-170"/>
-        <w:rPr>
-          <w:sz w:val="24"/>
-          <w:szCs w:val="24"/>
-        </w:rPr>
-      </w:pPr>
-      <w:r>
-        <w:rPr>
-          <w:sz w:val="24"/>
-          <w:szCs w:val="24"/>
-        </w:rPr>
+      </w:pPr>
+      <w:r>
         <w:t>L’utente</w:t>
       </w:r>
       <w:r>
-        <w:rPr>
-          <w:sz w:val="24"/>
-          <w:szCs w:val="24"/>
-        </w:rPr>
         <w:t xml:space="preserve"> ha effettuato il login dal portale web ed </w:t>
       </w:r>
       <w:r>
-        <w:rPr>
-          <w:sz w:val="24"/>
-          <w:szCs w:val="24"/>
-        </w:rPr>
         <w:t xml:space="preserve">è un </w:t>
       </w:r>
       <w:r>
-        <w:rPr>
-          <w:sz w:val="24"/>
-          <w:szCs w:val="24"/>
-        </w:rPr>
         <w:t>admin</w:t>
       </w:r>
       <w:r>
-        <w:rPr>
-          <w:sz w:val="24"/>
-          <w:szCs w:val="24"/>
-        </w:rPr>
         <w:t>.</w:t>
       </w:r>
     </w:p>
@@ -4001,16 +4062,8 @@
         </w:numPr>
         <w:spacing w:after="0"/>
         <w:ind w:right="-170"/>
-        <w:rPr>
-          <w:sz w:val="24"/>
-          <w:szCs w:val="24"/>
-        </w:rPr>
-      </w:pPr>
-      <w:r>
-        <w:rPr>
-          <w:sz w:val="24"/>
-          <w:szCs w:val="24"/>
-        </w:rPr>
+      </w:pPr>
+      <w:r>
         <w:t>L’admin ha degli hub creati</w:t>
       </w:r>
     </w:p>
@@ -4019,15 +4072,12 @@
         <w:spacing w:after="0"/>
         <w:ind w:right="-170"/>
         <w:rPr>
-          <w:sz w:val="24"/>
-          <w:szCs w:val="24"/>
-        </w:rPr>
-      </w:pPr>
-      <w:r>
-        <w:rPr>
-          <w:i/>
-          <w:sz w:val="24"/>
-          <w:szCs w:val="24"/>
+          <w:iCs/>
+        </w:rPr>
+      </w:pPr>
+      <w:r>
+        <w:rPr>
+          <w:iCs/>
           <w:u w:val="single"/>
         </w:rPr>
         <w:t>Exit conditions</w:t>
@@ -4037,53 +4087,9 @@
       <w:pPr>
         <w:spacing w:after="0"/>
         <w:ind w:right="-170"/>
-        <w:rPr>
-          <w:sz w:val="24"/>
-          <w:szCs w:val="24"/>
-        </w:rPr>
-      </w:pPr>
-      <w:r>
-        <w:rPr>
-          <w:sz w:val="24"/>
-          <w:szCs w:val="24"/>
-        </w:rPr>
+      </w:pPr>
+      <w:r>
         <w:t>L’admin verrà rediretto di nuovo in “Visualizza percorsi” dove vedrà il nuovo percorso aggiunto.</w:t>
-      </w:r>
-      <w:r>
-        <w:rPr>
-          <w:i/>
-          <w:sz w:val="24"/>
-          <w:szCs w:val="24"/>
-          <w:u w:val="single"/>
-        </w:rPr>
-        <w:t xml:space="preserve"> </w:t>
-      </w:r>
-      <w:r>
-        <w:rPr>
-          <w:i/>
-          <w:sz w:val="24"/>
-          <w:szCs w:val="24"/>
-          <w:u w:val="single"/>
-        </w:rPr>
-        <w:t>Quality</w:t>
-      </w:r>
-      <w:r>
-        <w:rPr>
-          <w:i/>
-          <w:sz w:val="24"/>
-          <w:szCs w:val="24"/>
-          <w:u w:val="single"/>
-        </w:rPr>
-        <w:t xml:space="preserve"> </w:t>
-      </w:r>
-      <w:r>
-        <w:rPr>
-          <w:i/>
-          <w:sz w:val="24"/>
-          <w:szCs w:val="24"/>
-          <w:u w:val="single"/>
-        </w:rPr>
-        <w:t>requirements</w:t>
       </w:r>
     </w:p>
     <w:p>
@@ -4091,15 +4097,37 @@
         <w:spacing w:after="0"/>
         <w:ind w:right="-170"/>
         <w:rPr>
-          <w:sz w:val="24"/>
-          <w:szCs w:val="24"/>
-        </w:rPr>
-      </w:pPr>
-      <w:r>
-        <w:rPr>
-          <w:sz w:val="24"/>
-          <w:szCs w:val="24"/>
-        </w:rPr>
+          <w:iCs/>
+        </w:rPr>
+      </w:pPr>
+      <w:r>
+        <w:rPr>
+          <w:iCs/>
+          <w:u w:val="single"/>
+        </w:rPr>
+        <w:t>Quality</w:t>
+      </w:r>
+      <w:r>
+        <w:rPr>
+          <w:iCs/>
+          <w:u w:val="single"/>
+        </w:rPr>
+        <w:t xml:space="preserve"> </w:t>
+      </w:r>
+      <w:r>
+        <w:rPr>
+          <w:iCs/>
+          <w:u w:val="single"/>
+        </w:rPr>
+        <w:t>requirements</w:t>
+      </w:r>
+    </w:p>
+    <w:p>
+      <w:pPr>
+        <w:spacing w:after="0"/>
+        <w:ind w:right="-170"/>
+      </w:pPr>
+      <w:r>
         <w:t>Il completamento della procedura di inserimento deve essere effettuato in massimo 30 secondi.</w:t>
       </w:r>
     </w:p>
@@ -6217,15 +6245,6 @@
   </w:num>
   <w:num w:numId="19">
     <w:abstractNumId w:val="1"/>
-    <w:lvlOverride w:ilvl="0"/>
-    <w:lvlOverride w:ilvl="1"/>
-    <w:lvlOverride w:ilvl="2"/>
-    <w:lvlOverride w:ilvl="3"/>
-    <w:lvlOverride w:ilvl="4"/>
-    <w:lvlOverride w:ilvl="5"/>
-    <w:lvlOverride w:ilvl="6"/>
-    <w:lvlOverride w:ilvl="7"/>
-    <w:lvlOverride w:ilvl="8"/>
   </w:num>
   <w:num w:numId="20">
     <w:abstractNumId w:val="10"/>

</xml_diff>

<commit_message>
Aggiornato lo schema E/R
</commit_message>
<xml_diff>
--- a/Documentazione/RAD.docx
+++ b/Documentazione/RAD.docx
@@ -161,7 +161,6 @@
           <w:szCs w:val="20"/>
         </w:rPr>
       </w:pPr>
-      <w:proofErr w:type="spellStart"/>
       <w:r>
         <w:rPr>
           <w:rFonts w:ascii="Georgia" w:hAnsi="Georgia"/>
@@ -172,9 +171,9 @@
           <w:sz w:val="52"/>
           <w:szCs w:val="20"/>
         </w:rPr>
-        <w:t>Requirement</w:t>
-      </w:r>
-      <w:proofErr w:type="spellEnd"/>
+        <w:t xml:space="preserve">Requirement Analysis </w:t>
+      </w:r>
+      <w:proofErr w:type="spellStart"/>
       <w:r>
         <w:rPr>
           <w:rFonts w:ascii="Georgia" w:hAnsi="Georgia"/>
@@ -185,19 +184,6 @@
           <w:sz w:val="52"/>
           <w:szCs w:val="20"/>
         </w:rPr>
-        <w:t xml:space="preserve"> Analysis </w:t>
-      </w:r>
-      <w:proofErr w:type="spellStart"/>
-      <w:r>
-        <w:rPr>
-          <w:rFonts w:ascii="Georgia" w:hAnsi="Georgia"/>
-          <w:b/>
-          <w:bCs/>
-          <w:i/>
-          <w:iCs/>
-          <w:sz w:val="52"/>
-          <w:szCs w:val="20"/>
-        </w:rPr>
         <w:t>Document</w:t>
       </w:r>
       <w:proofErr w:type="spellEnd"/>
@@ -248,31 +234,7 @@
           <w:iCs/>
           <w:sz w:val="72"/>
         </w:rPr>
-        <w:t>“</w:t>
-      </w:r>
-      <w:proofErr w:type="spellStart"/>
-      <w:r>
-        <w:rPr>
-          <w:rFonts w:ascii="Georgia" w:hAnsi="Georgia"/>
-          <w:b/>
-          <w:bCs/>
-          <w:i/>
-          <w:iCs/>
-          <w:sz w:val="72"/>
-        </w:rPr>
-        <w:t>IsiLav</w:t>
-      </w:r>
-      <w:proofErr w:type="spellEnd"/>
-      <w:r>
-        <w:rPr>
-          <w:rFonts w:ascii="Georgia" w:hAnsi="Georgia"/>
-          <w:b/>
-          <w:bCs/>
-          <w:i/>
-          <w:iCs/>
-          <w:sz w:val="72"/>
-        </w:rPr>
-        <w:t>”</w:t>
+        <w:t>“IsiLav”</w:t>
       </w:r>
     </w:p>
     <w:p>
@@ -347,9 +309,9 @@
                                 <w:szCs w:val="28"/>
                               </w:rPr>
                             </w:pPr>
-                            <w:bookmarkStart w:id="0" w:name="_Toc55505414"/>
-                            <w:bookmarkStart w:id="1" w:name="_Toc55505469"/>
-                            <w:bookmarkStart w:id="2" w:name="_Toc56091872"/>
+                            <w:bookmarkStart w:id="0" w:name="_Toc56091872"/>
+                            <w:bookmarkStart w:id="1" w:name="_Toc55505414"/>
+                            <w:bookmarkStart w:id="2" w:name="_Toc55505469"/>
                             <w:r>
                               <w:rPr>
                                 <w:bCs/>
@@ -358,7 +320,7 @@
                               </w:rPr>
                               <w:t>Studenti di informatica:</w:t>
                             </w:r>
-                            <w:bookmarkEnd w:id="2"/>
+                            <w:bookmarkEnd w:id="0"/>
                           </w:p>
                           <w:p>
                             <w:pPr>
@@ -535,8 +497,8 @@
                               </w:rPr>
                               <w:t>Studenti di informatica:</w:t>
                             </w:r>
-                            <w:bookmarkEnd w:id="0"/>
                             <w:bookmarkEnd w:id="1"/>
+                            <w:bookmarkEnd w:id="2"/>
                             <w:bookmarkEnd w:id="4"/>
                           </w:p>
                           <w:p>
@@ -2377,25 +2339,7 @@
                 <w:bCs/>
                 <w:noProof/>
               </w:rPr>
-              <w:t>Modello</w:t>
-            </w:r>
-            <w:r>
-              <w:rPr>
-                <w:rStyle w:val="Collegamentoipertestuale"/>
-                <w:b/>
-                <w:bCs/>
-                <w:noProof/>
-              </w:rPr>
-              <w:t xml:space="preserve"> </w:t>
-            </w:r>
-            <w:r>
-              <w:rPr>
-                <w:rStyle w:val="Collegamentoipertestuale"/>
-                <w:b/>
-                <w:bCs/>
-                <w:noProof/>
-              </w:rPr>
-              <w:t>E/R</w:t>
+              <w:t>Modello E/R</w:t>
             </w:r>
             <w:r>
               <w:rPr>
@@ -2492,7 +2436,7 @@
           <w:szCs w:val="28"/>
         </w:rPr>
       </w:pPr>
-      <w:bookmarkStart w:id="16" w:name="_Toc56091876"/>
+      <w:bookmarkStart w:id="8" w:name="_Toc56091876"/>
       <w:r>
         <w:rPr>
           <w:b/>
@@ -2503,19 +2447,11 @@
         <w:lastRenderedPageBreak/>
         <w:t>Introduzione</w:t>
       </w:r>
-      <w:bookmarkEnd w:id="16"/>
-    </w:p>
-    <w:p>
-      <w:r>
-        <w:t>Lo scopo del progetto “</w:t>
-      </w:r>
-      <w:proofErr w:type="spellStart"/>
-      <w:r>
-        <w:t>IsiLav</w:t>
-      </w:r>
-      <w:proofErr w:type="spellEnd"/>
-      <w:r>
-        <w:t>” è quello di r</w:t>
+      <w:bookmarkEnd w:id="8"/>
+    </w:p>
+    <w:p>
+      <w:r>
+        <w:t>Lo scopo del progetto “IsiLav” è quello di r</w:t>
       </w:r>
       <w:r>
         <w:t xml:space="preserve">ealizzare un applicativo mobile, che permetta ai clienti dell’azienda in maniera rapida e user </w:t>
@@ -2545,7 +2481,7 @@
           <w:szCs w:val="28"/>
         </w:rPr>
       </w:pPr>
-      <w:bookmarkStart w:id="17" w:name="_Toc56091877"/>
+      <w:bookmarkStart w:id="9" w:name="_Toc56091877"/>
       <w:proofErr w:type="spellStart"/>
       <w:r>
         <w:rPr>
@@ -2566,7 +2502,7 @@
         </w:rPr>
         <w:t xml:space="preserve"> System</w:t>
       </w:r>
-      <w:bookmarkEnd w:id="17"/>
+      <w:bookmarkEnd w:id="9"/>
     </w:p>
     <w:p>
       <w:r>
@@ -2597,7 +2533,7 @@
           <w:szCs w:val="28"/>
         </w:rPr>
       </w:pPr>
-      <w:bookmarkStart w:id="18" w:name="_Toc56091878"/>
+      <w:bookmarkStart w:id="10" w:name="_Toc56091878"/>
       <w:proofErr w:type="spellStart"/>
       <w:r>
         <w:rPr>
@@ -2618,7 +2554,7 @@
         </w:rPr>
         <w:t xml:space="preserve"> System</w:t>
       </w:r>
-      <w:bookmarkEnd w:id="18"/>
+      <w:bookmarkEnd w:id="10"/>
     </w:p>
     <w:p>
       <w:pPr>
@@ -2637,7 +2573,7 @@
           <w:szCs w:val="24"/>
         </w:rPr>
       </w:pPr>
-      <w:bookmarkStart w:id="19" w:name="_Toc56091879"/>
+      <w:bookmarkStart w:id="11" w:name="_Toc56091879"/>
       <w:r>
         <w:rPr>
           <w:b/>
@@ -2647,7 +2583,7 @@
         </w:rPr>
         <w:t>Requisiti Funzionali</w:t>
       </w:r>
-      <w:bookmarkEnd w:id="19"/>
+      <w:bookmarkEnd w:id="11"/>
     </w:p>
     <w:p>
       <w:pPr>
@@ -2655,15 +2591,7 @@
         <w:ind w:left="227"/>
       </w:pPr>
       <w:r>
-        <w:t xml:space="preserve">L’app </w:t>
-      </w:r>
-      <w:proofErr w:type="spellStart"/>
-      <w:r>
-        <w:t>IsiLav</w:t>
-      </w:r>
-      <w:proofErr w:type="spellEnd"/>
-      <w:r>
-        <w:t xml:space="preserve"> dovrebbe fornire le seguenti funzionalità: </w:t>
+        <w:t xml:space="preserve">L’app IsiLav dovrebbe fornire le seguenti funzionalità: </w:t>
       </w:r>
     </w:p>
     <w:p>
@@ -3201,7 +3129,7 @@
           <w:szCs w:val="24"/>
         </w:rPr>
       </w:pPr>
-      <w:bookmarkStart w:id="20" w:name="_Toc56091880"/>
+      <w:bookmarkStart w:id="12" w:name="_Toc56091880"/>
       <w:r>
         <w:rPr>
           <w:b/>
@@ -3211,7 +3139,7 @@
         </w:rPr>
         <w:t>Requisiti non funzionali</w:t>
       </w:r>
-      <w:bookmarkEnd w:id="20"/>
+      <w:bookmarkEnd w:id="12"/>
     </w:p>
     <w:p>
       <w:pPr>
@@ -3229,15 +3157,7 @@
         <w:t xml:space="preserve"> </w:t>
       </w:r>
       <w:r>
-        <w:t xml:space="preserve">autorizzato e consente l'accesso per più utenti [Reliability </w:t>
-      </w:r>
-      <w:proofErr w:type="spellStart"/>
-      <w:r>
-        <w:t>requirement</w:t>
-      </w:r>
-      <w:proofErr w:type="spellEnd"/>
-      <w:r>
-        <w:t>];</w:t>
+        <w:t>autorizzato e consente l'accesso per più utenti [Reliability requirement];</w:t>
       </w:r>
     </w:p>
     <w:p>
@@ -3258,15 +3178,7 @@
       </w:r>
       <w:proofErr w:type="spellEnd"/>
       <w:r>
-        <w:t xml:space="preserve"> </w:t>
-      </w:r>
-      <w:proofErr w:type="spellStart"/>
-      <w:r>
-        <w:t>requirement</w:t>
-      </w:r>
-      <w:proofErr w:type="spellEnd"/>
-      <w:r>
-        <w:t>];</w:t>
+        <w:t xml:space="preserve"> requirement];</w:t>
       </w:r>
     </w:p>
     <w:p>
@@ -3279,15 +3191,7 @@
         <w:jc w:val="both"/>
       </w:pPr>
       <w:r>
-        <w:t xml:space="preserve">Il sito deve essere disponibile 24 ore al giorno [Performance </w:t>
-      </w:r>
-      <w:proofErr w:type="spellStart"/>
-      <w:r>
-        <w:t>requirement</w:t>
-      </w:r>
-      <w:proofErr w:type="spellEnd"/>
-      <w:r>
-        <w:t>];</w:t>
+        <w:t>Il sito deve essere disponibile 24 ore al giorno [Performance requirement];</w:t>
       </w:r>
     </w:p>
     <w:p>
@@ -3308,15 +3212,7 @@
       </w:r>
       <w:proofErr w:type="spellEnd"/>
       <w:r>
-        <w:t xml:space="preserve"> </w:t>
-      </w:r>
-      <w:proofErr w:type="spellStart"/>
-      <w:r>
-        <w:t>requirement</w:t>
-      </w:r>
-      <w:proofErr w:type="spellEnd"/>
-      <w:r>
-        <w:t>];</w:t>
+        <w:t xml:space="preserve"> requirement];</w:t>
       </w:r>
     </w:p>
     <w:p>
@@ -3344,15 +3240,7 @@
       </w:r>
       <w:proofErr w:type="spellEnd"/>
       <w:r>
-        <w:t xml:space="preserve"> </w:t>
-      </w:r>
-      <w:proofErr w:type="spellStart"/>
-      <w:r>
-        <w:t>requirement</w:t>
-      </w:r>
-      <w:proofErr w:type="spellEnd"/>
-      <w:r>
-        <w:t>];</w:t>
+        <w:t xml:space="preserve"> requirement];</w:t>
       </w:r>
     </w:p>
     <w:p>
@@ -3380,15 +3268,7 @@
       </w:r>
       <w:proofErr w:type="spellEnd"/>
       <w:r>
-        <w:t xml:space="preserve"> </w:t>
-      </w:r>
-      <w:proofErr w:type="spellStart"/>
-      <w:r>
-        <w:t>requirement</w:t>
-      </w:r>
-      <w:proofErr w:type="spellEnd"/>
-      <w:r>
-        <w:t>];</w:t>
+        <w:t xml:space="preserve"> requirement];</w:t>
       </w:r>
     </w:p>
     <w:p>
@@ -3412,15 +3292,7 @@
       </w:r>
       <w:proofErr w:type="spellEnd"/>
       <w:r>
-        <w:t xml:space="preserve"> </w:t>
-      </w:r>
-      <w:proofErr w:type="spellStart"/>
-      <w:r>
-        <w:t>requirement</w:t>
-      </w:r>
-      <w:proofErr w:type="spellEnd"/>
-      <w:r>
-        <w:t>];</w:t>
+        <w:t xml:space="preserve"> requirement];</w:t>
       </w:r>
     </w:p>
     <w:p>
@@ -3455,15 +3327,7 @@
       </w:r>
       <w:proofErr w:type="spellEnd"/>
       <w:r>
-        <w:t xml:space="preserve"> </w:t>
-      </w:r>
-      <w:proofErr w:type="spellStart"/>
-      <w:r>
-        <w:t>requirement</w:t>
-      </w:r>
-      <w:proofErr w:type="spellEnd"/>
-      <w:r>
-        <w:t>];</w:t>
+        <w:t xml:space="preserve"> requirement];</w:t>
       </w:r>
     </w:p>
     <w:p>
@@ -3493,15 +3357,7 @@
       </w:r>
       <w:proofErr w:type="spellEnd"/>
       <w:r>
-        <w:t xml:space="preserve"> </w:t>
-      </w:r>
-      <w:proofErr w:type="spellStart"/>
-      <w:r>
-        <w:t>requirement</w:t>
-      </w:r>
-      <w:proofErr w:type="spellEnd"/>
-      <w:r>
-        <w:t>];</w:t>
+        <w:t xml:space="preserve"> requirement];</w:t>
       </w:r>
     </w:p>
     <w:p>
@@ -3531,15 +3387,7 @@
       </w:r>
       <w:proofErr w:type="spellEnd"/>
       <w:r>
-        <w:t xml:space="preserve"> </w:t>
-      </w:r>
-      <w:proofErr w:type="spellStart"/>
-      <w:r>
-        <w:t>requirement</w:t>
-      </w:r>
-      <w:proofErr w:type="spellEnd"/>
-      <w:r>
-        <w:t>];</w:t>
+        <w:t xml:space="preserve"> requirement];</w:t>
       </w:r>
     </w:p>
     <w:p>
@@ -3551,15 +3399,7 @@
         </w:numPr>
       </w:pPr>
       <w:r>
-        <w:t xml:space="preserve">Interfaccia utente semplice da usare [Interface </w:t>
-      </w:r>
-      <w:proofErr w:type="spellStart"/>
-      <w:r>
-        <w:t>requirement</w:t>
-      </w:r>
-      <w:proofErr w:type="spellEnd"/>
-      <w:r>
-        <w:t>];</w:t>
+        <w:t>Interfaccia utente semplice da usare [Interface requirement];</w:t>
       </w:r>
     </w:p>
     <w:p>
@@ -3578,7 +3418,7 @@
           <w:szCs w:val="24"/>
         </w:rPr>
       </w:pPr>
-      <w:bookmarkStart w:id="21" w:name="_Toc56091881"/>
+      <w:bookmarkStart w:id="13" w:name="_Toc56091881"/>
       <w:r>
         <w:rPr>
           <w:b/>
@@ -3588,7 +3428,7 @@
         </w:rPr>
         <w:t>System Models</w:t>
       </w:r>
-      <w:bookmarkEnd w:id="21"/>
+      <w:bookmarkEnd w:id="13"/>
     </w:p>
     <w:p>
       <w:pPr>
@@ -3605,7 +3445,7 @@
           <w:szCs w:val="24"/>
         </w:rPr>
       </w:pPr>
-      <w:bookmarkStart w:id="22" w:name="_Toc56091882"/>
+      <w:bookmarkStart w:id="14" w:name="_Toc56091882"/>
       <w:r>
         <w:rPr>
           <w:b/>
@@ -3615,7 +3455,7 @@
         </w:rPr>
         <w:t>Scenari</w:t>
       </w:r>
-      <w:bookmarkEnd w:id="22"/>
+      <w:bookmarkEnd w:id="14"/>
     </w:p>
     <w:p>
       <w:pPr>
@@ -3945,7 +3785,15 @@
         <w:ind w:left="360"/>
       </w:pPr>
       <w:r>
-        <w:t>Una volta inseriti i dati potrà confermare il suo inserimento cliccando sull’apposito bottone. Fatto ciò potrà vedere l’effettiva aggiunta tramite la pagina di “Gestione catalogo” ora aggiornata con il nuovo prodotto appena inserito.</w:t>
+        <w:t xml:space="preserve">Una volta inseriti i dati potrà confermare il suo inserimento cliccando sull’apposito bottone. </w:t>
+      </w:r>
+      <w:proofErr w:type="gramStart"/>
+      <w:r>
+        <w:t>Fatto ciò</w:t>
+      </w:r>
+      <w:proofErr w:type="gramEnd"/>
+      <w:r>
+        <w:t xml:space="preserve"> potrà vedere l’effettiva aggiunta tramite la pagina di “Gestione catalogo” ora aggiornata con il nuovo prodotto appena inserito.</w:t>
       </w:r>
     </w:p>
     <w:p>
@@ -4051,7 +3899,7 @@
           <w:bCs/>
         </w:rPr>
       </w:pPr>
-      <w:bookmarkStart w:id="23" w:name="_Toc56091883"/>
+      <w:bookmarkStart w:id="15" w:name="_Toc56091883"/>
       <w:r>
         <w:rPr>
           <w:b/>
@@ -4060,7 +3908,7 @@
         <w:lastRenderedPageBreak/>
         <w:t>Use Case</w:t>
       </w:r>
-      <w:bookmarkEnd w:id="23"/>
+      <w:bookmarkEnd w:id="15"/>
     </w:p>
     <w:p>
       <w:pPr>
@@ -4263,16 +4111,8 @@
         <w:rPr>
           <w:lang w:val="en-US"/>
         </w:rPr>
-        <w:t xml:space="preserve"> Initiated by </w:t>
-      </w:r>
-      <w:proofErr w:type="spellStart"/>
-      <w:r>
-        <w:rPr>
-          <w:lang w:val="en-US"/>
-        </w:rPr>
-        <w:t>Utente</w:t>
-      </w:r>
-      <w:proofErr w:type="spellEnd"/>
+        <w:t xml:space="preserve"> Initiated by Utente</w:t>
+      </w:r>
     </w:p>
     <w:p>
       <w:pPr>
@@ -4301,15 +4141,7 @@
         <w:jc w:val="both"/>
       </w:pPr>
       <w:r>
-        <w:t xml:space="preserve">L’utente consulta il catalogo degli articoli forniti da </w:t>
-      </w:r>
-      <w:proofErr w:type="spellStart"/>
-      <w:r>
-        <w:t>IsiLav</w:t>
-      </w:r>
-      <w:proofErr w:type="spellEnd"/>
-      <w:r>
-        <w:t>;</w:t>
+        <w:t>L’utente consulta il catalogo degli articoli forniti da IsiLav;</w:t>
       </w:r>
     </w:p>
     <w:p>
@@ -4389,16 +4221,8 @@
         <w:rPr>
           <w:u w:val="single"/>
         </w:rPr>
-        <w:t xml:space="preserve">Entry </w:t>
-      </w:r>
-      <w:proofErr w:type="spellStart"/>
-      <w:r>
-        <w:rPr>
-          <w:u w:val="single"/>
-        </w:rPr>
-        <w:t>condition</w:t>
-      </w:r>
-      <w:proofErr w:type="spellEnd"/>
+        <w:t>Entry condition</w:t>
+      </w:r>
     </w:p>
     <w:p>
       <w:pPr>
@@ -4430,16 +4254,8 @@
         <w:rPr>
           <w:u w:val="single"/>
         </w:rPr>
-        <w:t xml:space="preserve">Exit </w:t>
-      </w:r>
-      <w:proofErr w:type="spellStart"/>
-      <w:r>
-        <w:rPr>
-          <w:u w:val="single"/>
-        </w:rPr>
-        <w:t>conditions</w:t>
-      </w:r>
-      <w:proofErr w:type="spellEnd"/>
+        <w:t>Exit conditions</w:t>
+      </w:r>
     </w:p>
     <w:p>
       <w:pPr>
@@ -4471,16 +4287,8 @@
         <w:rPr>
           <w:u w:val="single"/>
         </w:rPr>
-        <w:t xml:space="preserve">Quality </w:t>
-      </w:r>
-      <w:proofErr w:type="spellStart"/>
-      <w:r>
-        <w:rPr>
-          <w:u w:val="single"/>
-        </w:rPr>
-        <w:t>requirements</w:t>
-      </w:r>
-      <w:proofErr w:type="spellEnd"/>
+        <w:t>Quality requirements</w:t>
+      </w:r>
     </w:p>
     <w:p>
       <w:pPr>
@@ -4655,16 +4463,8 @@
         <w:rPr>
           <w:u w:val="single"/>
         </w:rPr>
-        <w:t xml:space="preserve">Entry </w:t>
-      </w:r>
-      <w:proofErr w:type="spellStart"/>
-      <w:r>
-        <w:rPr>
-          <w:u w:val="single"/>
-        </w:rPr>
-        <w:t>condition</w:t>
-      </w:r>
-      <w:proofErr w:type="spellEnd"/>
+        <w:t>Entry condition</w:t>
+      </w:r>
     </w:p>
     <w:p>
       <w:pPr>
@@ -4689,16 +4489,8 @@
         <w:rPr>
           <w:u w:val="single"/>
         </w:rPr>
-        <w:t xml:space="preserve">Exit </w:t>
-      </w:r>
-      <w:proofErr w:type="spellStart"/>
-      <w:r>
-        <w:rPr>
-          <w:u w:val="single"/>
-        </w:rPr>
-        <w:t>conditions</w:t>
-      </w:r>
-      <w:proofErr w:type="spellEnd"/>
+        <w:t>Exit conditions</w:t>
+      </w:r>
     </w:p>
     <w:p>
       <w:pPr>
@@ -4729,16 +4521,8 @@
         <w:rPr>
           <w:u w:val="single"/>
         </w:rPr>
-        <w:t xml:space="preserve">Quality </w:t>
-      </w:r>
-      <w:proofErr w:type="spellStart"/>
-      <w:r>
-        <w:rPr>
-          <w:u w:val="single"/>
-        </w:rPr>
-        <w:t>requirements</w:t>
-      </w:r>
-      <w:proofErr w:type="spellEnd"/>
+        <w:t>Quality requirements</w:t>
+      </w:r>
     </w:p>
     <w:p>
       <w:pPr>
@@ -4747,7 +4531,15 @@
         <w:jc w:val="both"/>
       </w:pPr>
       <w:r>
-        <w:t>Il completamento della procedura di consegna deve essere effettuata in un massimo di 30 secondi</w:t>
+        <w:t xml:space="preserve">Il completamento della procedura di consegna </w:t>
+      </w:r>
+      <w:proofErr w:type="gramStart"/>
+      <w:r>
+        <w:t>deve essere effettuata</w:t>
+      </w:r>
+      <w:proofErr w:type="gramEnd"/>
+      <w:r>
+        <w:t xml:space="preserve"> in un massimo di 30 secondi</w:t>
       </w:r>
     </w:p>
     <w:p>
@@ -4958,17 +4750,8 @@
           <w:i/>
           <w:u w:val="single"/>
         </w:rPr>
-        <w:t xml:space="preserve">Entry </w:t>
-      </w:r>
-      <w:proofErr w:type="spellStart"/>
-      <w:r>
-        <w:rPr>
-          <w:i/>
-          <w:u w:val="single"/>
-        </w:rPr>
-        <w:t>condition</w:t>
-      </w:r>
-      <w:proofErr w:type="spellEnd"/>
+        <w:t>Entry condition</w:t>
+      </w:r>
     </w:p>
     <w:p>
       <w:pPr>
@@ -5020,55 +4803,44 @@
           <w:i/>
           <w:u w:val="single"/>
         </w:rPr>
-        <w:t xml:space="preserve">Exit </w:t>
-      </w:r>
-      <w:proofErr w:type="spellStart"/>
+        <w:t>Exit conditions</w:t>
+      </w:r>
+    </w:p>
+    <w:p>
+      <w:pPr>
+        <w:spacing w:after="0"/>
+        <w:ind w:left="360" w:right="-170"/>
+      </w:pPr>
+      <w:r>
+        <w:t>L’admin verrà rediretto di nuovo in “Visualizza percorsi” dove vedrà il nuovo percorso aggiunto.</w:t>
+      </w:r>
+    </w:p>
+    <w:p>
+      <w:pPr>
+        <w:spacing w:after="0"/>
+        <w:ind w:left="360" w:right="-170"/>
+      </w:pPr>
       <w:r>
         <w:rPr>
           <w:i/>
           <w:u w:val="single"/>
         </w:rPr>
-        <w:t>conditions</w:t>
-      </w:r>
-      <w:proofErr w:type="spellEnd"/>
-    </w:p>
-    <w:p>
-      <w:pPr>
-        <w:spacing w:after="0"/>
-        <w:ind w:left="360" w:right="-170"/>
-      </w:pPr>
-      <w:r>
-        <w:t>L’admin verrà rediretto di nuovo in “Visualizza percorsi” dove vedrà il nuovo percorso aggiunto.</w:t>
-      </w:r>
-    </w:p>
-    <w:p>
-      <w:pPr>
-        <w:spacing w:after="0"/>
-        <w:ind w:left="360" w:right="-170"/>
-      </w:pPr>
+        <w:t>Quality</w:t>
+      </w:r>
       <w:r>
         <w:rPr>
           <w:i/>
           <w:u w:val="single"/>
         </w:rPr>
-        <w:t>Quality</w:t>
+        <w:t xml:space="preserve"> </w:t>
       </w:r>
       <w:r>
         <w:rPr>
           <w:i/>
           <w:u w:val="single"/>
         </w:rPr>
-        <w:t xml:space="preserve"> </w:t>
-      </w:r>
-      <w:proofErr w:type="spellStart"/>
-      <w:r>
-        <w:rPr>
-          <w:i/>
-          <w:u w:val="single"/>
-        </w:rPr>
         <w:t>requirements</w:t>
       </w:r>
-      <w:proofErr w:type="spellEnd"/>
     </w:p>
     <w:p>
       <w:pPr>
@@ -5104,7 +4876,7 @@
           <w:bCs/>
         </w:rPr>
       </w:pPr>
-      <w:bookmarkStart w:id="24" w:name="_Toc56091884"/>
+      <w:bookmarkStart w:id="16" w:name="_Toc56091884"/>
       <w:r>
         <w:rPr>
           <w:b/>
@@ -5112,7 +4884,7 @@
         </w:rPr>
         <w:t>Modello E/R</w:t>
       </w:r>
-      <w:bookmarkEnd w:id="24"/>
+      <w:bookmarkEnd w:id="16"/>
     </w:p>
     <w:p>
       <w:pPr>
@@ -5129,15 +4901,15 @@
           <w:noProof/>
         </w:rPr>
         <w:drawing>
-          <wp:anchor distT="0" distB="0" distL="114300" distR="114300" simplePos="0" relativeHeight="251661312" behindDoc="0" locked="0" layoutInCell="1" allowOverlap="1" wp14:anchorId="6B5E44B5" wp14:editId="3F5AA638">
+          <wp:anchor distT="0" distB="0" distL="114300" distR="114300" simplePos="0" relativeHeight="251661312" behindDoc="0" locked="0" layoutInCell="1" allowOverlap="1" wp14:anchorId="6B5E44B5" wp14:editId="29FE6B07">
             <wp:simplePos x="0" y="0"/>
             <wp:positionH relativeFrom="column">
-              <wp:posOffset>-396240</wp:posOffset>
+              <wp:posOffset>-311150</wp:posOffset>
             </wp:positionH>
             <wp:positionV relativeFrom="paragraph">
-              <wp:posOffset>259080</wp:posOffset>
+              <wp:posOffset>260350</wp:posOffset>
             </wp:positionV>
-            <wp:extent cx="7008495" cy="4810125"/>
+            <wp:extent cx="6837045" cy="4810125"/>
             <wp:effectExtent l="0" t="0" r="1905" b="9525"/>
             <wp:wrapSquare wrapText="bothSides"/>
             <wp:docPr id="3" name="Immagine 3"/>
@@ -5148,7 +4920,7 @@
               <a:graphicData uri="http://schemas.openxmlformats.org/drawingml/2006/picture">
                 <pic:pic xmlns:pic="http://schemas.openxmlformats.org/drawingml/2006/picture">
                   <pic:nvPicPr>
-                    <pic:cNvPr id="0" name="Picture 1"/>
+                    <pic:cNvPr id="3" name="Immagine 3"/>
                     <pic:cNvPicPr>
                       <a:picLocks noChangeAspect="1" noChangeArrowheads="1"/>
                     </pic:cNvPicPr>
@@ -5161,7 +4933,6 @@
                         </a:ext>
                       </a:extLst>
                     </a:blip>
-                    <a:srcRect/>
                     <a:stretch>
                       <a:fillRect/>
                     </a:stretch>
@@ -5169,7 +4940,7 @@
                   <pic:spPr bwMode="auto">
                     <a:xfrm>
                       <a:off x="0" y="0"/>
-                      <a:ext cx="7008495" cy="4810125"/>
+                      <a:ext cx="6837045" cy="4810125"/>
                     </a:xfrm>
                     <a:prstGeom prst="rect">
                       <a:avLst/>

</xml_diff>